<commit_message>
Adding Hlms to material browers creates new thumb in the material browser (old one wasn't updated when the material was replaced by a new one)
</commit_message>
<xml_diff>
--- a/doc/HLMS Editor Cheat Sheet.docx
+++ b/doc/HLMS Editor Cheat Sheet.docx
@@ -23,16 +23,7 @@
           <w:sz w:val="72"/>
           <w:szCs w:val="72"/>
         </w:rPr>
-        <w:t xml:space="preserve">HLMS </w:t>
-      </w:r>
-      <w:r>
-        <w:rPr>
-          <w:rFonts w:cs="Times New Roman"/>
-          <w:color w:val="2F5496" w:themeColor="accent5" w:themeShade="BF"/>
-          <w:sz w:val="72"/>
-          <w:szCs w:val="72"/>
-        </w:rPr>
-        <w:t>Editor Cheat Sheet</w:t>
+        <w:t>HLMS Editor Cheat Sheet</w:t>
       </w:r>
     </w:p>
     <w:p>
@@ -58,6 +49,9 @@
         <w:pStyle w:val="NoSpacing"/>
       </w:pPr>
       <w:r>
+        <w:rPr>
+          <w:noProof/>
+        </w:rPr>
         <w:drawing>
           <wp:inline distT="0" distB="0" distL="0" distR="0" wp14:anchorId="7BE39AE8" wp14:editId="3DA6CCF4">
             <wp:extent cx="5972810" cy="193675"/>
@@ -484,14 +478,7 @@
                 <w:rFonts w:eastAsia="Times New Roman"/>
                 <w:color w:val="161617"/>
               </w:rPr>
-              <w:t xml:space="preserve"> </w:t>
-            </w:r>
-            <w:r>
-              <w:rPr>
-                <w:rFonts w:eastAsia="Times New Roman"/>
-                <w:color w:val="161617"/>
-              </w:rPr>
-              <w:t>Unlit</w:t>
+              <w:t xml:space="preserve"> Unlit</w:t>
             </w:r>
           </w:p>
         </w:tc>
@@ -816,14 +803,7 @@
                 <w:rFonts w:eastAsia="Times New Roman"/>
                 <w:color w:val="161617"/>
               </w:rPr>
-              <w:t>Save</w:t>
-            </w:r>
-            <w:r>
-              <w:rPr>
-                <w:rFonts w:eastAsia="Times New Roman"/>
-                <w:color w:val="161617"/>
-              </w:rPr>
-              <w:t xml:space="preserve"> </w:t>
+              <w:t xml:space="preserve">Save </w:t>
             </w:r>
             <w:proofErr w:type="spellStart"/>
             <w:r>
@@ -994,14 +974,7 @@
                 <w:rFonts w:eastAsia="Times New Roman"/>
                 <w:color w:val="161617"/>
               </w:rPr>
-              <w:t>Save</w:t>
-            </w:r>
-            <w:r>
-              <w:rPr>
-                <w:rFonts w:eastAsia="Times New Roman"/>
-                <w:color w:val="161617"/>
-              </w:rPr>
-              <w:t xml:space="preserve"> </w:t>
+              <w:t xml:space="preserve">Save </w:t>
             </w:r>
             <w:proofErr w:type="spellStart"/>
             <w:r>
@@ -1295,15 +1268,7 @@
                 <w:b/>
                 <w:color w:val="161617"/>
               </w:rPr>
-              <w:t xml:space="preserve">Ctrl + </w:t>
-            </w:r>
-            <w:r>
-              <w:rPr>
-                <w:rFonts w:eastAsia="Times New Roman"/>
-                <w:b/>
-                <w:color w:val="161617"/>
-              </w:rPr>
-              <w:t>H</w:t>
+              <w:t>Ctrl + H</w:t>
             </w:r>
           </w:p>
         </w:tc>
@@ -1574,6 +1539,9 @@
         <w:pStyle w:val="NoSpacing"/>
       </w:pPr>
       <w:r>
+        <w:rPr>
+          <w:noProof/>
+        </w:rPr>
         <w:drawing>
           <wp:inline distT="0" distB="0" distL="0" distR="0" wp14:anchorId="7D983FA4" wp14:editId="0E8CA6F5">
             <wp:extent cx="4591050" cy="4752975"/>
@@ -2134,15 +2102,7 @@
           <w:szCs w:val="36"/>
         </w:rPr>
         <w:lastRenderedPageBreak/>
-        <w:t>Texture w</w:t>
-      </w:r>
-      <w:r>
-        <w:rPr>
-          <w:color w:val="2F5496" w:themeColor="accent5" w:themeShade="BF"/>
-          <w:sz w:val="36"/>
-          <w:szCs w:val="36"/>
-        </w:rPr>
-        <w:t>indow</w:t>
+        <w:t>Texture window</w:t>
       </w:r>
     </w:p>
     <w:p>
@@ -2150,6 +2110,9 @@
         <w:pStyle w:val="NoSpacing"/>
       </w:pPr>
       <w:r>
+        <w:rPr>
+          <w:noProof/>
+        </w:rPr>
         <w:drawing>
           <wp:inline distT="0" distB="0" distL="0" distR="0" wp14:anchorId="61D85DC7" wp14:editId="0495F8F9">
             <wp:extent cx="5972810" cy="3209290"/>
@@ -3552,14 +3515,7 @@
                 <w:rFonts w:eastAsia="Times New Roman"/>
                 <w:color w:val="161617"/>
               </w:rPr>
-              <w:t xml:space="preserve"> </w:t>
-            </w:r>
-            <w:r>
-              <w:rPr>
-                <w:rFonts w:eastAsia="Times New Roman"/>
-                <w:color w:val="161617"/>
-              </w:rPr>
-              <w:t>+</w:t>
+              <w:t xml:space="preserve"> +</w:t>
             </w:r>
             <w:r>
               <w:rPr>
@@ -3625,15 +3581,7 @@
           <w:szCs w:val="36"/>
         </w:rPr>
         <w:lastRenderedPageBreak/>
-        <w:t>Properties w</w:t>
-      </w:r>
-      <w:r>
-        <w:rPr>
-          <w:color w:val="2F5496" w:themeColor="accent5" w:themeShade="BF"/>
-          <w:sz w:val="36"/>
-          <w:szCs w:val="36"/>
-        </w:rPr>
-        <w:t>indow</w:t>
+        <w:t>Properties window</w:t>
       </w:r>
     </w:p>
     <w:p>
@@ -3641,6 +3589,9 @@
         <w:pStyle w:val="NoSpacing"/>
       </w:pPr>
       <w:r>
+        <w:rPr>
+          <w:noProof/>
+        </w:rPr>
         <w:drawing>
           <wp:inline distT="0" distB="0" distL="0" distR="0" wp14:anchorId="412F1A0E" wp14:editId="5A8597BC">
             <wp:extent cx="4600575" cy="4133850"/>
@@ -3929,14 +3880,7 @@
                 <w:rFonts w:eastAsia="Times New Roman"/>
                 <w:color w:val="161617"/>
               </w:rPr>
-              <w:t xml:space="preserve">Expand </w:t>
-            </w:r>
-            <w:r>
-              <w:rPr>
-                <w:rFonts w:eastAsia="Times New Roman"/>
-                <w:color w:val="161617"/>
-              </w:rPr>
-              <w:t>property group</w:t>
+              <w:t>Expand property group</w:t>
             </w:r>
           </w:p>
         </w:tc>
@@ -4069,15 +4013,7 @@
           <w:szCs w:val="36"/>
         </w:rPr>
         <w:lastRenderedPageBreak/>
-        <w:t>Material browser w</w:t>
-      </w:r>
-      <w:r>
-        <w:rPr>
-          <w:color w:val="2F5496" w:themeColor="accent5" w:themeShade="BF"/>
-          <w:sz w:val="36"/>
-          <w:szCs w:val="36"/>
-        </w:rPr>
-        <w:t>indow</w:t>
+        <w:t>Material browser window</w:t>
       </w:r>
     </w:p>
     <w:p>
@@ -4085,6 +4021,9 @@
         <w:pStyle w:val="NoSpacing"/>
       </w:pPr>
       <w:r>
+        <w:rPr>
+          <w:noProof/>
+        </w:rPr>
         <w:drawing>
           <wp:inline distT="0" distB="0" distL="0" distR="0" wp14:anchorId="73B5D8E3" wp14:editId="4733B9BC">
             <wp:extent cx="5972810" cy="2165350"/>
@@ -4664,6 +4603,9 @@
         </w:rPr>
       </w:pPr>
       <w:r>
+        <w:rPr>
+          <w:noProof/>
+        </w:rPr>
         <w:drawing>
           <wp:inline distT="0" distB="0" distL="0" distR="0" wp14:anchorId="22D3F3E6" wp14:editId="27735CBA">
             <wp:extent cx="5972810" cy="3569335"/>
@@ -4862,28 +4804,7 @@
                 <w:rFonts w:eastAsia="Times New Roman"/>
                 <w:color w:val="161617"/>
               </w:rPr>
-              <w:t xml:space="preserve">New </w:t>
-            </w:r>
-            <w:r>
-              <w:rPr>
-                <w:rFonts w:eastAsia="Times New Roman"/>
-                <w:color w:val="161617"/>
-              </w:rPr>
-              <w:t xml:space="preserve">HLMS </w:t>
-            </w:r>
-            <w:r>
-              <w:rPr>
-                <w:rFonts w:eastAsia="Times New Roman"/>
-                <w:color w:val="161617"/>
-              </w:rPr>
-              <w:t xml:space="preserve">PBS </w:t>
-            </w:r>
-            <w:r>
-              <w:rPr>
-                <w:rFonts w:eastAsia="Times New Roman"/>
-                <w:color w:val="161617"/>
-              </w:rPr>
-              <w:t>node</w:t>
+              <w:t>New HLMS PBS node</w:t>
             </w:r>
           </w:p>
         </w:tc>
@@ -5385,21 +5306,7 @@
                 <w:rFonts w:eastAsia="Times New Roman"/>
                 <w:color w:val="161617"/>
               </w:rPr>
-              <w:t xml:space="preserve">Menu: </w:t>
-            </w:r>
-            <w:r>
-              <w:rPr>
-                <w:rFonts w:eastAsia="Times New Roman"/>
-                <w:color w:val="161617"/>
-              </w:rPr>
-              <w:t>Other blocks</w:t>
-            </w:r>
-            <w:r>
-              <w:rPr>
-                <w:rFonts w:eastAsia="Times New Roman"/>
-                <w:color w:val="161617"/>
-              </w:rPr>
-              <w:t xml:space="preserve"> </w:t>
+              <w:t xml:space="preserve">Menu: Other blocks </w:t>
             </w:r>
             <w:r>
               <w:rPr>
@@ -5578,14 +5485,7 @@
                 <w:rFonts w:eastAsia="Times New Roman"/>
                 <w:color w:val="161617"/>
               </w:rPr>
-              <w:t xml:space="preserve"> New</w:t>
-            </w:r>
-            <w:r>
-              <w:rPr>
-                <w:rFonts w:eastAsia="Times New Roman"/>
-                <w:color w:val="161617"/>
-              </w:rPr>
-              <w:t xml:space="preserve"> </w:t>
+              <w:t xml:space="preserve"> New </w:t>
             </w:r>
             <w:proofErr w:type="spellStart"/>
             <w:r>
@@ -5750,14 +5650,7 @@
                 <w:rFonts w:eastAsia="Times New Roman"/>
                 <w:color w:val="161617"/>
               </w:rPr>
-              <w:t xml:space="preserve"> New</w:t>
-            </w:r>
-            <w:r>
-              <w:rPr>
-                <w:rFonts w:eastAsia="Times New Roman"/>
-                <w:color w:val="161617"/>
-              </w:rPr>
-              <w:t xml:space="preserve"> </w:t>
+              <w:t xml:space="preserve"> New </w:t>
             </w:r>
             <w:proofErr w:type="spellStart"/>
             <w:r>
@@ -5918,15 +5811,7 @@
           <w:sz w:val="28"/>
           <w:szCs w:val="28"/>
         </w:rPr>
-        <w:t xml:space="preserve">Node editor </w:t>
-      </w:r>
-      <w:r>
-        <w:rPr>
-          <w:color w:val="2F5496" w:themeColor="accent5" w:themeShade="BF"/>
-          <w:sz w:val="28"/>
-          <w:szCs w:val="28"/>
-        </w:rPr>
-        <w:t>context menu</w:t>
+        <w:t>Node editor context menu</w:t>
       </w:r>
     </w:p>
     <w:p>
@@ -5938,6 +5823,9 @@
         </w:rPr>
       </w:pPr>
       <w:r>
+        <w:rPr>
+          <w:noProof/>
+        </w:rPr>
         <w:drawing>
           <wp:inline distT="0" distB="0" distL="0" distR="0" wp14:anchorId="5DD3A135" wp14:editId="143E9EEC">
             <wp:extent cx="1905000" cy="1638300"/>
@@ -6139,8 +6027,6 @@
               </w:rPr>
               <w:t>RMB</w:t>
             </w:r>
-            <w:bookmarkStart w:id="0" w:name="_GoBack"/>
-            <w:bookmarkEnd w:id="0"/>
           </w:p>
         </w:tc>
       </w:tr>
@@ -6485,14 +6371,7 @@
                 <w:rFonts w:eastAsia="Times New Roman"/>
                 <w:color w:val="161617"/>
               </w:rPr>
-              <w:t xml:space="preserve">Expand </w:t>
-            </w:r>
-            <w:r>
-              <w:rPr>
-                <w:rFonts w:eastAsia="Times New Roman"/>
-                <w:color w:val="161617"/>
-              </w:rPr>
-              <w:t>all nodes</w:t>
+              <w:t>Expand all nodes</w:t>
             </w:r>
           </w:p>
         </w:tc>
@@ -6782,15 +6661,7 @@
                 <w:b/>
                 <w:color w:val="161617"/>
               </w:rPr>
-              <w:t xml:space="preserve">Ctrl + </w:t>
-            </w:r>
-            <w:r>
-              <w:rPr>
-                <w:rFonts w:eastAsia="Times New Roman"/>
-                <w:b/>
-                <w:color w:val="161617"/>
-              </w:rPr>
-              <w:t>Click</w:t>
+              <w:t>Ctrl + Click</w:t>
             </w:r>
             <w:r>
               <w:rPr>
@@ -7353,6 +7224,107 @@
       <w:pPr>
         <w:pStyle w:val="NoSpacing"/>
       </w:pPr>
+    </w:p>
+    <w:p>
+      <w:pPr>
+        <w:rPr>
+          <w:rFonts w:cs="Times New Roman"/>
+          <w:color w:val="2F5496" w:themeColor="accent5" w:themeShade="BF"/>
+          <w:sz w:val="72"/>
+          <w:szCs w:val="72"/>
+        </w:rPr>
+      </w:pPr>
+      <w:r>
+        <w:rPr>
+          <w:rFonts w:cs="Times New Roman"/>
+          <w:color w:val="2F5496" w:themeColor="accent5" w:themeShade="BF"/>
+          <w:sz w:val="72"/>
+          <w:szCs w:val="72"/>
+        </w:rPr>
+        <w:br w:type="page"/>
+      </w:r>
+    </w:p>
+    <w:p>
+      <w:pPr>
+        <w:rPr>
+          <w:rFonts w:cs="Times New Roman"/>
+          <w:color w:val="2F5496" w:themeColor="accent5" w:themeShade="BF"/>
+          <w:sz w:val="72"/>
+          <w:szCs w:val="72"/>
+        </w:rPr>
+      </w:pPr>
+      <w:r>
+        <w:rPr>
+          <w:rFonts w:cs="Times New Roman"/>
+          <w:color w:val="2F5496" w:themeColor="accent5" w:themeShade="BF"/>
+          <w:sz w:val="72"/>
+          <w:szCs w:val="72"/>
+        </w:rPr>
+        <w:lastRenderedPageBreak/>
+        <w:t>Workflows</w:t>
+      </w:r>
+      <w:bookmarkStart w:id="0" w:name="_GoBack"/>
+      <w:bookmarkEnd w:id="0"/>
+    </w:p>
+    <w:p>
+      <w:pPr>
+        <w:rPr>
+          <w:rFonts w:cs="Times New Roman"/>
+          <w:color w:val="2F5496" w:themeColor="accent5" w:themeShade="BF"/>
+          <w:sz w:val="72"/>
+          <w:szCs w:val="72"/>
+        </w:rPr>
+      </w:pPr>
+      <w:r>
+        <w:rPr>
+          <w:rFonts w:cs="Times New Roman"/>
+          <w:noProof/>
+          <w:color w:val="2F5496" w:themeColor="accent5" w:themeShade="BF"/>
+          <w:sz w:val="72"/>
+          <w:szCs w:val="72"/>
+        </w:rPr>
+        <w:drawing>
+          <wp:inline distT="0" distB="0" distL="0" distR="0">
+            <wp:extent cx="5972810" cy="3359785"/>
+            <wp:effectExtent l="0" t="0" r="8890" b="0"/>
+            <wp:docPr id="11" name="Picture 11"/>
+            <wp:cNvGraphicFramePr>
+              <a:graphicFrameLocks xmlns:a="http://schemas.openxmlformats.org/drawingml/2006/main" noChangeAspect="1"/>
+            </wp:cNvGraphicFramePr>
+            <a:graphic xmlns:a="http://schemas.openxmlformats.org/drawingml/2006/main">
+              <a:graphicData uri="http://schemas.openxmlformats.org/drawingml/2006/picture">
+                <pic:pic xmlns:pic="http://schemas.openxmlformats.org/drawingml/2006/picture">
+                  <pic:nvPicPr>
+                    <pic:cNvPr id="11" name="workflow.png"/>
+                    <pic:cNvPicPr/>
+                  </pic:nvPicPr>
+                  <pic:blipFill>
+                    <a:blip r:embed="rId21">
+                      <a:extLst>
+                        <a:ext uri="{28A0092B-C50C-407E-A947-70E740481C1C}">
+                          <a14:useLocalDpi xmlns:a14="http://schemas.microsoft.com/office/drawing/2010/main" val="0"/>
+                        </a:ext>
+                      </a:extLst>
+                    </a:blip>
+                    <a:stretch>
+                      <a:fillRect/>
+                    </a:stretch>
+                  </pic:blipFill>
+                  <pic:spPr>
+                    <a:xfrm>
+                      <a:off x="0" y="0"/>
+                      <a:ext cx="5972810" cy="3359785"/>
+                    </a:xfrm>
+                    <a:prstGeom prst="rect">
+                      <a:avLst/>
+                    </a:prstGeom>
+                  </pic:spPr>
+                </pic:pic>
+              </a:graphicData>
+            </a:graphic>
+          </wp:inline>
+        </w:drawing>
+      </w:r>
     </w:p>
     <w:p>
       <w:pPr>

</xml_diff>

<commit_message>
Small updates modeless material browser
</commit_message>
<xml_diff>
--- a/doc/HLMS Editor Cheat Sheet.docx
+++ b/doc/HLMS Editor Cheat Sheet.docx
@@ -364,33 +364,8 @@
                 <w:rFonts w:eastAsia="Times New Roman"/>
                 <w:color w:val="161617"/>
               </w:rPr>
-              <w:t xml:space="preserve">New </w:t>
-            </w:r>
-            <w:proofErr w:type="spellStart"/>
-            <w:r>
-              <w:rPr>
-                <w:rFonts w:eastAsia="Times New Roman"/>
-                <w:color w:val="161617"/>
-              </w:rPr>
-              <w:t>Hlms</w:t>
-            </w:r>
-            <w:proofErr w:type="spellEnd"/>
-            <w:r>
-              <w:rPr>
-                <w:rFonts w:eastAsia="Times New Roman"/>
-                <w:color w:val="161617"/>
-              </w:rPr>
-              <w:t xml:space="preserve"> </w:t>
-            </w:r>
-            <w:proofErr w:type="spellStart"/>
-            <w:r>
-              <w:rPr>
-                <w:rFonts w:eastAsia="Times New Roman"/>
-                <w:color w:val="161617"/>
-              </w:rPr>
-              <w:t>Pbs</w:t>
-            </w:r>
-            <w:proofErr w:type="spellEnd"/>
+              <w:t>New Hlms Pbs</w:t>
+            </w:r>
           </w:p>
         </w:tc>
         <w:tc>
@@ -462,23 +437,7 @@
                 <w:rFonts w:eastAsia="Times New Roman"/>
                 <w:color w:val="161617"/>
               </w:rPr>
-              <w:t xml:space="preserve">New </w:t>
-            </w:r>
-            <w:proofErr w:type="spellStart"/>
-            <w:r>
-              <w:rPr>
-                <w:rFonts w:eastAsia="Times New Roman"/>
-                <w:color w:val="161617"/>
-              </w:rPr>
-              <w:t>Hlms</w:t>
-            </w:r>
-            <w:proofErr w:type="spellEnd"/>
-            <w:r>
-              <w:rPr>
-                <w:rFonts w:eastAsia="Times New Roman"/>
-                <w:color w:val="161617"/>
-              </w:rPr>
-              <w:t xml:space="preserve"> Unlit</w:t>
+              <w:t>New Hlms Unlit</w:t>
             </w:r>
           </w:p>
         </w:tc>
@@ -632,17 +591,8 @@
                 <w:rFonts w:eastAsia="Times New Roman"/>
                 <w:color w:val="161617"/>
               </w:rPr>
-              <w:t xml:space="preserve">Open </w:t>
-            </w:r>
-            <w:proofErr w:type="spellStart"/>
-            <w:r>
-              <w:rPr>
-                <w:rFonts w:eastAsia="Times New Roman"/>
-                <w:color w:val="161617"/>
-              </w:rPr>
-              <w:t>Hlms</w:t>
-            </w:r>
-            <w:proofErr w:type="spellEnd"/>
+              <w:t>Open Hlms</w:t>
+            </w:r>
           </w:p>
         </w:tc>
         <w:tc>
@@ -803,17 +753,8 @@
                 <w:rFonts w:eastAsia="Times New Roman"/>
                 <w:color w:val="161617"/>
               </w:rPr>
-              <w:t xml:space="preserve">Save </w:t>
-            </w:r>
-            <w:proofErr w:type="spellStart"/>
-            <w:r>
-              <w:rPr>
-                <w:rFonts w:eastAsia="Times New Roman"/>
-                <w:color w:val="161617"/>
-              </w:rPr>
-              <w:t>Hlms</w:t>
-            </w:r>
-            <w:proofErr w:type="spellEnd"/>
+              <w:t>Save Hlms</w:t>
+            </w:r>
           </w:p>
         </w:tc>
         <w:tc>
@@ -974,23 +915,7 @@
                 <w:rFonts w:eastAsia="Times New Roman"/>
                 <w:color w:val="161617"/>
               </w:rPr>
-              <w:t xml:space="preserve">Save </w:t>
-            </w:r>
-            <w:proofErr w:type="spellStart"/>
-            <w:r>
-              <w:rPr>
-                <w:rFonts w:eastAsia="Times New Roman"/>
-                <w:color w:val="161617"/>
-              </w:rPr>
-              <w:t>Hlms</w:t>
-            </w:r>
-            <w:proofErr w:type="spellEnd"/>
-            <w:r>
-              <w:rPr>
-                <w:rFonts w:eastAsia="Times New Roman"/>
-                <w:color w:val="161617"/>
-              </w:rPr>
-              <w:t xml:space="preserve"> as</w:t>
+              <w:t>Save Hlms as</w:t>
             </w:r>
           </w:p>
         </w:tc>
@@ -1217,23 +1142,7 @@
                 <w:rFonts w:eastAsia="Times New Roman"/>
                 <w:color w:val="161617"/>
               </w:rPr>
-              <w:t xml:space="preserve">Add </w:t>
-            </w:r>
-            <w:proofErr w:type="spellStart"/>
-            <w:r>
-              <w:rPr>
-                <w:rFonts w:eastAsia="Times New Roman"/>
-                <w:color w:val="161617"/>
-              </w:rPr>
-              <w:t>Hlms</w:t>
-            </w:r>
-            <w:proofErr w:type="spellEnd"/>
-            <w:r>
-              <w:rPr>
-                <w:rFonts w:eastAsia="Times New Roman"/>
-                <w:color w:val="161617"/>
-              </w:rPr>
-              <w:t xml:space="preserve"> to browser</w:t>
+              <w:t>Add Hlms to browser</w:t>
             </w:r>
           </w:p>
         </w:tc>
@@ -1918,17 +1827,8 @@
                 <w:rFonts w:eastAsia="Times New Roman"/>
                 <w:color w:val="161617"/>
               </w:rPr>
-              <w:t xml:space="preserve"> </w:t>
-            </w:r>
-            <w:proofErr w:type="spellStart"/>
-            <w:r>
-              <w:rPr>
-                <w:rFonts w:eastAsia="Times New Roman"/>
-                <w:color w:val="161617"/>
-              </w:rPr>
-              <w:t>listbox</w:t>
-            </w:r>
-            <w:proofErr w:type="spellEnd"/>
+              <w:t xml:space="preserve"> listbox</w:t>
+            </w:r>
           </w:p>
         </w:tc>
       </w:tr>
@@ -1965,17 +1865,8 @@
                 <w:rFonts w:eastAsia="Times New Roman"/>
                 <w:color w:val="161617"/>
               </w:rPr>
-              <w:t xml:space="preserve">Change background </w:t>
-            </w:r>
-            <w:proofErr w:type="spellStart"/>
-            <w:r>
-              <w:rPr>
-                <w:rFonts w:eastAsia="Times New Roman"/>
-                <w:color w:val="161617"/>
-              </w:rPr>
-              <w:t>colour</w:t>
-            </w:r>
-            <w:proofErr w:type="spellEnd"/>
+              <w:t>Change background colour</w:t>
+            </w:r>
           </w:p>
         </w:tc>
         <w:tc>
@@ -2536,17 +2427,8 @@
                 <w:rFonts w:eastAsia="Times New Roman"/>
                 <w:color w:val="161617"/>
               </w:rPr>
-              <w:t xml:space="preserve">‘Create a subgroup’ from </w:t>
-            </w:r>
-            <w:proofErr w:type="spellStart"/>
-            <w:r>
-              <w:rPr>
-                <w:rFonts w:eastAsia="Times New Roman"/>
-                <w:color w:val="161617"/>
-              </w:rPr>
-              <w:t>contextmenu</w:t>
-            </w:r>
-            <w:proofErr w:type="spellEnd"/>
+              <w:t>‘Create a subgroup’ from contextmenu</w:t>
+            </w:r>
           </w:p>
         </w:tc>
       </w:tr>
@@ -2661,17 +2543,8 @@
                 <w:rFonts w:eastAsia="Times New Roman"/>
                 <w:color w:val="161617"/>
               </w:rPr>
-              <w:t xml:space="preserve">’ from </w:t>
-            </w:r>
-            <w:proofErr w:type="spellStart"/>
-            <w:r>
-              <w:rPr>
-                <w:rFonts w:eastAsia="Times New Roman"/>
-                <w:color w:val="161617"/>
-              </w:rPr>
-              <w:t>contextmenu</w:t>
-            </w:r>
-            <w:proofErr w:type="spellEnd"/>
+              <w:t>’ from contextmenu</w:t>
+            </w:r>
           </w:p>
         </w:tc>
       </w:tr>
@@ -2779,17 +2652,8 @@
                 <w:rFonts w:eastAsia="Times New Roman"/>
                 <w:color w:val="161617"/>
               </w:rPr>
-              <w:t xml:space="preserve">’ from </w:t>
-            </w:r>
-            <w:proofErr w:type="spellStart"/>
-            <w:r>
-              <w:rPr>
-                <w:rFonts w:eastAsia="Times New Roman"/>
-                <w:color w:val="161617"/>
-              </w:rPr>
-              <w:t>contextmenu</w:t>
-            </w:r>
-            <w:proofErr w:type="spellEnd"/>
+              <w:t>’ from contextmenu</w:t>
+            </w:r>
           </w:p>
         </w:tc>
       </w:tr>
@@ -2897,17 +2761,8 @@
                 <w:rFonts w:eastAsia="Times New Roman"/>
                 <w:color w:val="161617"/>
               </w:rPr>
-              <w:t xml:space="preserve">’ from </w:t>
-            </w:r>
-            <w:proofErr w:type="spellStart"/>
-            <w:r>
-              <w:rPr>
-                <w:rFonts w:eastAsia="Times New Roman"/>
-                <w:color w:val="161617"/>
-              </w:rPr>
-              <w:t>contextmenu</w:t>
-            </w:r>
-            <w:proofErr w:type="spellEnd"/>
+              <w:t>’ from contextmenu</w:t>
+            </w:r>
           </w:p>
         </w:tc>
       </w:tr>
@@ -3015,17 +2870,8 @@
                 <w:rFonts w:eastAsia="Times New Roman"/>
                 <w:color w:val="161617"/>
               </w:rPr>
-              <w:t xml:space="preserve">’ from </w:t>
-            </w:r>
-            <w:proofErr w:type="spellStart"/>
-            <w:r>
-              <w:rPr>
-                <w:rFonts w:eastAsia="Times New Roman"/>
-                <w:color w:val="161617"/>
-              </w:rPr>
-              <w:t>contextmenu</w:t>
-            </w:r>
-            <w:proofErr w:type="spellEnd"/>
+              <w:t>’ from contextmenu</w:t>
+            </w:r>
           </w:p>
         </w:tc>
       </w:tr>
@@ -3104,23 +2950,7 @@
                 <w:rFonts w:eastAsia="Times New Roman"/>
                 <w:color w:val="161617"/>
               </w:rPr>
-              <w:t xml:space="preserve"> from file external explorer (</w:t>
-            </w:r>
-            <w:proofErr w:type="spellStart"/>
-            <w:r>
-              <w:rPr>
-                <w:rFonts w:eastAsia="Times New Roman"/>
-                <w:color w:val="161617"/>
-              </w:rPr>
-              <w:t>eg</w:t>
-            </w:r>
-            <w:proofErr w:type="spellEnd"/>
-            <w:r>
-              <w:rPr>
-                <w:rFonts w:eastAsia="Times New Roman"/>
-                <w:color w:val="161617"/>
-              </w:rPr>
-              <w:t xml:space="preserve"> Windows file explorer) </w:t>
+              <w:t xml:space="preserve"> from file external explorer (eg Windows file explorer) </w:t>
             </w:r>
             <w:r>
               <w:rPr>
@@ -3261,23 +3091,7 @@
                 <w:color w:val="161617"/>
               </w:rPr>
               <w:lastRenderedPageBreak/>
-              <w:t xml:space="preserve">New Texture / </w:t>
-            </w:r>
-            <w:proofErr w:type="spellStart"/>
-            <w:r>
-              <w:rPr>
-                <w:rFonts w:eastAsia="Times New Roman"/>
-                <w:color w:val="161617"/>
-              </w:rPr>
-              <w:t>Samplerblock</w:t>
-            </w:r>
-            <w:proofErr w:type="spellEnd"/>
-            <w:r>
-              <w:rPr>
-                <w:rFonts w:eastAsia="Times New Roman"/>
-                <w:color w:val="161617"/>
-              </w:rPr>
-              <w:t xml:space="preserve"> node</w:t>
+              <w:t>New Texture / Samplerblock node</w:t>
             </w:r>
           </w:p>
           <w:p>
@@ -3343,23 +3157,7 @@
                 <w:rFonts w:eastAsia="Times New Roman"/>
                 <w:color w:val="161617"/>
               </w:rPr>
-              <w:t xml:space="preserve">texture </w:t>
-            </w:r>
-            <w:proofErr w:type="spellStart"/>
-            <w:r>
-              <w:rPr>
-                <w:rFonts w:eastAsia="Times New Roman"/>
-                <w:color w:val="161617"/>
-              </w:rPr>
-              <w:t>listbox</w:t>
-            </w:r>
-            <w:proofErr w:type="spellEnd"/>
-            <w:r>
-              <w:rPr>
-                <w:rFonts w:eastAsia="Times New Roman"/>
-                <w:color w:val="161617"/>
-              </w:rPr>
-              <w:t xml:space="preserve"> </w:t>
+              <w:t xml:space="preserve">texture listbox </w:t>
             </w:r>
             <w:r>
               <w:rPr>
@@ -3426,23 +3224,7 @@
                 <w:rFonts w:eastAsia="Times New Roman"/>
                 <w:color w:val="161617"/>
               </w:rPr>
-              <w:t xml:space="preserve">New Texture / </w:t>
-            </w:r>
-            <w:proofErr w:type="spellStart"/>
-            <w:r>
-              <w:rPr>
-                <w:rFonts w:eastAsia="Times New Roman"/>
-                <w:color w:val="161617"/>
-              </w:rPr>
-              <w:t>Samplerblock</w:t>
-            </w:r>
-            <w:proofErr w:type="spellEnd"/>
-            <w:r>
-              <w:rPr>
-                <w:rFonts w:eastAsia="Times New Roman"/>
-                <w:color w:val="161617"/>
-              </w:rPr>
-              <w:t xml:space="preserve"> node</w:t>
+              <w:t>New Texture / Samplerblock node</w:t>
             </w:r>
           </w:p>
           <w:p>
@@ -4021,14 +3803,11 @@
         <w:pStyle w:val="NoSpacing"/>
       </w:pPr>
       <w:r>
-        <w:rPr>
-          <w:noProof/>
-        </w:rPr>
         <w:drawing>
-          <wp:inline distT="0" distB="0" distL="0" distR="0" wp14:anchorId="73B5D8E3" wp14:editId="4733B9BC">
-            <wp:extent cx="5972810" cy="2165350"/>
-            <wp:effectExtent l="0" t="0" r="8890" b="6350"/>
-            <wp:docPr id="13" name="Picture 13"/>
+          <wp:inline distT="0" distB="0" distL="0" distR="0" wp14:anchorId="27E23602" wp14:editId="0D033A39">
+            <wp:extent cx="3933825" cy="6477000"/>
+            <wp:effectExtent l="0" t="0" r="9525" b="0"/>
+            <wp:docPr id="16" name="Picture 16"/>
             <wp:cNvGraphicFramePr>
               <a:graphicFrameLocks xmlns:a="http://schemas.openxmlformats.org/drawingml/2006/main" noChangeAspect="1"/>
             </wp:cNvGraphicFramePr>
@@ -4048,7 +3827,7 @@
                   <pic:spPr>
                     <a:xfrm>
                       <a:off x="0" y="0"/>
-                      <a:ext cx="5972810" cy="2165350"/>
+                      <a:ext cx="3933825" cy="6477000"/>
                     </a:xfrm>
                     <a:prstGeom prst="rect">
                       <a:avLst/>
@@ -4382,6 +4161,7 @@
                 <w:rFonts w:eastAsia="Times New Roman"/>
                 <w:color w:val="161617"/>
               </w:rPr>
+              <w:lastRenderedPageBreak/>
               <w:t>Select material for editor</w:t>
             </w:r>
           </w:p>
@@ -4423,31 +4203,15 @@
                 <w:rFonts w:eastAsia="Times New Roman"/>
                 <w:color w:val="161617"/>
               </w:rPr>
-              <w:t xml:space="preserve"> on item in </w:t>
-            </w:r>
-            <w:proofErr w:type="spellStart"/>
-            <w:r>
-              <w:rPr>
-                <w:rFonts w:eastAsia="Times New Roman"/>
-                <w:color w:val="161617"/>
-              </w:rPr>
-              <w:t>listbox</w:t>
-            </w:r>
-            <w:proofErr w:type="spellEnd"/>
-            <w:r>
-              <w:rPr>
-                <w:rFonts w:eastAsia="Times New Roman"/>
-                <w:color w:val="161617"/>
-              </w:rPr>
-              <w:t xml:space="preserve"> + </w:t>
-            </w:r>
-            <w:r>
-              <w:rPr>
-                <w:rFonts w:eastAsia="Times New Roman"/>
-                <w:b/>
-                <w:color w:val="161617"/>
-              </w:rPr>
-              <w:t>OK</w:t>
+              <w:t xml:space="preserve"> on item in listbox + </w:t>
+            </w:r>
+            <w:r>
+              <w:rPr>
+                <w:rFonts w:eastAsia="Times New Roman"/>
+                <w:b/>
+                <w:color w:val="161617"/>
+              </w:rPr>
+              <w:t>Edit</w:t>
             </w:r>
           </w:p>
         </w:tc>
@@ -4485,7 +4249,7 @@
                 <w:rFonts w:eastAsia="Times New Roman"/>
                 <w:color w:val="161617"/>
               </w:rPr>
-              <w:t>Select material for editor</w:t>
+              <w:t>Delete material</w:t>
             </w:r>
           </w:p>
         </w:tc>
@@ -4510,30 +4274,39 @@
               <w:jc w:val="left"/>
               <w:rPr>
                 <w:rFonts w:eastAsia="Times New Roman"/>
-                <w:color w:val="161617"/>
-              </w:rPr>
-            </w:pPr>
-            <w:r>
-              <w:rPr>
-                <w:rFonts w:eastAsia="Times New Roman"/>
-                <w:b/>
-                <w:color w:val="161617"/>
-              </w:rPr>
-              <w:t>Click</w:t>
-            </w:r>
-            <w:r>
-              <w:rPr>
-                <w:rFonts w:eastAsia="Times New Roman"/>
-                <w:color w:val="161617"/>
-              </w:rPr>
-              <w:t xml:space="preserve"> on </w:t>
-            </w:r>
-            <w:r>
-              <w:rPr>
-                <w:rFonts w:eastAsia="Times New Roman"/>
-                <w:color w:val="161617"/>
-              </w:rPr>
-              <w:t xml:space="preserve">image </w:t>
+                <w:b/>
+                <w:color w:val="161617"/>
+              </w:rPr>
+            </w:pPr>
+            <w:r>
+              <w:rPr>
+                <w:rFonts w:eastAsia="Times New Roman"/>
+                <w:b/>
+                <w:color w:val="161617"/>
+              </w:rPr>
+              <w:t>R</w:t>
+            </w:r>
+            <w:r>
+              <w:rPr>
+                <w:rFonts w:eastAsia="Times New Roman"/>
+                <w:b/>
+                <w:color w:val="161617"/>
+              </w:rPr>
+              <w:t>MB</w:t>
+            </w:r>
+            <w:r>
+              <w:rPr>
+                <w:rFonts w:eastAsia="Times New Roman"/>
+                <w:color w:val="161617"/>
+              </w:rPr>
+              <w:t xml:space="preserve"> </w:t>
+            </w:r>
+            <w:r>
+              <w:rPr>
+                <w:rFonts w:eastAsia="Times New Roman"/>
+                <w:color w:val="161617"/>
+              </w:rPr>
+              <w:t xml:space="preserve">(contex tmenu) </w:t>
             </w:r>
             <w:r>
               <w:rPr>
@@ -4548,8 +4321,193 @@
                 <w:b/>
                 <w:color w:val="161617"/>
               </w:rPr>
-              <w:t>OK</w:t>
-            </w:r>
+              <w:t xml:space="preserve">Delete selected </w:t>
+            </w:r>
+            <w:r>
+              <w:rPr>
+                <w:rFonts w:eastAsia="Times New Roman"/>
+                <w:b/>
+                <w:color w:val="161617"/>
+              </w:rPr>
+              <w:t>item</w:t>
+            </w:r>
+          </w:p>
+        </w:tc>
+      </w:tr>
+      <w:tr>
+        <w:trPr>
+          <w:tblCellSpacing w:w="15" w:type="dxa"/>
+        </w:trPr>
+        <w:tc>
+          <w:tcPr>
+            <w:tcW w:w="4455" w:type="dxa"/>
+            <w:tcBorders>
+              <w:top w:val="single" w:sz="6" w:space="0" w:color="D8D8D8"/>
+              <w:bottom w:val="single" w:sz="6" w:space="0" w:color="D8D8D8"/>
+            </w:tcBorders>
+            <w:shd w:val="clear" w:color="auto" w:fill="FFFFFF"/>
+            <w:tcMar>
+              <w:top w:w="60" w:type="dxa"/>
+              <w:left w:w="120" w:type="dxa"/>
+              <w:bottom w:w="60" w:type="dxa"/>
+              <w:right w:w="600" w:type="dxa"/>
+            </w:tcMar>
+          </w:tcPr>
+          <w:p>
+            <w:pPr>
+              <w:pStyle w:val="NoSpacing"/>
+              <w:jc w:val="left"/>
+              <w:rPr>
+                <w:rFonts w:eastAsia="Times New Roman"/>
+                <w:color w:val="161617"/>
+              </w:rPr>
+            </w:pPr>
+            <w:r>
+              <w:rPr>
+                <w:rFonts w:eastAsia="Times New Roman"/>
+                <w:color w:val="161617"/>
+              </w:rPr>
+              <w:t>Cancel deleted</w:t>
+            </w:r>
+            <w:r>
+              <w:rPr>
+                <w:rFonts w:eastAsia="Times New Roman"/>
+                <w:color w:val="161617"/>
+              </w:rPr>
+              <w:t xml:space="preserve"> material</w:t>
+            </w:r>
+          </w:p>
+        </w:tc>
+        <w:tc>
+          <w:tcPr>
+            <w:tcW w:w="4545" w:type="dxa"/>
+            <w:tcBorders>
+              <w:top w:val="single" w:sz="6" w:space="0" w:color="D8D8D8"/>
+              <w:bottom w:val="single" w:sz="6" w:space="0" w:color="D8D8D8"/>
+            </w:tcBorders>
+            <w:shd w:val="clear" w:color="auto" w:fill="FFFFFF"/>
+            <w:tcMar>
+              <w:top w:w="60" w:type="dxa"/>
+              <w:left w:w="120" w:type="dxa"/>
+              <w:bottom w:w="60" w:type="dxa"/>
+              <w:right w:w="600" w:type="dxa"/>
+            </w:tcMar>
+          </w:tcPr>
+          <w:p>
+            <w:pPr>
+              <w:pStyle w:val="NoSpacing"/>
+              <w:jc w:val="left"/>
+              <w:rPr>
+                <w:rFonts w:eastAsia="Times New Roman"/>
+                <w:color w:val="161617"/>
+              </w:rPr>
+            </w:pPr>
+            <w:r>
+              <w:rPr>
+                <w:rFonts w:eastAsia="Times New Roman"/>
+                <w:b/>
+                <w:color w:val="161617"/>
+              </w:rPr>
+              <w:t>Undo delete</w:t>
+            </w:r>
+          </w:p>
+        </w:tc>
+      </w:tr>
+      <w:tr>
+        <w:trPr>
+          <w:tblCellSpacing w:w="15" w:type="dxa"/>
+        </w:trPr>
+        <w:tc>
+          <w:tcPr>
+            <w:tcW w:w="4455" w:type="dxa"/>
+            <w:tcBorders>
+              <w:top w:val="single" w:sz="6" w:space="0" w:color="D8D8D8"/>
+              <w:bottom w:val="single" w:sz="6" w:space="0" w:color="D8D8D8"/>
+            </w:tcBorders>
+            <w:shd w:val="clear" w:color="auto" w:fill="FFFFFF"/>
+            <w:tcMar>
+              <w:top w:w="60" w:type="dxa"/>
+              <w:left w:w="120" w:type="dxa"/>
+              <w:bottom w:w="60" w:type="dxa"/>
+              <w:right w:w="600" w:type="dxa"/>
+            </w:tcMar>
+          </w:tcPr>
+          <w:p>
+            <w:pPr>
+              <w:pStyle w:val="NoSpacing"/>
+              <w:jc w:val="left"/>
+              <w:rPr>
+                <w:rFonts w:eastAsia="Times New Roman"/>
+                <w:color w:val="161617"/>
+              </w:rPr>
+            </w:pPr>
+            <w:r>
+              <w:rPr>
+                <w:rFonts w:eastAsia="Times New Roman"/>
+                <w:color w:val="161617"/>
+              </w:rPr>
+              <w:t>Collapse / expand</w:t>
+            </w:r>
+          </w:p>
+        </w:tc>
+        <w:tc>
+          <w:tcPr>
+            <w:tcW w:w="4545" w:type="dxa"/>
+            <w:tcBorders>
+              <w:top w:val="single" w:sz="6" w:space="0" w:color="D8D8D8"/>
+              <w:bottom w:val="single" w:sz="6" w:space="0" w:color="D8D8D8"/>
+            </w:tcBorders>
+            <w:shd w:val="clear" w:color="auto" w:fill="FFFFFF"/>
+            <w:tcMar>
+              <w:top w:w="60" w:type="dxa"/>
+              <w:left w:w="120" w:type="dxa"/>
+              <w:bottom w:w="60" w:type="dxa"/>
+              <w:right w:w="600" w:type="dxa"/>
+            </w:tcMar>
+          </w:tcPr>
+          <w:p>
+            <w:pPr>
+              <w:pStyle w:val="NoSpacing"/>
+              <w:jc w:val="left"/>
+              <w:rPr>
+                <w:rFonts w:eastAsia="Times New Roman"/>
+                <w:b/>
+                <w:color w:val="161617"/>
+              </w:rPr>
+            </w:pPr>
+            <w:r>
+              <w:rPr>
+                <w:rFonts w:eastAsia="Times New Roman"/>
+                <w:b/>
+                <w:color w:val="161617"/>
+              </w:rPr>
+              <w:t>R</w:t>
+            </w:r>
+            <w:r>
+              <w:rPr>
+                <w:rFonts w:eastAsia="Times New Roman"/>
+                <w:b/>
+                <w:color w:val="161617"/>
+              </w:rPr>
+              <w:t>MB</w:t>
+            </w:r>
+            <w:r>
+              <w:rPr>
+                <w:rFonts w:eastAsia="Times New Roman"/>
+                <w:color w:val="161617"/>
+              </w:rPr>
+              <w:t xml:space="preserve"> (contex tmenu) + </w:t>
+            </w:r>
+            <w:r>
+              <w:rPr>
+                <w:rFonts w:eastAsia="Times New Roman"/>
+                <w:b/>
+                <w:color w:val="161617"/>
+              </w:rPr>
+              <w:t>Collapse expand</w:t>
+            </w:r>
+            <w:bookmarkStart w:id="0" w:name="_GoBack"/>
+            <w:bookmarkEnd w:id="0"/>
           </w:p>
         </w:tc>
       </w:tr>
@@ -4910,17 +4868,8 @@
                 <w:rFonts w:eastAsia="Times New Roman"/>
                 <w:color w:val="161617"/>
               </w:rPr>
-              <w:t xml:space="preserve">Menu: </w:t>
-            </w:r>
-            <w:proofErr w:type="spellStart"/>
-            <w:r>
-              <w:rPr>
-                <w:rFonts w:eastAsia="Times New Roman"/>
-                <w:color w:val="161617"/>
-              </w:rPr>
-              <w:t>Hlms</w:t>
-            </w:r>
-            <w:proofErr w:type="spellEnd"/>
+              <w:t>Menu: Hlms</w:t>
+            </w:r>
             <w:r>
               <w:rPr>
                 <w:rFonts w:eastAsia="Times New Roman"/>
@@ -4940,33 +4889,8 @@
                 <w:rFonts w:eastAsia="Times New Roman"/>
                 <w:color w:val="161617"/>
               </w:rPr>
-              <w:t xml:space="preserve"> New </w:t>
-            </w:r>
-            <w:proofErr w:type="spellStart"/>
-            <w:r>
-              <w:rPr>
-                <w:rFonts w:eastAsia="Times New Roman"/>
-                <w:color w:val="161617"/>
-              </w:rPr>
-              <w:t>Hlms</w:t>
-            </w:r>
-            <w:proofErr w:type="spellEnd"/>
-            <w:r>
-              <w:rPr>
-                <w:rFonts w:eastAsia="Times New Roman"/>
-                <w:color w:val="161617"/>
-              </w:rPr>
-              <w:t xml:space="preserve"> </w:t>
-            </w:r>
-            <w:proofErr w:type="spellStart"/>
-            <w:r>
-              <w:rPr>
-                <w:rFonts w:eastAsia="Times New Roman"/>
-                <w:color w:val="161617"/>
-              </w:rPr>
-              <w:t>Pbs</w:t>
-            </w:r>
-            <w:proofErr w:type="spellEnd"/>
+              <w:t xml:space="preserve"> New Hlms Pbs</w:t>
+            </w:r>
           </w:p>
         </w:tc>
       </w:tr>
@@ -5100,23 +5024,7 @@
                 <w:rFonts w:eastAsia="Times New Roman"/>
                 <w:color w:val="161617"/>
               </w:rPr>
-              <w:t xml:space="preserve">Menu: </w:t>
-            </w:r>
-            <w:proofErr w:type="spellStart"/>
-            <w:r>
-              <w:rPr>
-                <w:rFonts w:eastAsia="Times New Roman"/>
-                <w:color w:val="161617"/>
-              </w:rPr>
-              <w:t>Hlms</w:t>
-            </w:r>
-            <w:proofErr w:type="spellEnd"/>
-            <w:r>
-              <w:rPr>
-                <w:rFonts w:eastAsia="Times New Roman"/>
-                <w:color w:val="161617"/>
-              </w:rPr>
-              <w:t xml:space="preserve"> </w:t>
+              <w:t xml:space="preserve">Menu: Hlms </w:t>
             </w:r>
             <w:r>
               <w:rPr>
@@ -5130,33 +5038,8 @@
                 <w:rFonts w:eastAsia="Times New Roman"/>
                 <w:color w:val="161617"/>
               </w:rPr>
-              <w:t xml:space="preserve"> New </w:t>
-            </w:r>
-            <w:proofErr w:type="spellStart"/>
-            <w:r>
-              <w:rPr>
-                <w:rFonts w:eastAsia="Times New Roman"/>
-                <w:color w:val="161617"/>
-              </w:rPr>
-              <w:t>Hlms</w:t>
-            </w:r>
-            <w:proofErr w:type="spellEnd"/>
-            <w:r>
-              <w:rPr>
-                <w:rFonts w:eastAsia="Times New Roman"/>
-                <w:color w:val="161617"/>
-              </w:rPr>
-              <w:t xml:space="preserve"> </w:t>
-            </w:r>
-            <w:proofErr w:type="spellStart"/>
-            <w:r>
-              <w:rPr>
-                <w:rFonts w:eastAsia="Times New Roman"/>
-                <w:color w:val="161617"/>
-              </w:rPr>
-              <w:t>Pbs</w:t>
-            </w:r>
-            <w:proofErr w:type="spellEnd"/>
+              <w:t xml:space="preserve"> New Hlms Pbs</w:t>
+            </w:r>
           </w:p>
         </w:tc>
       </w:tr>
@@ -5192,23 +5075,7 @@
                 <w:rFonts w:eastAsia="Times New Roman"/>
                 <w:color w:val="161617"/>
               </w:rPr>
-              <w:t xml:space="preserve">New Texture / </w:t>
-            </w:r>
-            <w:proofErr w:type="spellStart"/>
-            <w:r>
-              <w:rPr>
-                <w:rFonts w:eastAsia="Times New Roman"/>
-                <w:color w:val="161617"/>
-              </w:rPr>
-              <w:t>Samplerblock</w:t>
-            </w:r>
-            <w:proofErr w:type="spellEnd"/>
-            <w:r>
-              <w:rPr>
-                <w:rFonts w:eastAsia="Times New Roman"/>
-                <w:color w:val="161617"/>
-              </w:rPr>
-              <w:t xml:space="preserve"> node</w:t>
+              <w:t>New Texture / Samplerblock node</w:t>
             </w:r>
           </w:p>
         </w:tc>
@@ -5320,17 +5187,8 @@
                 <w:rFonts w:eastAsia="Times New Roman"/>
                 <w:color w:val="161617"/>
               </w:rPr>
-              <w:t xml:space="preserve"> New Texture/</w:t>
-            </w:r>
-            <w:proofErr w:type="spellStart"/>
-            <w:r>
-              <w:rPr>
-                <w:rFonts w:eastAsia="Times New Roman"/>
-                <w:color w:val="161617"/>
-              </w:rPr>
-              <w:t>Samplerblock</w:t>
-            </w:r>
-            <w:proofErr w:type="spellEnd"/>
+              <w:t xml:space="preserve"> New Texture/Samplerblock</w:t>
+            </w:r>
           </w:p>
         </w:tc>
       </w:tr>
@@ -5366,17 +5224,8 @@
                 <w:rFonts w:eastAsia="Times New Roman"/>
                 <w:color w:val="161617"/>
               </w:rPr>
-              <w:t xml:space="preserve">New </w:t>
-            </w:r>
-            <w:proofErr w:type="spellStart"/>
-            <w:r>
-              <w:rPr>
-                <w:rFonts w:eastAsia="Times New Roman"/>
-                <w:color w:val="161617"/>
-              </w:rPr>
-              <w:t>Blendblock</w:t>
-            </w:r>
-            <w:proofErr w:type="spellEnd"/>
+              <w:t>New Blendblock</w:t>
+            </w:r>
           </w:p>
         </w:tc>
         <w:tc>
@@ -5485,17 +5334,8 @@
                 <w:rFonts w:eastAsia="Times New Roman"/>
                 <w:color w:val="161617"/>
               </w:rPr>
-              <w:t xml:space="preserve"> New </w:t>
-            </w:r>
-            <w:proofErr w:type="spellStart"/>
-            <w:r>
-              <w:rPr>
-                <w:rFonts w:eastAsia="Times New Roman"/>
-                <w:color w:val="161617"/>
-              </w:rPr>
-              <w:t>Blendblock</w:t>
-            </w:r>
-            <w:proofErr w:type="spellEnd"/>
+              <w:t xml:space="preserve"> New Blendblock</w:t>
+            </w:r>
           </w:p>
         </w:tc>
       </w:tr>
@@ -5531,17 +5371,8 @@
                 <w:rFonts w:eastAsia="Times New Roman"/>
                 <w:color w:val="161617"/>
               </w:rPr>
-              <w:t xml:space="preserve">New </w:t>
-            </w:r>
-            <w:proofErr w:type="spellStart"/>
-            <w:r>
-              <w:rPr>
-                <w:rFonts w:eastAsia="Times New Roman"/>
-                <w:color w:val="161617"/>
-              </w:rPr>
-              <w:t>Macroblock</w:t>
-            </w:r>
-            <w:proofErr w:type="spellEnd"/>
+              <w:t>New Macroblock</w:t>
+            </w:r>
           </w:p>
         </w:tc>
         <w:tc>
@@ -5650,17 +5481,8 @@
                 <w:rFonts w:eastAsia="Times New Roman"/>
                 <w:color w:val="161617"/>
               </w:rPr>
-              <w:t xml:space="preserve"> New </w:t>
-            </w:r>
-            <w:proofErr w:type="spellStart"/>
-            <w:r>
-              <w:rPr>
-                <w:rFonts w:eastAsia="Times New Roman"/>
-                <w:color w:val="161617"/>
-              </w:rPr>
-              <w:t>Macroblock</w:t>
-            </w:r>
-            <w:proofErr w:type="spellEnd"/>
+              <w:t xml:space="preserve"> New Macroblock</w:t>
+            </w:r>
           </w:p>
         </w:tc>
       </w:tr>
@@ -6708,21 +6530,12 @@
                 <w:color w:val="161617"/>
               </w:rPr>
             </w:pPr>
-            <w:proofErr w:type="spellStart"/>
-            <w:r>
-              <w:rPr>
-                <w:rFonts w:eastAsia="Times New Roman"/>
-                <w:color w:val="161617"/>
-              </w:rPr>
-              <w:t>Rubberband</w:t>
-            </w:r>
-            <w:proofErr w:type="spellEnd"/>
-            <w:r>
-              <w:rPr>
-                <w:rFonts w:eastAsia="Times New Roman"/>
-                <w:color w:val="161617"/>
-              </w:rPr>
-              <w:t xml:space="preserve"> selection</w:t>
+            <w:r>
+              <w:rPr>
+                <w:rFonts w:eastAsia="Times New Roman"/>
+                <w:color w:val="161617"/>
+              </w:rPr>
+              <w:t>Rubberband selection</w:t>
             </w:r>
           </w:p>
         </w:tc>
@@ -7263,8 +7076,6 @@
         <w:lastRenderedPageBreak/>
         <w:t>Workflows</w:t>
       </w:r>
-      <w:bookmarkStart w:id="0" w:name="_GoBack"/>
-      <w:bookmarkEnd w:id="0"/>
     </w:p>
     <w:p>
       <w:pPr>

</xml_diff>

<commit_message>
Add ' edit material' to contextmenu in material browsert
</commit_message>
<xml_diff>
--- a/doc/HLMS Editor Cheat Sheet.docx
+++ b/doc/HLMS Editor Cheat Sheet.docx
@@ -672,6 +672,87 @@
                 <w:rFonts w:eastAsia="Times New Roman"/>
                 <w:color w:val="161617"/>
               </w:rPr>
+              <w:t>Open Mesh</w:t>
+            </w:r>
+          </w:p>
+        </w:tc>
+        <w:tc>
+          <w:tcPr>
+            <w:tcW w:w="4545" w:type="dxa"/>
+            <w:tcBorders>
+              <w:top w:val="single" w:sz="6" w:space="0" w:color="D8D8D8"/>
+              <w:bottom w:val="single" w:sz="6" w:space="0" w:color="D8D8D8"/>
+            </w:tcBorders>
+            <w:shd w:val="clear" w:color="auto" w:fill="FFFFFF"/>
+            <w:tcMar>
+              <w:top w:w="60" w:type="dxa"/>
+              <w:left w:w="120" w:type="dxa"/>
+              <w:bottom w:w="60" w:type="dxa"/>
+              <w:right w:w="600" w:type="dxa"/>
+            </w:tcMar>
+          </w:tcPr>
+          <w:p>
+            <w:pPr>
+              <w:pStyle w:val="NoSpacing"/>
+              <w:jc w:val="left"/>
+              <w:rPr>
+                <w:rFonts w:eastAsia="Times New Roman"/>
+                <w:b/>
+                <w:color w:val="161617"/>
+              </w:rPr>
+            </w:pPr>
+            <w:r>
+              <w:rPr>
+                <w:rFonts w:eastAsia="Times New Roman"/>
+                <w:b/>
+                <w:color w:val="161617"/>
+              </w:rPr>
+              <w:t xml:space="preserve">Ctrl + </w:t>
+            </w:r>
+            <w:r>
+              <w:rPr>
+                <w:rFonts w:eastAsia="Times New Roman"/>
+                <w:b/>
+                <w:color w:val="161617"/>
+              </w:rPr>
+              <w:t>O</w:t>
+            </w:r>
+          </w:p>
+        </w:tc>
+      </w:tr>
+      <w:tr>
+        <w:trPr>
+          <w:tblCellSpacing w:w="15" w:type="dxa"/>
+        </w:trPr>
+        <w:tc>
+          <w:tcPr>
+            <w:tcW w:w="4455" w:type="dxa"/>
+            <w:tcBorders>
+              <w:top w:val="single" w:sz="6" w:space="0" w:color="D8D8D8"/>
+              <w:bottom w:val="single" w:sz="6" w:space="0" w:color="D8D8D8"/>
+            </w:tcBorders>
+            <w:shd w:val="clear" w:color="auto" w:fill="FFFFFF"/>
+            <w:tcMar>
+              <w:top w:w="60" w:type="dxa"/>
+              <w:left w:w="120" w:type="dxa"/>
+              <w:bottom w:w="60" w:type="dxa"/>
+              <w:right w:w="600" w:type="dxa"/>
+            </w:tcMar>
+          </w:tcPr>
+          <w:p>
+            <w:pPr>
+              <w:pStyle w:val="NoSpacing"/>
+              <w:jc w:val="left"/>
+              <w:rPr>
+                <w:rFonts w:eastAsia="Times New Roman"/>
+                <w:color w:val="161617"/>
+              </w:rPr>
+            </w:pPr>
+            <w:r>
+              <w:rPr>
+                <w:rFonts w:eastAsia="Times New Roman"/>
+                <w:color w:val="161617"/>
+              </w:rPr>
               <w:t>Save Project</w:t>
             </w:r>
           </w:p>
@@ -2465,7 +2546,7 @@
                 <w:rFonts w:eastAsia="Times New Roman"/>
                 <w:color w:val="161617"/>
               </w:rPr>
-              <w:t xml:space="preserve">Delete </w:t>
+              <w:t xml:space="preserve">Remove </w:t>
             </w:r>
             <w:r>
               <w:rPr>
@@ -2474,6 +2555,13 @@
               </w:rPr>
               <w:t>selected subgroup or texture</w:t>
             </w:r>
+            <w:r>
+              <w:rPr>
+                <w:rFonts w:eastAsia="Times New Roman"/>
+                <w:color w:val="161617"/>
+              </w:rPr>
+              <w:t xml:space="preserve"> from texture list</w:t>
+            </w:r>
           </w:p>
         </w:tc>
         <w:tc>
@@ -2536,7 +2624,7 @@
                 <w:rFonts w:eastAsia="Times New Roman"/>
                 <w:color w:val="161617"/>
               </w:rPr>
-              <w:t>Delete selected item</w:t>
+              <w:t>Remove from list</w:t>
             </w:r>
             <w:r>
               <w:rPr>
@@ -3804,10 +3892,10 @@
       </w:pPr>
       <w:r>
         <w:drawing>
-          <wp:inline distT="0" distB="0" distL="0" distR="0" wp14:anchorId="27E23602" wp14:editId="0D033A39">
-            <wp:extent cx="3933825" cy="6477000"/>
-            <wp:effectExtent l="0" t="0" r="9525" b="0"/>
-            <wp:docPr id="16" name="Picture 16"/>
+          <wp:inline distT="0" distB="0" distL="0" distR="0" wp14:anchorId="3E2A00BA" wp14:editId="5FA1F7F9">
+            <wp:extent cx="5505450" cy="4429125"/>
+            <wp:effectExtent l="0" t="0" r="0" b="9525"/>
+            <wp:docPr id="13" name="Picture 13"/>
             <wp:cNvGraphicFramePr>
               <a:graphicFrameLocks xmlns:a="http://schemas.openxmlformats.org/drawingml/2006/main" noChangeAspect="1"/>
             </wp:cNvGraphicFramePr>
@@ -3827,7 +3915,7 @@
                   <pic:spPr>
                     <a:xfrm>
                       <a:off x="0" y="0"/>
-                      <a:ext cx="3933825" cy="6477000"/>
+                      <a:ext cx="5505450" cy="4429125"/>
                     </a:xfrm>
                     <a:prstGeom prst="rect">
                       <a:avLst/>
@@ -4161,7 +4249,6 @@
                 <w:rFonts w:eastAsia="Times New Roman"/>
                 <w:color w:val="161617"/>
               </w:rPr>
-              <w:lastRenderedPageBreak/>
               <w:t>Select material for editor</w:t>
             </w:r>
           </w:p>
@@ -4187,31 +4274,32 @@
               <w:jc w:val="left"/>
               <w:rPr>
                 <w:rFonts w:eastAsia="Times New Roman"/>
-                <w:color w:val="161617"/>
-              </w:rPr>
-            </w:pPr>
-            <w:r>
-              <w:rPr>
-                <w:rFonts w:eastAsia="Times New Roman"/>
-                <w:b/>
-                <w:color w:val="161617"/>
-              </w:rPr>
-              <w:t>Click</w:t>
-            </w:r>
-            <w:r>
-              <w:rPr>
-                <w:rFonts w:eastAsia="Times New Roman"/>
-                <w:color w:val="161617"/>
-              </w:rPr>
-              <w:t xml:space="preserve"> on item in listbox + </w:t>
-            </w:r>
-            <w:r>
-              <w:rPr>
-                <w:rFonts w:eastAsia="Times New Roman"/>
-                <w:b/>
-                <w:color w:val="161617"/>
-              </w:rPr>
-              <w:t>Edit</w:t>
+                <w:b/>
+                <w:color w:val="161617"/>
+              </w:rPr>
+            </w:pPr>
+            <w:r>
+              <w:rPr>
+                <w:rFonts w:eastAsia="Times New Roman"/>
+                <w:b/>
+                <w:color w:val="161617"/>
+              </w:rPr>
+              <w:t>Doublec</w:t>
+            </w:r>
+            <w:r>
+              <w:rPr>
+                <w:rFonts w:eastAsia="Times New Roman"/>
+                <w:b/>
+                <w:color w:val="161617"/>
+              </w:rPr>
+              <w:t>lick</w:t>
+            </w:r>
+            <w:r>
+              <w:rPr>
+                <w:rFonts w:eastAsia="Times New Roman"/>
+                <w:color w:val="161617"/>
+              </w:rPr>
+              <w:t xml:space="preserve"> on item in listbox</w:t>
             </w:r>
           </w:p>
         </w:tc>
@@ -4249,7 +4337,7 @@
                 <w:rFonts w:eastAsia="Times New Roman"/>
                 <w:color w:val="161617"/>
               </w:rPr>
-              <w:t>Delete material</w:t>
+              <w:t>Select material for editor</w:t>
             </w:r>
           </w:p>
         </w:tc>
@@ -4274,25 +4362,30 @@
               <w:jc w:val="left"/>
               <w:rPr>
                 <w:rFonts w:eastAsia="Times New Roman"/>
-                <w:b/>
-                <w:color w:val="161617"/>
-              </w:rPr>
-            </w:pPr>
-            <w:r>
-              <w:rPr>
-                <w:rFonts w:eastAsia="Times New Roman"/>
-                <w:b/>
-                <w:color w:val="161617"/>
-              </w:rPr>
-              <w:t>R</w:t>
-            </w:r>
-            <w:r>
-              <w:rPr>
-                <w:rFonts w:eastAsia="Times New Roman"/>
-                <w:b/>
-                <w:color w:val="161617"/>
-              </w:rPr>
-              <w:t>MB</w:t>
+                <w:color w:val="161617"/>
+              </w:rPr>
+            </w:pPr>
+            <w:r>
+              <w:rPr>
+                <w:rFonts w:eastAsia="Times New Roman"/>
+                <w:b/>
+                <w:color w:val="161617"/>
+              </w:rPr>
+              <w:t>Click</w:t>
+            </w:r>
+            <w:r>
+              <w:rPr>
+                <w:rFonts w:eastAsia="Times New Roman"/>
+                <w:color w:val="161617"/>
+              </w:rPr>
+              <w:t xml:space="preserve"> on item in listbox +</w:t>
+            </w:r>
+            <w:r>
+              <w:rPr>
+                <w:rFonts w:eastAsia="Times New Roman"/>
+                <w:color w:val="161617"/>
+              </w:rPr>
+              <w:t xml:space="preserve"> button</w:t>
             </w:r>
             <w:r>
               <w:rPr>
@@ -4304,32 +4397,18 @@
             <w:r>
               <w:rPr>
                 <w:rFonts w:eastAsia="Times New Roman"/>
-                <w:color w:val="161617"/>
-              </w:rPr>
-              <w:t xml:space="preserve">(contex tmenu) </w:t>
-            </w:r>
-            <w:r>
-              <w:rPr>
-                <w:rFonts w:eastAsia="Times New Roman"/>
-                <w:color w:val="161617"/>
-              </w:rPr>
-              <w:t xml:space="preserve">+ </w:t>
-            </w:r>
-            <w:r>
-              <w:rPr>
-                <w:rFonts w:eastAsia="Times New Roman"/>
-                <w:b/>
-                <w:color w:val="161617"/>
-              </w:rPr>
-              <w:t xml:space="preserve">Delete selected </w:t>
-            </w:r>
-            <w:r>
-              <w:rPr>
-                <w:rFonts w:eastAsia="Times New Roman"/>
-                <w:b/>
-                <w:color w:val="161617"/>
-              </w:rPr>
-              <w:t>item</w:t>
+                <w:b/>
+                <w:color w:val="161617"/>
+              </w:rPr>
+              <w:t>Edit</w:t>
+            </w:r>
+            <w:r>
+              <w:rPr>
+                <w:rFonts w:eastAsia="Times New Roman"/>
+                <w:b/>
+                <w:color w:val="161617"/>
+              </w:rPr>
+              <w:t xml:space="preserve"> material</w:t>
             </w:r>
           </w:p>
         </w:tc>
@@ -4367,14 +4446,7 @@
                 <w:rFonts w:eastAsia="Times New Roman"/>
                 <w:color w:val="161617"/>
               </w:rPr>
-              <w:t>Cancel deleted</w:t>
-            </w:r>
-            <w:r>
-              <w:rPr>
-                <w:rFonts w:eastAsia="Times New Roman"/>
-                <w:color w:val="161617"/>
-              </w:rPr>
-              <w:t xml:space="preserve"> material</w:t>
+              <w:t>Select material for editor</w:t>
             </w:r>
           </w:p>
         </w:tc>
@@ -4399,16 +4471,54 @@
               <w:jc w:val="left"/>
               <w:rPr>
                 <w:rFonts w:eastAsia="Times New Roman"/>
-                <w:color w:val="161617"/>
-              </w:rPr>
-            </w:pPr>
-            <w:r>
-              <w:rPr>
-                <w:rFonts w:eastAsia="Times New Roman"/>
-                <w:b/>
-                <w:color w:val="161617"/>
-              </w:rPr>
-              <w:t>Undo delete</w:t>
+                <w:b/>
+                <w:color w:val="161617"/>
+              </w:rPr>
+            </w:pPr>
+            <w:r>
+              <w:rPr>
+                <w:rFonts w:eastAsia="Times New Roman"/>
+                <w:b/>
+                <w:color w:val="161617"/>
+              </w:rPr>
+              <w:t>Right Mouse Button (R</w:t>
+            </w:r>
+            <w:r>
+              <w:rPr>
+                <w:rFonts w:eastAsia="Times New Roman"/>
+                <w:b/>
+                <w:color w:val="161617"/>
+              </w:rPr>
+              <w:t>MB)</w:t>
+            </w:r>
+            <w:r>
+              <w:rPr>
+                <w:rFonts w:eastAsia="Times New Roman"/>
+                <w:b/>
+                <w:color w:val="161617"/>
+              </w:rPr>
+              <w:t xml:space="preserve"> + select </w:t>
+            </w:r>
+            <w:r>
+              <w:rPr>
+                <w:rFonts w:eastAsia="Times New Roman"/>
+                <w:color w:val="161617"/>
+              </w:rPr>
+              <w:t>‘</w:t>
+            </w:r>
+            <w:r>
+              <w:rPr>
+                <w:rFonts w:eastAsia="Times New Roman"/>
+                <w:color w:val="161617"/>
+              </w:rPr>
+              <w:t>Edit material</w:t>
+            </w:r>
+            <w:r>
+              <w:rPr>
+                <w:rFonts w:eastAsia="Times New Roman"/>
+                <w:color w:val="161617"/>
+              </w:rPr>
+              <w:t>’ from contextmenu</w:t>
             </w:r>
           </w:p>
         </w:tc>
@@ -4446,6 +4556,362 @@
                 <w:rFonts w:eastAsia="Times New Roman"/>
                 <w:color w:val="161617"/>
               </w:rPr>
+              <w:t>Create a subgroup</w:t>
+            </w:r>
+          </w:p>
+        </w:tc>
+        <w:tc>
+          <w:tcPr>
+            <w:tcW w:w="4545" w:type="dxa"/>
+            <w:tcBorders>
+              <w:top w:val="single" w:sz="6" w:space="0" w:color="D8D8D8"/>
+              <w:bottom w:val="single" w:sz="6" w:space="0" w:color="D8D8D8"/>
+            </w:tcBorders>
+            <w:shd w:val="clear" w:color="auto" w:fill="FFFFFF"/>
+            <w:tcMar>
+              <w:top w:w="60" w:type="dxa"/>
+              <w:left w:w="120" w:type="dxa"/>
+              <w:bottom w:w="60" w:type="dxa"/>
+              <w:right w:w="600" w:type="dxa"/>
+            </w:tcMar>
+          </w:tcPr>
+          <w:p>
+            <w:pPr>
+              <w:pStyle w:val="NoSpacing"/>
+              <w:jc w:val="left"/>
+              <w:rPr>
+                <w:rFonts w:eastAsia="Times New Roman"/>
+                <w:color w:val="161617"/>
+              </w:rPr>
+            </w:pPr>
+            <w:r>
+              <w:rPr>
+                <w:rFonts w:eastAsia="Times New Roman"/>
+                <w:b/>
+                <w:color w:val="161617"/>
+              </w:rPr>
+              <w:t>R</w:t>
+            </w:r>
+            <w:r>
+              <w:rPr>
+                <w:rFonts w:eastAsia="Times New Roman"/>
+                <w:b/>
+                <w:color w:val="161617"/>
+              </w:rPr>
+              <w:t>MB</w:t>
+            </w:r>
+            <w:r>
+              <w:rPr>
+                <w:rFonts w:eastAsia="Times New Roman"/>
+                <w:b/>
+                <w:color w:val="161617"/>
+              </w:rPr>
+              <w:t xml:space="preserve"> + select </w:t>
+            </w:r>
+            <w:r>
+              <w:rPr>
+                <w:rFonts w:eastAsia="Times New Roman"/>
+                <w:color w:val="161617"/>
+              </w:rPr>
+              <w:t>‘Create a subgroup’ from contextmenu</w:t>
+            </w:r>
+          </w:p>
+        </w:tc>
+      </w:tr>
+      <w:tr>
+        <w:trPr>
+          <w:tblCellSpacing w:w="15" w:type="dxa"/>
+        </w:trPr>
+        <w:tc>
+          <w:tcPr>
+            <w:tcW w:w="4455" w:type="dxa"/>
+            <w:tcBorders>
+              <w:top w:val="single" w:sz="6" w:space="0" w:color="D8D8D8"/>
+              <w:bottom w:val="single" w:sz="6" w:space="0" w:color="D8D8D8"/>
+            </w:tcBorders>
+            <w:shd w:val="clear" w:color="auto" w:fill="FFFFFF"/>
+            <w:tcMar>
+              <w:top w:w="60" w:type="dxa"/>
+              <w:left w:w="120" w:type="dxa"/>
+              <w:bottom w:w="60" w:type="dxa"/>
+              <w:right w:w="600" w:type="dxa"/>
+            </w:tcMar>
+          </w:tcPr>
+          <w:p>
+            <w:pPr>
+              <w:pStyle w:val="NoSpacing"/>
+              <w:jc w:val="left"/>
+              <w:rPr>
+                <w:rFonts w:eastAsia="Times New Roman"/>
+                <w:color w:val="161617"/>
+              </w:rPr>
+            </w:pPr>
+            <w:r>
+              <w:rPr>
+                <w:rFonts w:eastAsia="Times New Roman"/>
+                <w:color w:val="161617"/>
+              </w:rPr>
+              <w:t>Clone a material</w:t>
+            </w:r>
+          </w:p>
+        </w:tc>
+        <w:tc>
+          <w:tcPr>
+            <w:tcW w:w="4545" w:type="dxa"/>
+            <w:tcBorders>
+              <w:top w:val="single" w:sz="6" w:space="0" w:color="D8D8D8"/>
+              <w:bottom w:val="single" w:sz="6" w:space="0" w:color="D8D8D8"/>
+            </w:tcBorders>
+            <w:shd w:val="clear" w:color="auto" w:fill="FFFFFF"/>
+            <w:tcMar>
+              <w:top w:w="60" w:type="dxa"/>
+              <w:left w:w="120" w:type="dxa"/>
+              <w:bottom w:w="60" w:type="dxa"/>
+              <w:right w:w="600" w:type="dxa"/>
+            </w:tcMar>
+          </w:tcPr>
+          <w:p>
+            <w:pPr>
+              <w:pStyle w:val="NoSpacing"/>
+              <w:jc w:val="left"/>
+              <w:rPr>
+                <w:rFonts w:eastAsia="Times New Roman"/>
+                <w:b/>
+                <w:color w:val="161617"/>
+              </w:rPr>
+            </w:pPr>
+            <w:r>
+              <w:rPr>
+                <w:rFonts w:eastAsia="Times New Roman"/>
+                <w:b/>
+                <w:color w:val="161617"/>
+              </w:rPr>
+              <w:t>R</w:t>
+            </w:r>
+            <w:r>
+              <w:rPr>
+                <w:rFonts w:eastAsia="Times New Roman"/>
+                <w:b/>
+                <w:color w:val="161617"/>
+              </w:rPr>
+              <w:t>MB</w:t>
+            </w:r>
+            <w:r>
+              <w:rPr>
+                <w:rFonts w:eastAsia="Times New Roman"/>
+                <w:color w:val="161617"/>
+              </w:rPr>
+              <w:t xml:space="preserve"> +</w:t>
+            </w:r>
+            <w:r>
+              <w:rPr>
+                <w:rFonts w:eastAsia="Times New Roman"/>
+                <w:color w:val="161617"/>
+              </w:rPr>
+              <w:t xml:space="preserve"> ‘ </w:t>
+            </w:r>
+            <w:r>
+              <w:rPr>
+                <w:rFonts w:eastAsia="Times New Roman"/>
+                <w:color w:val="161617"/>
+              </w:rPr>
+              <w:t>Clone material</w:t>
+            </w:r>
+            <w:r>
+              <w:rPr>
+                <w:rFonts w:eastAsia="Times New Roman"/>
+                <w:color w:val="161617"/>
+              </w:rPr>
+              <w:t xml:space="preserve">‘ </w:t>
+            </w:r>
+            <w:r>
+              <w:rPr>
+                <w:rFonts w:eastAsia="Times New Roman"/>
+                <w:color w:val="161617"/>
+              </w:rPr>
+              <w:t>from contextmenu</w:t>
+            </w:r>
+          </w:p>
+        </w:tc>
+      </w:tr>
+      <w:tr>
+        <w:trPr>
+          <w:tblCellSpacing w:w="15" w:type="dxa"/>
+        </w:trPr>
+        <w:tc>
+          <w:tcPr>
+            <w:tcW w:w="4455" w:type="dxa"/>
+            <w:tcBorders>
+              <w:top w:val="single" w:sz="6" w:space="0" w:color="D8D8D8"/>
+              <w:bottom w:val="single" w:sz="6" w:space="0" w:color="D8D8D8"/>
+            </w:tcBorders>
+            <w:shd w:val="clear" w:color="auto" w:fill="FFFFFF"/>
+            <w:tcMar>
+              <w:top w:w="60" w:type="dxa"/>
+              <w:left w:w="120" w:type="dxa"/>
+              <w:bottom w:w="60" w:type="dxa"/>
+              <w:right w:w="600" w:type="dxa"/>
+            </w:tcMar>
+          </w:tcPr>
+          <w:p>
+            <w:pPr>
+              <w:pStyle w:val="NoSpacing"/>
+              <w:jc w:val="left"/>
+              <w:rPr>
+                <w:rFonts w:eastAsia="Times New Roman"/>
+                <w:color w:val="161617"/>
+              </w:rPr>
+            </w:pPr>
+            <w:r>
+              <w:rPr>
+                <w:rFonts w:eastAsia="Times New Roman"/>
+                <w:color w:val="161617"/>
+              </w:rPr>
+              <w:lastRenderedPageBreak/>
+              <w:t xml:space="preserve">Remove selected subgroup or </w:t>
+            </w:r>
+            <w:r>
+              <w:rPr>
+                <w:rFonts w:eastAsia="Times New Roman"/>
+                <w:color w:val="161617"/>
+              </w:rPr>
+              <w:t xml:space="preserve">material </w:t>
+            </w:r>
+            <w:r>
+              <w:rPr>
+                <w:rFonts w:eastAsia="Times New Roman"/>
+                <w:color w:val="161617"/>
+              </w:rPr>
+              <w:t xml:space="preserve">from </w:t>
+            </w:r>
+            <w:r>
+              <w:rPr>
+                <w:rFonts w:eastAsia="Times New Roman"/>
+                <w:color w:val="161617"/>
+              </w:rPr>
+              <w:t xml:space="preserve">material </w:t>
+            </w:r>
+            <w:r>
+              <w:rPr>
+                <w:rFonts w:eastAsia="Times New Roman"/>
+                <w:color w:val="161617"/>
+              </w:rPr>
+              <w:t>list</w:t>
+            </w:r>
+          </w:p>
+        </w:tc>
+        <w:tc>
+          <w:tcPr>
+            <w:tcW w:w="4545" w:type="dxa"/>
+            <w:tcBorders>
+              <w:top w:val="single" w:sz="6" w:space="0" w:color="D8D8D8"/>
+              <w:bottom w:val="single" w:sz="6" w:space="0" w:color="D8D8D8"/>
+            </w:tcBorders>
+            <w:shd w:val="clear" w:color="auto" w:fill="FFFFFF"/>
+            <w:tcMar>
+              <w:top w:w="60" w:type="dxa"/>
+              <w:left w:w="120" w:type="dxa"/>
+              <w:bottom w:w="60" w:type="dxa"/>
+              <w:right w:w="600" w:type="dxa"/>
+            </w:tcMar>
+          </w:tcPr>
+          <w:p>
+            <w:pPr>
+              <w:pStyle w:val="NoSpacing"/>
+              <w:jc w:val="left"/>
+              <w:rPr>
+                <w:rFonts w:eastAsia="Times New Roman"/>
+                <w:b/>
+                <w:color w:val="161617"/>
+              </w:rPr>
+            </w:pPr>
+            <w:r>
+              <w:rPr>
+                <w:rFonts w:eastAsia="Times New Roman"/>
+                <w:b/>
+                <w:color w:val="161617"/>
+              </w:rPr>
+              <w:t>R</w:t>
+            </w:r>
+            <w:r>
+              <w:rPr>
+                <w:rFonts w:eastAsia="Times New Roman"/>
+                <w:b/>
+                <w:color w:val="161617"/>
+              </w:rPr>
+              <w:t>MB</w:t>
+            </w:r>
+            <w:r>
+              <w:rPr>
+                <w:rFonts w:eastAsia="Times New Roman"/>
+                <w:color w:val="161617"/>
+              </w:rPr>
+              <w:t xml:space="preserve"> +</w:t>
+            </w:r>
+            <w:r>
+              <w:rPr>
+                <w:rFonts w:eastAsia="Times New Roman"/>
+                <w:color w:val="161617"/>
+              </w:rPr>
+              <w:t xml:space="preserve"> ‘</w:t>
+            </w:r>
+            <w:r>
+              <w:rPr>
+                <w:rFonts w:eastAsia="Times New Roman"/>
+                <w:color w:val="161617"/>
+              </w:rPr>
+              <w:t>Remove from list</w:t>
+            </w:r>
+            <w:r>
+              <w:rPr>
+                <w:rFonts w:eastAsia="Times New Roman"/>
+                <w:color w:val="161617"/>
+              </w:rPr>
+              <w:t xml:space="preserve">‘ </w:t>
+            </w:r>
+            <w:r>
+              <w:rPr>
+                <w:rFonts w:eastAsia="Times New Roman"/>
+                <w:color w:val="161617"/>
+              </w:rPr>
+              <w:t>from contextmenu</w:t>
+            </w:r>
+          </w:p>
+        </w:tc>
+      </w:tr>
+      <w:tr>
+        <w:trPr>
+          <w:tblCellSpacing w:w="15" w:type="dxa"/>
+        </w:trPr>
+        <w:tc>
+          <w:tcPr>
+            <w:tcW w:w="4455" w:type="dxa"/>
+            <w:tcBorders>
+              <w:top w:val="single" w:sz="6" w:space="0" w:color="D8D8D8"/>
+              <w:bottom w:val="single" w:sz="6" w:space="0" w:color="D8D8D8"/>
+            </w:tcBorders>
+            <w:shd w:val="clear" w:color="auto" w:fill="FFFFFF"/>
+            <w:tcMar>
+              <w:top w:w="60" w:type="dxa"/>
+              <w:left w:w="120" w:type="dxa"/>
+              <w:bottom w:w="60" w:type="dxa"/>
+              <w:right w:w="600" w:type="dxa"/>
+            </w:tcMar>
+          </w:tcPr>
+          <w:p>
+            <w:pPr>
+              <w:pStyle w:val="NoSpacing"/>
+              <w:jc w:val="left"/>
+              <w:rPr>
+                <w:rFonts w:eastAsia="Times New Roman"/>
+                <w:color w:val="161617"/>
+              </w:rPr>
+            </w:pPr>
+            <w:r>
+              <w:rPr>
+                <w:rFonts w:eastAsia="Times New Roman"/>
+                <w:color w:val="161617"/>
+              </w:rPr>
               <w:t>Collapse / expand</w:t>
             </w:r>
           </w:p>
@@ -4496,15 +4962,122 @@
                 <w:rFonts w:eastAsia="Times New Roman"/>
                 <w:color w:val="161617"/>
               </w:rPr>
-              <w:t xml:space="preserve"> (contex tmenu) + </w:t>
-            </w:r>
-            <w:r>
-              <w:rPr>
-                <w:rFonts w:eastAsia="Times New Roman"/>
-                <w:b/>
-                <w:color w:val="161617"/>
-              </w:rPr>
-              <w:t>Collapse expand</w:t>
+              <w:t xml:space="preserve"> +</w:t>
+            </w:r>
+            <w:r>
+              <w:rPr>
+                <w:rFonts w:eastAsia="Times New Roman"/>
+                <w:color w:val="161617"/>
+              </w:rPr>
+              <w:t xml:space="preserve"> ‘</w:t>
+            </w:r>
+            <w:r>
+              <w:rPr>
+                <w:rFonts w:eastAsia="Times New Roman"/>
+                <w:color w:val="161617"/>
+              </w:rPr>
+              <w:t>Collapse / expand</w:t>
+            </w:r>
+            <w:r>
+              <w:rPr>
+                <w:rFonts w:eastAsia="Times New Roman"/>
+                <w:color w:val="161617"/>
+              </w:rPr>
+              <w:t xml:space="preserve">‘ </w:t>
+            </w:r>
+            <w:r>
+              <w:rPr>
+                <w:rFonts w:eastAsia="Times New Roman"/>
+                <w:color w:val="161617"/>
+              </w:rPr>
+              <w:t>from contextmenu</w:t>
+            </w:r>
+          </w:p>
+        </w:tc>
+      </w:tr>
+      <w:tr>
+        <w:trPr>
+          <w:tblCellSpacing w:w="15" w:type="dxa"/>
+        </w:trPr>
+        <w:tc>
+          <w:tcPr>
+            <w:tcW w:w="4455" w:type="dxa"/>
+            <w:tcBorders>
+              <w:top w:val="single" w:sz="6" w:space="0" w:color="D8D8D8"/>
+              <w:bottom w:val="single" w:sz="6" w:space="0" w:color="D8D8D8"/>
+            </w:tcBorders>
+            <w:shd w:val="clear" w:color="auto" w:fill="FFFFFF"/>
+            <w:tcMar>
+              <w:top w:w="60" w:type="dxa"/>
+              <w:left w:w="120" w:type="dxa"/>
+              <w:bottom w:w="60" w:type="dxa"/>
+              <w:right w:w="600" w:type="dxa"/>
+            </w:tcMar>
+          </w:tcPr>
+          <w:p>
+            <w:pPr>
+              <w:pStyle w:val="NoSpacing"/>
+              <w:jc w:val="left"/>
+              <w:rPr>
+                <w:rFonts w:eastAsia="Times New Roman"/>
+                <w:color w:val="161617"/>
+              </w:rPr>
+            </w:pPr>
+            <w:r>
+              <w:rPr>
+                <w:rFonts w:eastAsia="Times New Roman"/>
+                <w:color w:val="161617"/>
+              </w:rPr>
+              <w:t>Undo remove from list</w:t>
+            </w:r>
+          </w:p>
+        </w:tc>
+        <w:tc>
+          <w:tcPr>
+            <w:tcW w:w="4545" w:type="dxa"/>
+            <w:tcBorders>
+              <w:top w:val="single" w:sz="6" w:space="0" w:color="D8D8D8"/>
+              <w:bottom w:val="single" w:sz="6" w:space="0" w:color="D8D8D8"/>
+            </w:tcBorders>
+            <w:shd w:val="clear" w:color="auto" w:fill="FFFFFF"/>
+            <w:tcMar>
+              <w:top w:w="60" w:type="dxa"/>
+              <w:left w:w="120" w:type="dxa"/>
+              <w:bottom w:w="60" w:type="dxa"/>
+              <w:right w:w="600" w:type="dxa"/>
+            </w:tcMar>
+          </w:tcPr>
+          <w:p>
+            <w:pPr>
+              <w:pStyle w:val="NoSpacing"/>
+              <w:jc w:val="left"/>
+              <w:rPr>
+                <w:rFonts w:eastAsia="Times New Roman"/>
+                <w:color w:val="161617"/>
+              </w:rPr>
+            </w:pPr>
+            <w:r>
+              <w:rPr>
+                <w:rFonts w:eastAsia="Times New Roman"/>
+                <w:b/>
+                <w:color w:val="161617"/>
+              </w:rPr>
+              <w:t>Click</w:t>
+            </w:r>
+            <w:r>
+              <w:rPr>
+                <w:rFonts w:eastAsia="Times New Roman"/>
+                <w:color w:val="161617"/>
+              </w:rPr>
+              <w:t xml:space="preserve"> on item in listbox + button </w:t>
+            </w:r>
+            <w:r>
+              <w:rPr>
+                <w:rFonts w:eastAsia="Times New Roman"/>
+                <w:b/>
+                <w:color w:val="161617"/>
+              </w:rPr>
+              <w:t>Undo remove from list</w:t>
             </w:r>
             <w:bookmarkStart w:id="0" w:name="_GoBack"/>
             <w:bookmarkEnd w:id="0"/>

</xml_diff>

<commit_message>
Configure import dir in config dialog Restore all settings button in config dialog
</commit_message>
<xml_diff>
--- a/doc/HLMS Editor Cheat Sheet.docx
+++ b/doc/HLMS Editor Cheat Sheet.docx
@@ -53,10 +53,10 @@
           <w:noProof/>
         </w:rPr>
         <w:drawing>
-          <wp:inline distT="0" distB="0" distL="0" distR="0" wp14:anchorId="7BE39AE8" wp14:editId="3DA6CCF4">
-            <wp:extent cx="5972810" cy="193675"/>
-            <wp:effectExtent l="0" t="0" r="8890" b="0"/>
-            <wp:docPr id="10" name="Picture 10"/>
+          <wp:inline distT="0" distB="0" distL="0" distR="0" wp14:anchorId="5DBA8586" wp14:editId="168BCAA3">
+            <wp:extent cx="2200275" cy="209550"/>
+            <wp:effectExtent l="0" t="0" r="9525" b="0"/>
+            <wp:docPr id="19" name="Picture 19"/>
             <wp:cNvGraphicFramePr>
               <a:graphicFrameLocks xmlns:a="http://schemas.openxmlformats.org/drawingml/2006/main" noChangeAspect="1"/>
             </wp:cNvGraphicFramePr>
@@ -76,7 +76,7 @@
                   <pic:spPr>
                     <a:xfrm>
                       <a:off x="0" y="0"/>
-                      <a:ext cx="5972810" cy="193675"/>
+                      <a:ext cx="2200275" cy="209550"/>
                     </a:xfrm>
                     <a:prstGeom prst="rect">
                       <a:avLst/>
@@ -88,11 +88,6 @@
           </wp:inline>
         </w:drawing>
       </w:r>
-    </w:p>
-    <w:p>
-      <w:pPr>
-        <w:pStyle w:val="NoSpacing"/>
-      </w:pPr>
     </w:p>
     <w:p>
       <w:pPr>
@@ -213,6 +208,7 @@
                 <w:color w:val="161617"/>
               </w:rPr>
             </w:pPr>
+            <w:bookmarkStart w:id="0" w:name="_GoBack"/>
             <w:r>
               <w:rPr>
                 <w:rFonts w:eastAsia="Times New Roman"/>
@@ -254,6 +250,80 @@
                 <w:color w:val="161617"/>
               </w:rPr>
               <w:t>F5</w:t>
+            </w:r>
+          </w:p>
+        </w:tc>
+      </w:tr>
+      <w:bookmarkEnd w:id="0"/>
+      <w:tr>
+        <w:trPr>
+          <w:tblCellSpacing w:w="15" w:type="dxa"/>
+        </w:trPr>
+        <w:tc>
+          <w:tcPr>
+            <w:tcW w:w="4455" w:type="dxa"/>
+            <w:tcBorders>
+              <w:top w:val="single" w:sz="6" w:space="0" w:color="D8D8D8"/>
+              <w:bottom w:val="single" w:sz="6" w:space="0" w:color="D8D8D8"/>
+            </w:tcBorders>
+            <w:shd w:val="clear" w:color="auto" w:fill="FFFFFF"/>
+            <w:tcMar>
+              <w:top w:w="60" w:type="dxa"/>
+              <w:left w:w="120" w:type="dxa"/>
+              <w:bottom w:w="60" w:type="dxa"/>
+              <w:right w:w="600" w:type="dxa"/>
+            </w:tcMar>
+          </w:tcPr>
+          <w:p>
+            <w:pPr>
+              <w:pStyle w:val="NoSpacing"/>
+              <w:jc w:val="left"/>
+              <w:rPr>
+                <w:rFonts w:eastAsia="Times New Roman"/>
+                <w:color w:val="161617"/>
+              </w:rPr>
+            </w:pPr>
+            <w:r>
+              <w:rPr>
+                <w:rFonts w:eastAsia="Times New Roman"/>
+                <w:color w:val="161617"/>
+              </w:rPr>
+              <w:t>New Project</w:t>
+            </w:r>
+          </w:p>
+        </w:tc>
+        <w:tc>
+          <w:tcPr>
+            <w:tcW w:w="4545" w:type="dxa"/>
+            <w:tcBorders>
+              <w:top w:val="single" w:sz="6" w:space="0" w:color="D8D8D8"/>
+              <w:bottom w:val="single" w:sz="6" w:space="0" w:color="D8D8D8"/>
+            </w:tcBorders>
+            <w:shd w:val="clear" w:color="auto" w:fill="FFFFFF"/>
+            <w:tcMar>
+              <w:top w:w="60" w:type="dxa"/>
+              <w:left w:w="120" w:type="dxa"/>
+              <w:bottom w:w="60" w:type="dxa"/>
+              <w:right w:w="600" w:type="dxa"/>
+            </w:tcMar>
+          </w:tcPr>
+          <w:p>
+            <w:pPr>
+              <w:pStyle w:val="NoSpacing"/>
+              <w:jc w:val="left"/>
+              <w:rPr>
+                <w:rFonts w:eastAsia="Times New Roman"/>
+                <w:b/>
+                <w:color w:val="161617"/>
+              </w:rPr>
+            </w:pPr>
+            <w:r>
+              <w:rPr>
+                <w:rFonts w:eastAsia="Times New Roman"/>
+                <w:b/>
+                <w:color w:val="161617"/>
+              </w:rPr>
+              <w:t>Ctrl + Shift + N</w:t>
             </w:r>
           </w:p>
         </w:tc>
@@ -291,8 +361,33 @@
                 <w:rFonts w:eastAsia="Times New Roman"/>
                 <w:color w:val="161617"/>
               </w:rPr>
-              <w:t>New Project</w:t>
-            </w:r>
+              <w:t xml:space="preserve">New </w:t>
+            </w:r>
+            <w:proofErr w:type="spellStart"/>
+            <w:r>
+              <w:rPr>
+                <w:rFonts w:eastAsia="Times New Roman"/>
+                <w:color w:val="161617"/>
+              </w:rPr>
+              <w:t>Hlms</w:t>
+            </w:r>
+            <w:proofErr w:type="spellEnd"/>
+            <w:r>
+              <w:rPr>
+                <w:rFonts w:eastAsia="Times New Roman"/>
+                <w:color w:val="161617"/>
+              </w:rPr>
+              <w:t xml:space="preserve"> </w:t>
+            </w:r>
+            <w:proofErr w:type="spellStart"/>
+            <w:r>
+              <w:rPr>
+                <w:rFonts w:eastAsia="Times New Roman"/>
+                <w:color w:val="161617"/>
+              </w:rPr>
+              <w:t>Pbs</w:t>
+            </w:r>
+            <w:proofErr w:type="spellEnd"/>
           </w:p>
         </w:tc>
         <w:tc>
@@ -326,7 +421,7 @@
                 <w:b/>
                 <w:color w:val="161617"/>
               </w:rPr>
-              <w:t>Ctrl + Shift + N</w:t>
+              <w:t>Ctrl + Alt + N</w:t>
             </w:r>
           </w:p>
         </w:tc>
@@ -364,7 +459,23 @@
                 <w:rFonts w:eastAsia="Times New Roman"/>
                 <w:color w:val="161617"/>
               </w:rPr>
-              <w:t>New Hlms Pbs</w:t>
+              <w:t xml:space="preserve">New </w:t>
+            </w:r>
+            <w:proofErr w:type="spellStart"/>
+            <w:r>
+              <w:rPr>
+                <w:rFonts w:eastAsia="Times New Roman"/>
+                <w:color w:val="161617"/>
+              </w:rPr>
+              <w:t>Hlms</w:t>
+            </w:r>
+            <w:proofErr w:type="spellEnd"/>
+            <w:r>
+              <w:rPr>
+                <w:rFonts w:eastAsia="Times New Roman"/>
+                <w:color w:val="161617"/>
+              </w:rPr>
+              <w:t xml:space="preserve"> Unlit</w:t>
             </w:r>
           </w:p>
         </w:tc>
@@ -399,7 +510,7 @@
                 <w:b/>
                 <w:color w:val="161617"/>
               </w:rPr>
-              <w:t>Ctrl + Alt + N</w:t>
+              <w:t>Ctrl + N</w:t>
             </w:r>
           </w:p>
         </w:tc>
@@ -437,7 +548,7 @@
                 <w:rFonts w:eastAsia="Times New Roman"/>
                 <w:color w:val="161617"/>
               </w:rPr>
-              <w:t>New Hlms Unlit</w:t>
+              <w:t>Open Project</w:t>
             </w:r>
           </w:p>
         </w:tc>
@@ -472,7 +583,15 @@
                 <w:b/>
                 <w:color w:val="161617"/>
               </w:rPr>
-              <w:t>Ctrl + N</w:t>
+              <w:t>C</w:t>
+            </w:r>
+            <w:r>
+              <w:rPr>
+                <w:rFonts w:eastAsia="Times New Roman"/>
+                <w:b/>
+                <w:color w:val="161617"/>
+              </w:rPr>
+              <w:t>trl + Shift + O</w:t>
             </w:r>
           </w:p>
         </w:tc>
@@ -510,8 +629,17 @@
                 <w:rFonts w:eastAsia="Times New Roman"/>
                 <w:color w:val="161617"/>
               </w:rPr>
-              <w:t>Open Project</w:t>
-            </w:r>
+              <w:t xml:space="preserve">Open </w:t>
+            </w:r>
+            <w:proofErr w:type="spellStart"/>
+            <w:r>
+              <w:rPr>
+                <w:rFonts w:eastAsia="Times New Roman"/>
+                <w:color w:val="161617"/>
+              </w:rPr>
+              <w:t>Hlms</w:t>
+            </w:r>
+            <w:proofErr w:type="spellEnd"/>
           </w:p>
         </w:tc>
         <w:tc>
@@ -545,15 +673,15 @@
                 <w:b/>
                 <w:color w:val="161617"/>
               </w:rPr>
-              <w:t>C</w:t>
-            </w:r>
-            <w:r>
-              <w:rPr>
-                <w:rFonts w:eastAsia="Times New Roman"/>
-                <w:b/>
-                <w:color w:val="161617"/>
-              </w:rPr>
-              <w:t>trl + Shift + O</w:t>
+              <w:t xml:space="preserve">Ctrl + Alt </w:t>
+            </w:r>
+            <w:r>
+              <w:rPr>
+                <w:rFonts w:eastAsia="Times New Roman"/>
+                <w:b/>
+                <w:color w:val="161617"/>
+              </w:rPr>
+              <w:t>+ O</w:t>
             </w:r>
           </w:p>
         </w:tc>
@@ -591,7 +719,7 @@
                 <w:rFonts w:eastAsia="Times New Roman"/>
                 <w:color w:val="161617"/>
               </w:rPr>
-              <w:t>Open Hlms</w:t>
+              <w:t>Open Mesh</w:t>
             </w:r>
           </w:p>
         </w:tc>
@@ -626,15 +754,15 @@
                 <w:b/>
                 <w:color w:val="161617"/>
               </w:rPr>
-              <w:t xml:space="preserve">Ctrl + Alt </w:t>
-            </w:r>
-            <w:r>
-              <w:rPr>
-                <w:rFonts w:eastAsia="Times New Roman"/>
-                <w:b/>
-                <w:color w:val="161617"/>
-              </w:rPr>
-              <w:t>+ O</w:t>
+              <w:t xml:space="preserve">Ctrl + </w:t>
+            </w:r>
+            <w:r>
+              <w:rPr>
+                <w:rFonts w:eastAsia="Times New Roman"/>
+                <w:b/>
+                <w:color w:val="161617"/>
+              </w:rPr>
+              <w:t>O</w:t>
             </w:r>
           </w:p>
         </w:tc>
@@ -672,7 +800,7 @@
                 <w:rFonts w:eastAsia="Times New Roman"/>
                 <w:color w:val="161617"/>
               </w:rPr>
-              <w:t>Open Mesh</w:t>
+              <w:t>Save Project</w:t>
             </w:r>
           </w:p>
         </w:tc>
@@ -707,15 +835,15 @@
                 <w:b/>
                 <w:color w:val="161617"/>
               </w:rPr>
-              <w:t xml:space="preserve">Ctrl + </w:t>
-            </w:r>
-            <w:r>
-              <w:rPr>
-                <w:rFonts w:eastAsia="Times New Roman"/>
-                <w:b/>
-                <w:color w:val="161617"/>
-              </w:rPr>
-              <w:t>O</w:t>
+              <w:t>C</w:t>
+            </w:r>
+            <w:r>
+              <w:rPr>
+                <w:rFonts w:eastAsia="Times New Roman"/>
+                <w:b/>
+                <w:color w:val="161617"/>
+              </w:rPr>
+              <w:t>trl + Shift + S</w:t>
             </w:r>
           </w:p>
         </w:tc>
@@ -753,8 +881,17 @@
                 <w:rFonts w:eastAsia="Times New Roman"/>
                 <w:color w:val="161617"/>
               </w:rPr>
-              <w:t>Save Project</w:t>
-            </w:r>
+              <w:t xml:space="preserve">Save </w:t>
+            </w:r>
+            <w:proofErr w:type="spellStart"/>
+            <w:r>
+              <w:rPr>
+                <w:rFonts w:eastAsia="Times New Roman"/>
+                <w:color w:val="161617"/>
+              </w:rPr>
+              <w:t>Hlms</w:t>
+            </w:r>
+            <w:proofErr w:type="spellEnd"/>
           </w:p>
         </w:tc>
         <w:tc>
@@ -788,15 +925,15 @@
                 <w:b/>
                 <w:color w:val="161617"/>
               </w:rPr>
-              <w:t>C</w:t>
-            </w:r>
-            <w:r>
-              <w:rPr>
-                <w:rFonts w:eastAsia="Times New Roman"/>
-                <w:b/>
-                <w:color w:val="161617"/>
-              </w:rPr>
-              <w:t>trl + Shift + S</w:t>
+              <w:t xml:space="preserve">Ctrl + Alt </w:t>
+            </w:r>
+            <w:r>
+              <w:rPr>
+                <w:rFonts w:eastAsia="Times New Roman"/>
+                <w:b/>
+                <w:color w:val="161617"/>
+              </w:rPr>
+              <w:t>+ S</w:t>
             </w:r>
           </w:p>
         </w:tc>
@@ -834,7 +971,7 @@
                 <w:rFonts w:eastAsia="Times New Roman"/>
                 <w:color w:val="161617"/>
               </w:rPr>
-              <w:t>Save Hlms</w:t>
+              <w:t>Save Project as</w:t>
             </w:r>
           </w:p>
         </w:tc>
@@ -869,15 +1006,15 @@
                 <w:b/>
                 <w:color w:val="161617"/>
               </w:rPr>
-              <w:t xml:space="preserve">Ctrl + Alt </w:t>
-            </w:r>
-            <w:r>
-              <w:rPr>
-                <w:rFonts w:eastAsia="Times New Roman"/>
-                <w:b/>
-                <w:color w:val="161617"/>
-              </w:rPr>
-              <w:t>+ S</w:t>
+              <w:t>C</w:t>
+            </w:r>
+            <w:r>
+              <w:rPr>
+                <w:rFonts w:eastAsia="Times New Roman"/>
+                <w:b/>
+                <w:color w:val="161617"/>
+              </w:rPr>
+              <w:t>trl + Shift + A</w:t>
             </w:r>
           </w:p>
         </w:tc>
@@ -915,7 +1052,23 @@
                 <w:rFonts w:eastAsia="Times New Roman"/>
                 <w:color w:val="161617"/>
               </w:rPr>
-              <w:t>Save Project as</w:t>
+              <w:t xml:space="preserve">Save </w:t>
+            </w:r>
+            <w:proofErr w:type="spellStart"/>
+            <w:r>
+              <w:rPr>
+                <w:rFonts w:eastAsia="Times New Roman"/>
+                <w:color w:val="161617"/>
+              </w:rPr>
+              <w:t>Hlms</w:t>
+            </w:r>
+            <w:proofErr w:type="spellEnd"/>
+            <w:r>
+              <w:rPr>
+                <w:rFonts w:eastAsia="Times New Roman"/>
+                <w:color w:val="161617"/>
+              </w:rPr>
+              <w:t xml:space="preserve"> as</w:t>
             </w:r>
           </w:p>
         </w:tc>
@@ -950,15 +1103,15 @@
                 <w:b/>
                 <w:color w:val="161617"/>
               </w:rPr>
-              <w:t>C</w:t>
-            </w:r>
-            <w:r>
-              <w:rPr>
-                <w:rFonts w:eastAsia="Times New Roman"/>
-                <w:b/>
-                <w:color w:val="161617"/>
-              </w:rPr>
-              <w:t>trl + Shift + A</w:t>
+              <w:t xml:space="preserve">Ctrl + Alt </w:t>
+            </w:r>
+            <w:r>
+              <w:rPr>
+                <w:rFonts w:eastAsia="Times New Roman"/>
+                <w:b/>
+                <w:color w:val="161617"/>
+              </w:rPr>
+              <w:t>+ A</w:t>
             </w:r>
           </w:p>
         </w:tc>
@@ -996,7 +1149,7 @@
                 <w:rFonts w:eastAsia="Times New Roman"/>
                 <w:color w:val="161617"/>
               </w:rPr>
-              <w:t>Save Hlms as</w:t>
+              <w:t>Quit</w:t>
             </w:r>
           </w:p>
         </w:tc>
@@ -1031,15 +1184,7 @@
                 <w:b/>
                 <w:color w:val="161617"/>
               </w:rPr>
-              <w:t xml:space="preserve">Ctrl + Alt </w:t>
-            </w:r>
-            <w:r>
-              <w:rPr>
-                <w:rFonts w:eastAsia="Times New Roman"/>
-                <w:b/>
-                <w:color w:val="161617"/>
-              </w:rPr>
-              <w:t>+ A</w:t>
+              <w:t>Ctrl + Q</w:t>
             </w:r>
           </w:p>
         </w:tc>
@@ -1077,7 +1222,7 @@
                 <w:rFonts w:eastAsia="Times New Roman"/>
                 <w:color w:val="161617"/>
               </w:rPr>
-              <w:t>Quit</w:t>
+              <w:t>Open browser</w:t>
             </w:r>
           </w:p>
         </w:tc>
@@ -1112,7 +1257,7 @@
                 <w:b/>
                 <w:color w:val="161617"/>
               </w:rPr>
-              <w:t>Ctrl + Q</w:t>
+              <w:t>Ctrl + B</w:t>
             </w:r>
           </w:p>
         </w:tc>
@@ -1150,7 +1295,23 @@
                 <w:rFonts w:eastAsia="Times New Roman"/>
                 <w:color w:val="161617"/>
               </w:rPr>
-              <w:t>Open browser</w:t>
+              <w:t xml:space="preserve">Add </w:t>
+            </w:r>
+            <w:proofErr w:type="spellStart"/>
+            <w:r>
+              <w:rPr>
+                <w:rFonts w:eastAsia="Times New Roman"/>
+                <w:color w:val="161617"/>
+              </w:rPr>
+              <w:t>Hlms</w:t>
+            </w:r>
+            <w:proofErr w:type="spellEnd"/>
+            <w:r>
+              <w:rPr>
+                <w:rFonts w:eastAsia="Times New Roman"/>
+                <w:color w:val="161617"/>
+              </w:rPr>
+              <w:t xml:space="preserve"> to browser</w:t>
             </w:r>
           </w:p>
         </w:tc>
@@ -1185,7 +1346,7 @@
                 <w:b/>
                 <w:color w:val="161617"/>
               </w:rPr>
-              <w:t>Ctrl + B</w:t>
+              <w:t>Ctrl + H</w:t>
             </w:r>
           </w:p>
         </w:tc>
@@ -1223,7 +1384,7 @@
                 <w:rFonts w:eastAsia="Times New Roman"/>
                 <w:color w:val="161617"/>
               </w:rPr>
-              <w:t>Add Hlms to browser</w:t>
+              <w:t>Import textures from directory</w:t>
             </w:r>
           </w:p>
         </w:tc>
@@ -1258,7 +1419,7 @@
                 <w:b/>
                 <w:color w:val="161617"/>
               </w:rPr>
-              <w:t>Ctrl + H</w:t>
+              <w:t>Ctrl + I</w:t>
             </w:r>
           </w:p>
         </w:tc>
@@ -1296,7 +1457,7 @@
                 <w:rFonts w:eastAsia="Times New Roman"/>
                 <w:color w:val="161617"/>
               </w:rPr>
-              <w:t>Import textures from directory</w:t>
+              <w:t>Add texture file(s)</w:t>
             </w:r>
           </w:p>
         </w:tc>
@@ -1331,7 +1492,7 @@
                 <w:b/>
                 <w:color w:val="161617"/>
               </w:rPr>
-              <w:t>Ctrl + I</w:t>
+              <w:t>Ctrl + T</w:t>
             </w:r>
           </w:p>
         </w:tc>
@@ -1369,7 +1530,7 @@
                 <w:rFonts w:eastAsia="Times New Roman"/>
                 <w:color w:val="161617"/>
               </w:rPr>
-              <w:t>Add texture file(s)</w:t>
+              <w:t>Configure</w:t>
             </w:r>
           </w:p>
         </w:tc>
@@ -1404,7 +1565,7 @@
                 <w:b/>
                 <w:color w:val="161617"/>
               </w:rPr>
-              <w:t>Ctrl + T</w:t>
+              <w:t>Ctrl + X</w:t>
             </w:r>
           </w:p>
         </w:tc>
@@ -1908,8 +2069,17 @@
                 <w:rFonts w:eastAsia="Times New Roman"/>
                 <w:color w:val="161617"/>
               </w:rPr>
-              <w:t xml:space="preserve"> listbox</w:t>
-            </w:r>
+              <w:t xml:space="preserve"> </w:t>
+            </w:r>
+            <w:proofErr w:type="spellStart"/>
+            <w:r>
+              <w:rPr>
+                <w:rFonts w:eastAsia="Times New Roman"/>
+                <w:color w:val="161617"/>
+              </w:rPr>
+              <w:t>listbox</w:t>
+            </w:r>
+            <w:proofErr w:type="spellEnd"/>
           </w:p>
         </w:tc>
       </w:tr>
@@ -1946,8 +2116,17 @@
                 <w:rFonts w:eastAsia="Times New Roman"/>
                 <w:color w:val="161617"/>
               </w:rPr>
-              <w:t>Change background colour</w:t>
-            </w:r>
+              <w:t xml:space="preserve">Change background </w:t>
+            </w:r>
+            <w:proofErr w:type="spellStart"/>
+            <w:r>
+              <w:rPr>
+                <w:rFonts w:eastAsia="Times New Roman"/>
+                <w:color w:val="161617"/>
+              </w:rPr>
+              <w:t>colour</w:t>
+            </w:r>
+            <w:proofErr w:type="spellEnd"/>
           </w:p>
         </w:tc>
         <w:tc>
@@ -2508,8 +2687,17 @@
                 <w:rFonts w:eastAsia="Times New Roman"/>
                 <w:color w:val="161617"/>
               </w:rPr>
-              <w:t>‘Create a subgroup’ from contextmenu</w:t>
-            </w:r>
+              <w:t xml:space="preserve">‘Create a subgroup’ from </w:t>
+            </w:r>
+            <w:proofErr w:type="spellStart"/>
+            <w:r>
+              <w:rPr>
+                <w:rFonts w:eastAsia="Times New Roman"/>
+                <w:color w:val="161617"/>
+              </w:rPr>
+              <w:t>contextmenu</w:t>
+            </w:r>
+            <w:proofErr w:type="spellEnd"/>
           </w:p>
         </w:tc>
       </w:tr>
@@ -2631,8 +2819,17 @@
                 <w:rFonts w:eastAsia="Times New Roman"/>
                 <w:color w:val="161617"/>
               </w:rPr>
-              <w:t>’ from contextmenu</w:t>
-            </w:r>
+              <w:t xml:space="preserve">’ from </w:t>
+            </w:r>
+            <w:proofErr w:type="spellStart"/>
+            <w:r>
+              <w:rPr>
+                <w:rFonts w:eastAsia="Times New Roman"/>
+                <w:color w:val="161617"/>
+              </w:rPr>
+              <w:t>contextmenu</w:t>
+            </w:r>
+            <w:proofErr w:type="spellEnd"/>
           </w:p>
         </w:tc>
       </w:tr>
@@ -2740,8 +2937,17 @@
                 <w:rFonts w:eastAsia="Times New Roman"/>
                 <w:color w:val="161617"/>
               </w:rPr>
-              <w:t>’ from contextmenu</w:t>
-            </w:r>
+              <w:t xml:space="preserve">’ from </w:t>
+            </w:r>
+            <w:proofErr w:type="spellStart"/>
+            <w:r>
+              <w:rPr>
+                <w:rFonts w:eastAsia="Times New Roman"/>
+                <w:color w:val="161617"/>
+              </w:rPr>
+              <w:t>contextmenu</w:t>
+            </w:r>
+            <w:proofErr w:type="spellEnd"/>
           </w:p>
         </w:tc>
       </w:tr>
@@ -2849,8 +3055,17 @@
                 <w:rFonts w:eastAsia="Times New Roman"/>
                 <w:color w:val="161617"/>
               </w:rPr>
-              <w:t>’ from contextmenu</w:t>
-            </w:r>
+              <w:t xml:space="preserve">’ from </w:t>
+            </w:r>
+            <w:proofErr w:type="spellStart"/>
+            <w:r>
+              <w:rPr>
+                <w:rFonts w:eastAsia="Times New Roman"/>
+                <w:color w:val="161617"/>
+              </w:rPr>
+              <w:t>contextmenu</w:t>
+            </w:r>
+            <w:proofErr w:type="spellEnd"/>
           </w:p>
         </w:tc>
       </w:tr>
@@ -2958,8 +3173,17 @@
                 <w:rFonts w:eastAsia="Times New Roman"/>
                 <w:color w:val="161617"/>
               </w:rPr>
-              <w:t>’ from contextmenu</w:t>
-            </w:r>
+              <w:t xml:space="preserve">’ from </w:t>
+            </w:r>
+            <w:proofErr w:type="spellStart"/>
+            <w:r>
+              <w:rPr>
+                <w:rFonts w:eastAsia="Times New Roman"/>
+                <w:color w:val="161617"/>
+              </w:rPr>
+              <w:t>contextmenu</w:t>
+            </w:r>
+            <w:proofErr w:type="spellEnd"/>
           </w:p>
         </w:tc>
       </w:tr>
@@ -3038,7 +3262,23 @@
                 <w:rFonts w:eastAsia="Times New Roman"/>
                 <w:color w:val="161617"/>
               </w:rPr>
-              <w:t xml:space="preserve"> from file external explorer (eg Windows file explorer) </w:t>
+              <w:t xml:space="preserve"> from file external explorer (</w:t>
+            </w:r>
+            <w:proofErr w:type="spellStart"/>
+            <w:r>
+              <w:rPr>
+                <w:rFonts w:eastAsia="Times New Roman"/>
+                <w:color w:val="161617"/>
+              </w:rPr>
+              <w:t>eg</w:t>
+            </w:r>
+            <w:proofErr w:type="spellEnd"/>
+            <w:r>
+              <w:rPr>
+                <w:rFonts w:eastAsia="Times New Roman"/>
+                <w:color w:val="161617"/>
+              </w:rPr>
+              <w:t xml:space="preserve"> Windows file explorer) </w:t>
             </w:r>
             <w:r>
               <w:rPr>
@@ -3179,7 +3419,23 @@
                 <w:color w:val="161617"/>
               </w:rPr>
               <w:lastRenderedPageBreak/>
-              <w:t>New Texture / Samplerblock node</w:t>
+              <w:t xml:space="preserve">New Texture / </w:t>
+            </w:r>
+            <w:proofErr w:type="spellStart"/>
+            <w:r>
+              <w:rPr>
+                <w:rFonts w:eastAsia="Times New Roman"/>
+                <w:color w:val="161617"/>
+              </w:rPr>
+              <w:t>Samplerblock</w:t>
+            </w:r>
+            <w:proofErr w:type="spellEnd"/>
+            <w:r>
+              <w:rPr>
+                <w:rFonts w:eastAsia="Times New Roman"/>
+                <w:color w:val="161617"/>
+              </w:rPr>
+              <w:t xml:space="preserve"> node</w:t>
             </w:r>
           </w:p>
           <w:p>
@@ -3245,7 +3501,23 @@
                 <w:rFonts w:eastAsia="Times New Roman"/>
                 <w:color w:val="161617"/>
               </w:rPr>
-              <w:t xml:space="preserve">texture listbox </w:t>
+              <w:t xml:space="preserve">texture </w:t>
+            </w:r>
+            <w:proofErr w:type="spellStart"/>
+            <w:r>
+              <w:rPr>
+                <w:rFonts w:eastAsia="Times New Roman"/>
+                <w:color w:val="161617"/>
+              </w:rPr>
+              <w:t>listbox</w:t>
+            </w:r>
+            <w:proofErr w:type="spellEnd"/>
+            <w:r>
+              <w:rPr>
+                <w:rFonts w:eastAsia="Times New Roman"/>
+                <w:color w:val="161617"/>
+              </w:rPr>
+              <w:t xml:space="preserve"> </w:t>
             </w:r>
             <w:r>
               <w:rPr>
@@ -3312,7 +3584,23 @@
                 <w:rFonts w:eastAsia="Times New Roman"/>
                 <w:color w:val="161617"/>
               </w:rPr>
-              <w:t>New Texture / Samplerblock node</w:t>
+              <w:t xml:space="preserve">New Texture / </w:t>
+            </w:r>
+            <w:proofErr w:type="spellStart"/>
+            <w:r>
+              <w:rPr>
+                <w:rFonts w:eastAsia="Times New Roman"/>
+                <w:color w:val="161617"/>
+              </w:rPr>
+              <w:t>Samplerblock</w:t>
+            </w:r>
+            <w:proofErr w:type="spellEnd"/>
+            <w:r>
+              <w:rPr>
+                <w:rFonts w:eastAsia="Times New Roman"/>
+                <w:color w:val="161617"/>
+              </w:rPr>
+              <w:t xml:space="preserve"> node</w:t>
             </w:r>
           </w:p>
           <w:p>
@@ -3891,6 +4179,9 @@
         <w:pStyle w:val="NoSpacing"/>
       </w:pPr>
       <w:r>
+        <w:rPr>
+          <w:noProof/>
+        </w:rPr>
         <w:drawing>
           <wp:inline distT="0" distB="0" distL="0" distR="0" wp14:anchorId="3E2A00BA" wp14:editId="5FA1F7F9">
             <wp:extent cx="5505450" cy="4429125"/>
@@ -4278,6 +4569,7 @@
                 <w:color w:val="161617"/>
               </w:rPr>
             </w:pPr>
+            <w:proofErr w:type="spellStart"/>
             <w:r>
               <w:rPr>
                 <w:rFonts w:eastAsia="Times New Roman"/>
@@ -4294,13 +4586,23 @@
               </w:rPr>
               <w:t>lick</w:t>
             </w:r>
-            <w:r>
-              <w:rPr>
-                <w:rFonts w:eastAsia="Times New Roman"/>
-                <w:color w:val="161617"/>
-              </w:rPr>
-              <w:t xml:space="preserve"> on item in listbox</w:t>
-            </w:r>
+            <w:proofErr w:type="spellEnd"/>
+            <w:r>
+              <w:rPr>
+                <w:rFonts w:eastAsia="Times New Roman"/>
+                <w:color w:val="161617"/>
+              </w:rPr>
+              <w:t xml:space="preserve"> on item in </w:t>
+            </w:r>
+            <w:proofErr w:type="spellStart"/>
+            <w:r>
+              <w:rPr>
+                <w:rFonts w:eastAsia="Times New Roman"/>
+                <w:color w:val="161617"/>
+              </w:rPr>
+              <w:t>listbox</w:t>
+            </w:r>
+            <w:proofErr w:type="spellEnd"/>
           </w:p>
         </w:tc>
       </w:tr>
@@ -4378,7 +4680,23 @@
                 <w:rFonts w:eastAsia="Times New Roman"/>
                 <w:color w:val="161617"/>
               </w:rPr>
-              <w:t xml:space="preserve"> on item in listbox +</w:t>
+              <w:t xml:space="preserve"> on item in </w:t>
+            </w:r>
+            <w:proofErr w:type="spellStart"/>
+            <w:r>
+              <w:rPr>
+                <w:rFonts w:eastAsia="Times New Roman"/>
+                <w:color w:val="161617"/>
+              </w:rPr>
+              <w:t>listbox</w:t>
+            </w:r>
+            <w:proofErr w:type="spellEnd"/>
+            <w:r>
+              <w:rPr>
+                <w:rFonts w:eastAsia="Times New Roman"/>
+                <w:color w:val="161617"/>
+              </w:rPr>
+              <w:t xml:space="preserve"> +</w:t>
             </w:r>
             <w:r>
               <w:rPr>
@@ -4518,8 +4836,17 @@
                 <w:rFonts w:eastAsia="Times New Roman"/>
                 <w:color w:val="161617"/>
               </w:rPr>
-              <w:t>’ from contextmenu</w:t>
-            </w:r>
+              <w:t xml:space="preserve">’ from </w:t>
+            </w:r>
+            <w:proofErr w:type="spellStart"/>
+            <w:r>
+              <w:rPr>
+                <w:rFonts w:eastAsia="Times New Roman"/>
+                <w:color w:val="161617"/>
+              </w:rPr>
+              <w:t>contextmenu</w:t>
+            </w:r>
+            <w:proofErr w:type="spellEnd"/>
           </w:p>
         </w:tc>
       </w:tr>
@@ -4613,8 +4940,17 @@
                 <w:rFonts w:eastAsia="Times New Roman"/>
                 <w:color w:val="161617"/>
               </w:rPr>
-              <w:t>‘Create a subgroup’ from contextmenu</w:t>
-            </w:r>
+              <w:t xml:space="preserve">‘Create a subgroup’ from </w:t>
+            </w:r>
+            <w:proofErr w:type="spellStart"/>
+            <w:r>
+              <w:rPr>
+                <w:rFonts w:eastAsia="Times New Roman"/>
+                <w:color w:val="161617"/>
+              </w:rPr>
+              <w:t>contextmenu</w:t>
+            </w:r>
+            <w:proofErr w:type="spellEnd"/>
           </w:p>
         </w:tc>
       </w:tr>
@@ -4729,8 +5065,17 @@
                 <w:rFonts w:eastAsia="Times New Roman"/>
                 <w:color w:val="161617"/>
               </w:rPr>
-              <w:t>from contextmenu</w:t>
-            </w:r>
+              <w:t xml:space="preserve">from </w:t>
+            </w:r>
+            <w:proofErr w:type="spellStart"/>
+            <w:r>
+              <w:rPr>
+                <w:rFonts w:eastAsia="Times New Roman"/>
+                <w:color w:val="161617"/>
+              </w:rPr>
+              <w:t>contextmenu</w:t>
+            </w:r>
+            <w:proofErr w:type="spellEnd"/>
           </w:p>
         </w:tc>
       </w:tr>
@@ -4768,14 +5113,64 @@
                 <w:color w:val="161617"/>
               </w:rPr>
               <w:lastRenderedPageBreak/>
-              <w:t xml:space="preserve">Remove selected subgroup or </w:t>
-            </w:r>
-            <w:r>
-              <w:rPr>
-                <w:rFonts w:eastAsia="Times New Roman"/>
-                <w:color w:val="161617"/>
-              </w:rPr>
-              <w:t xml:space="preserve">material </w:t>
+              <w:t>Remove selected subgroup or material from material list</w:t>
+            </w:r>
+          </w:p>
+        </w:tc>
+        <w:tc>
+          <w:tcPr>
+            <w:tcW w:w="4545" w:type="dxa"/>
+            <w:tcBorders>
+              <w:top w:val="single" w:sz="6" w:space="0" w:color="D8D8D8"/>
+              <w:bottom w:val="single" w:sz="6" w:space="0" w:color="D8D8D8"/>
+            </w:tcBorders>
+            <w:shd w:val="clear" w:color="auto" w:fill="FFFFFF"/>
+            <w:tcMar>
+              <w:top w:w="60" w:type="dxa"/>
+              <w:left w:w="120" w:type="dxa"/>
+              <w:bottom w:w="60" w:type="dxa"/>
+              <w:right w:w="600" w:type="dxa"/>
+            </w:tcMar>
+          </w:tcPr>
+          <w:p>
+            <w:pPr>
+              <w:pStyle w:val="NoSpacing"/>
+              <w:jc w:val="left"/>
+              <w:rPr>
+                <w:rFonts w:eastAsia="Times New Roman"/>
+                <w:b/>
+                <w:color w:val="161617"/>
+              </w:rPr>
+            </w:pPr>
+            <w:r>
+              <w:rPr>
+                <w:rFonts w:eastAsia="Times New Roman"/>
+                <w:b/>
+                <w:color w:val="161617"/>
+              </w:rPr>
+              <w:t>R</w:t>
+            </w:r>
+            <w:r>
+              <w:rPr>
+                <w:rFonts w:eastAsia="Times New Roman"/>
+                <w:b/>
+                <w:color w:val="161617"/>
+              </w:rPr>
+              <w:t>MB</w:t>
+            </w:r>
+            <w:r>
+              <w:rPr>
+                <w:rFonts w:eastAsia="Times New Roman"/>
+                <w:color w:val="161617"/>
+              </w:rPr>
+              <w:t xml:space="preserve"> +</w:t>
+            </w:r>
+            <w:r>
+              <w:rPr>
+                <w:rFonts w:eastAsia="Times New Roman"/>
+                <w:color w:val="161617"/>
+              </w:rPr>
+              <w:t xml:space="preserve"> ‘Remove from list‘ </w:t>
             </w:r>
             <w:r>
               <w:rPr>
@@ -4784,98 +5179,15 @@
               </w:rPr>
               <w:t xml:space="preserve">from </w:t>
             </w:r>
-            <w:r>
-              <w:rPr>
-                <w:rFonts w:eastAsia="Times New Roman"/>
-                <w:color w:val="161617"/>
-              </w:rPr>
-              <w:t xml:space="preserve">material </w:t>
-            </w:r>
-            <w:r>
-              <w:rPr>
-                <w:rFonts w:eastAsia="Times New Roman"/>
-                <w:color w:val="161617"/>
-              </w:rPr>
-              <w:t>list</w:t>
-            </w:r>
-          </w:p>
-        </w:tc>
-        <w:tc>
-          <w:tcPr>
-            <w:tcW w:w="4545" w:type="dxa"/>
-            <w:tcBorders>
-              <w:top w:val="single" w:sz="6" w:space="0" w:color="D8D8D8"/>
-              <w:bottom w:val="single" w:sz="6" w:space="0" w:color="D8D8D8"/>
-            </w:tcBorders>
-            <w:shd w:val="clear" w:color="auto" w:fill="FFFFFF"/>
-            <w:tcMar>
-              <w:top w:w="60" w:type="dxa"/>
-              <w:left w:w="120" w:type="dxa"/>
-              <w:bottom w:w="60" w:type="dxa"/>
-              <w:right w:w="600" w:type="dxa"/>
-            </w:tcMar>
-          </w:tcPr>
-          <w:p>
-            <w:pPr>
-              <w:pStyle w:val="NoSpacing"/>
-              <w:jc w:val="left"/>
-              <w:rPr>
-                <w:rFonts w:eastAsia="Times New Roman"/>
-                <w:b/>
-                <w:color w:val="161617"/>
-              </w:rPr>
-            </w:pPr>
-            <w:r>
-              <w:rPr>
-                <w:rFonts w:eastAsia="Times New Roman"/>
-                <w:b/>
-                <w:color w:val="161617"/>
-              </w:rPr>
-              <w:t>R</w:t>
-            </w:r>
-            <w:r>
-              <w:rPr>
-                <w:rFonts w:eastAsia="Times New Roman"/>
-                <w:b/>
-                <w:color w:val="161617"/>
-              </w:rPr>
-              <w:t>MB</w:t>
-            </w:r>
-            <w:r>
-              <w:rPr>
-                <w:rFonts w:eastAsia="Times New Roman"/>
-                <w:color w:val="161617"/>
-              </w:rPr>
-              <w:t xml:space="preserve"> +</w:t>
-            </w:r>
-            <w:r>
-              <w:rPr>
-                <w:rFonts w:eastAsia="Times New Roman"/>
-                <w:color w:val="161617"/>
-              </w:rPr>
-              <w:t xml:space="preserve"> ‘</w:t>
-            </w:r>
-            <w:r>
-              <w:rPr>
-                <w:rFonts w:eastAsia="Times New Roman"/>
-                <w:color w:val="161617"/>
-              </w:rPr>
-              <w:t>Remove from list</w:t>
-            </w:r>
-            <w:r>
-              <w:rPr>
-                <w:rFonts w:eastAsia="Times New Roman"/>
-                <w:color w:val="161617"/>
-              </w:rPr>
-              <w:t xml:space="preserve">‘ </w:t>
-            </w:r>
-            <w:r>
-              <w:rPr>
-                <w:rFonts w:eastAsia="Times New Roman"/>
-                <w:color w:val="161617"/>
-              </w:rPr>
-              <w:t>from contextmenu</w:t>
-            </w:r>
+            <w:proofErr w:type="spellStart"/>
+            <w:r>
+              <w:rPr>
+                <w:rFonts w:eastAsia="Times New Roman"/>
+                <w:color w:val="161617"/>
+              </w:rPr>
+              <w:t>contextmenu</w:t>
+            </w:r>
+            <w:proofErr w:type="spellEnd"/>
           </w:p>
         </w:tc>
       </w:tr>
@@ -4969,29 +5281,24 @@
                 <w:rFonts w:eastAsia="Times New Roman"/>
                 <w:color w:val="161617"/>
               </w:rPr>
-              <w:t xml:space="preserve"> ‘</w:t>
-            </w:r>
-            <w:r>
-              <w:rPr>
-                <w:rFonts w:eastAsia="Times New Roman"/>
-                <w:color w:val="161617"/>
-              </w:rPr>
-              <w:t>Collapse / expand</w:t>
-            </w:r>
-            <w:r>
-              <w:rPr>
-                <w:rFonts w:eastAsia="Times New Roman"/>
-                <w:color w:val="161617"/>
-              </w:rPr>
-              <w:t xml:space="preserve">‘ </w:t>
-            </w:r>
-            <w:r>
-              <w:rPr>
-                <w:rFonts w:eastAsia="Times New Roman"/>
-                <w:color w:val="161617"/>
-              </w:rPr>
-              <w:t>from contextmenu</w:t>
-            </w:r>
+              <w:t xml:space="preserve"> ‘Collapse / expand‘ </w:t>
+            </w:r>
+            <w:r>
+              <w:rPr>
+                <w:rFonts w:eastAsia="Times New Roman"/>
+                <w:color w:val="161617"/>
+              </w:rPr>
+              <w:t xml:space="preserve">from </w:t>
+            </w:r>
+            <w:proofErr w:type="spellStart"/>
+            <w:r>
+              <w:rPr>
+                <w:rFonts w:eastAsia="Times New Roman"/>
+                <w:color w:val="161617"/>
+              </w:rPr>
+              <w:t>contextmenu</w:t>
+            </w:r>
+            <w:proofErr w:type="spellEnd"/>
           </w:p>
         </w:tc>
       </w:tr>
@@ -5069,7 +5376,23 @@
                 <w:rFonts w:eastAsia="Times New Roman"/>
                 <w:color w:val="161617"/>
               </w:rPr>
-              <w:t xml:space="preserve"> on item in listbox + button </w:t>
+              <w:t xml:space="preserve"> on item in </w:t>
+            </w:r>
+            <w:proofErr w:type="spellStart"/>
+            <w:r>
+              <w:rPr>
+                <w:rFonts w:eastAsia="Times New Roman"/>
+                <w:color w:val="161617"/>
+              </w:rPr>
+              <w:t>listbox</w:t>
+            </w:r>
+            <w:proofErr w:type="spellEnd"/>
+            <w:r>
+              <w:rPr>
+                <w:rFonts w:eastAsia="Times New Roman"/>
+                <w:color w:val="161617"/>
+              </w:rPr>
+              <w:t xml:space="preserve"> + button </w:t>
             </w:r>
             <w:r>
               <w:rPr>
@@ -5079,8 +5402,6 @@
               </w:rPr>
               <w:t>Undo remove from list</w:t>
             </w:r>
-            <w:bookmarkStart w:id="0" w:name="_GoBack"/>
-            <w:bookmarkEnd w:id="0"/>
           </w:p>
         </w:tc>
       </w:tr>
@@ -5441,8 +5762,17 @@
                 <w:rFonts w:eastAsia="Times New Roman"/>
                 <w:color w:val="161617"/>
               </w:rPr>
-              <w:t>Menu: Hlms</w:t>
-            </w:r>
+              <w:t xml:space="preserve">Menu: </w:t>
+            </w:r>
+            <w:proofErr w:type="spellStart"/>
+            <w:r>
+              <w:rPr>
+                <w:rFonts w:eastAsia="Times New Roman"/>
+                <w:color w:val="161617"/>
+              </w:rPr>
+              <w:t>Hlms</w:t>
+            </w:r>
+            <w:proofErr w:type="spellEnd"/>
             <w:r>
               <w:rPr>
                 <w:rFonts w:eastAsia="Times New Roman"/>
@@ -5462,8 +5792,33 @@
                 <w:rFonts w:eastAsia="Times New Roman"/>
                 <w:color w:val="161617"/>
               </w:rPr>
-              <w:t xml:space="preserve"> New Hlms Pbs</w:t>
-            </w:r>
+              <w:t xml:space="preserve"> New </w:t>
+            </w:r>
+            <w:proofErr w:type="spellStart"/>
+            <w:r>
+              <w:rPr>
+                <w:rFonts w:eastAsia="Times New Roman"/>
+                <w:color w:val="161617"/>
+              </w:rPr>
+              <w:t>Hlms</w:t>
+            </w:r>
+            <w:proofErr w:type="spellEnd"/>
+            <w:r>
+              <w:rPr>
+                <w:rFonts w:eastAsia="Times New Roman"/>
+                <w:color w:val="161617"/>
+              </w:rPr>
+              <w:t xml:space="preserve"> </w:t>
+            </w:r>
+            <w:proofErr w:type="spellStart"/>
+            <w:r>
+              <w:rPr>
+                <w:rFonts w:eastAsia="Times New Roman"/>
+                <w:color w:val="161617"/>
+              </w:rPr>
+              <w:t>Pbs</w:t>
+            </w:r>
+            <w:proofErr w:type="spellEnd"/>
           </w:p>
         </w:tc>
       </w:tr>
@@ -5597,7 +5952,23 @@
                 <w:rFonts w:eastAsia="Times New Roman"/>
                 <w:color w:val="161617"/>
               </w:rPr>
-              <w:t xml:space="preserve">Menu: Hlms </w:t>
+              <w:t xml:space="preserve">Menu: </w:t>
+            </w:r>
+            <w:proofErr w:type="spellStart"/>
+            <w:r>
+              <w:rPr>
+                <w:rFonts w:eastAsia="Times New Roman"/>
+                <w:color w:val="161617"/>
+              </w:rPr>
+              <w:t>Hlms</w:t>
+            </w:r>
+            <w:proofErr w:type="spellEnd"/>
+            <w:r>
+              <w:rPr>
+                <w:rFonts w:eastAsia="Times New Roman"/>
+                <w:color w:val="161617"/>
+              </w:rPr>
+              <w:t xml:space="preserve"> </w:t>
             </w:r>
             <w:r>
               <w:rPr>
@@ -5611,8 +5982,33 @@
                 <w:rFonts w:eastAsia="Times New Roman"/>
                 <w:color w:val="161617"/>
               </w:rPr>
-              <w:t xml:space="preserve"> New Hlms Pbs</w:t>
-            </w:r>
+              <w:t xml:space="preserve"> New </w:t>
+            </w:r>
+            <w:proofErr w:type="spellStart"/>
+            <w:r>
+              <w:rPr>
+                <w:rFonts w:eastAsia="Times New Roman"/>
+                <w:color w:val="161617"/>
+              </w:rPr>
+              <w:t>Hlms</w:t>
+            </w:r>
+            <w:proofErr w:type="spellEnd"/>
+            <w:r>
+              <w:rPr>
+                <w:rFonts w:eastAsia="Times New Roman"/>
+                <w:color w:val="161617"/>
+              </w:rPr>
+              <w:t xml:space="preserve"> </w:t>
+            </w:r>
+            <w:proofErr w:type="spellStart"/>
+            <w:r>
+              <w:rPr>
+                <w:rFonts w:eastAsia="Times New Roman"/>
+                <w:color w:val="161617"/>
+              </w:rPr>
+              <w:t>Pbs</w:t>
+            </w:r>
+            <w:proofErr w:type="spellEnd"/>
           </w:p>
         </w:tc>
       </w:tr>
@@ -5648,7 +6044,23 @@
                 <w:rFonts w:eastAsia="Times New Roman"/>
                 <w:color w:val="161617"/>
               </w:rPr>
-              <w:t>New Texture / Samplerblock node</w:t>
+              <w:t xml:space="preserve">New Texture / </w:t>
+            </w:r>
+            <w:proofErr w:type="spellStart"/>
+            <w:r>
+              <w:rPr>
+                <w:rFonts w:eastAsia="Times New Roman"/>
+                <w:color w:val="161617"/>
+              </w:rPr>
+              <w:t>Samplerblock</w:t>
+            </w:r>
+            <w:proofErr w:type="spellEnd"/>
+            <w:r>
+              <w:rPr>
+                <w:rFonts w:eastAsia="Times New Roman"/>
+                <w:color w:val="161617"/>
+              </w:rPr>
+              <w:t xml:space="preserve"> node</w:t>
             </w:r>
           </w:p>
         </w:tc>
@@ -5760,8 +6172,17 @@
                 <w:rFonts w:eastAsia="Times New Roman"/>
                 <w:color w:val="161617"/>
               </w:rPr>
-              <w:t xml:space="preserve"> New Texture/Samplerblock</w:t>
-            </w:r>
+              <w:t xml:space="preserve"> New Texture/</w:t>
+            </w:r>
+            <w:proofErr w:type="spellStart"/>
+            <w:r>
+              <w:rPr>
+                <w:rFonts w:eastAsia="Times New Roman"/>
+                <w:color w:val="161617"/>
+              </w:rPr>
+              <w:t>Samplerblock</w:t>
+            </w:r>
+            <w:proofErr w:type="spellEnd"/>
           </w:p>
         </w:tc>
       </w:tr>
@@ -5797,8 +6218,17 @@
                 <w:rFonts w:eastAsia="Times New Roman"/>
                 <w:color w:val="161617"/>
               </w:rPr>
-              <w:t>New Blendblock</w:t>
-            </w:r>
+              <w:t xml:space="preserve">New </w:t>
+            </w:r>
+            <w:proofErr w:type="spellStart"/>
+            <w:r>
+              <w:rPr>
+                <w:rFonts w:eastAsia="Times New Roman"/>
+                <w:color w:val="161617"/>
+              </w:rPr>
+              <w:t>Blendblock</w:t>
+            </w:r>
+            <w:proofErr w:type="spellEnd"/>
           </w:p>
         </w:tc>
         <w:tc>
@@ -5907,8 +6337,17 @@
                 <w:rFonts w:eastAsia="Times New Roman"/>
                 <w:color w:val="161617"/>
               </w:rPr>
-              <w:t xml:space="preserve"> New Blendblock</w:t>
-            </w:r>
+              <w:t xml:space="preserve"> New </w:t>
+            </w:r>
+            <w:proofErr w:type="spellStart"/>
+            <w:r>
+              <w:rPr>
+                <w:rFonts w:eastAsia="Times New Roman"/>
+                <w:color w:val="161617"/>
+              </w:rPr>
+              <w:t>Blendblock</w:t>
+            </w:r>
+            <w:proofErr w:type="spellEnd"/>
           </w:p>
         </w:tc>
       </w:tr>
@@ -5944,8 +6383,17 @@
                 <w:rFonts w:eastAsia="Times New Roman"/>
                 <w:color w:val="161617"/>
               </w:rPr>
-              <w:t>New Macroblock</w:t>
-            </w:r>
+              <w:t xml:space="preserve">New </w:t>
+            </w:r>
+            <w:proofErr w:type="spellStart"/>
+            <w:r>
+              <w:rPr>
+                <w:rFonts w:eastAsia="Times New Roman"/>
+                <w:color w:val="161617"/>
+              </w:rPr>
+              <w:t>Macroblock</w:t>
+            </w:r>
+            <w:proofErr w:type="spellEnd"/>
           </w:p>
         </w:tc>
         <w:tc>
@@ -6054,8 +6502,17 @@
                 <w:rFonts w:eastAsia="Times New Roman"/>
                 <w:color w:val="161617"/>
               </w:rPr>
-              <w:t xml:space="preserve"> New Macroblock</w:t>
-            </w:r>
+              <w:t xml:space="preserve"> New </w:t>
+            </w:r>
+            <w:proofErr w:type="spellStart"/>
+            <w:r>
+              <w:rPr>
+                <w:rFonts w:eastAsia="Times New Roman"/>
+                <w:color w:val="161617"/>
+              </w:rPr>
+              <w:t>Macroblock</w:t>
+            </w:r>
+            <w:proofErr w:type="spellEnd"/>
           </w:p>
         </w:tc>
       </w:tr>
@@ -7103,12 +7560,21 @@
                 <w:color w:val="161617"/>
               </w:rPr>
             </w:pPr>
-            <w:r>
-              <w:rPr>
-                <w:rFonts w:eastAsia="Times New Roman"/>
-                <w:color w:val="161617"/>
-              </w:rPr>
-              <w:t>Rubberband selection</w:t>
+            <w:proofErr w:type="spellStart"/>
+            <w:r>
+              <w:rPr>
+                <w:rFonts w:eastAsia="Times New Roman"/>
+                <w:color w:val="161617"/>
+              </w:rPr>
+              <w:t>Rubberband</w:t>
+            </w:r>
+            <w:proofErr w:type="spellEnd"/>
+            <w:r>
+              <w:rPr>
+                <w:rFonts w:eastAsia="Times New Roman"/>
+                <w:color w:val="161617"/>
+              </w:rPr>
+              <w:t xml:space="preserve"> selection</w:t>
             </w:r>
           </w:p>
         </w:tc>

</xml_diff>

<commit_message>
- Two-sided lighting added - Background diffuse colour added - Updated cheatsheet - Fixed bug: Current datablock in mesh is not deleted when ' New Pbs'  or ' New Unlit' is choosen from the menu - Fixed bug: Reset position and orientatation button actually works now (still an issue with the fact that you have to press twice, when the renderwindow doesn't have focus)
</commit_message>
<xml_diff>
--- a/doc/HLMS Editor Cheat Sheet.docx
+++ b/doc/HLMS Editor Cheat Sheet.docx
@@ -6,8 +6,6 @@
       <w:pPr>
         <w:pStyle w:val="NoSpacing"/>
       </w:pPr>
-      <w:bookmarkStart w:id="0" w:name="_GoBack"/>
-      <w:bookmarkEnd w:id="0"/>
     </w:p>
     <w:p>
       <w:pPr>
@@ -1159,21 +1157,7 @@
                 <w:rFonts w:eastAsia="Times New Roman"/>
                 <w:color w:val="161617"/>
               </w:rPr>
-              <w:t xml:space="preserve">Save </w:t>
-            </w:r>
-            <w:r>
-              <w:rPr>
-                <w:rFonts w:eastAsia="Times New Roman"/>
-                <w:color w:val="161617"/>
-              </w:rPr>
-              <w:t xml:space="preserve">Mesh </w:t>
-            </w:r>
-            <w:r>
-              <w:rPr>
-                <w:rFonts w:eastAsia="Times New Roman"/>
-                <w:color w:val="161617"/>
-              </w:rPr>
-              <w:t>as</w:t>
+              <w:t>Save Mesh as</w:t>
             </w:r>
           </w:p>
         </w:tc>
@@ -2200,14 +2184,11 @@
         <w:pStyle w:val="NoSpacing"/>
       </w:pPr>
       <w:r>
-        <w:rPr>
-          <w:noProof/>
-        </w:rPr>
         <w:drawing>
-          <wp:inline distT="0" distB="0" distL="0" distR="0" wp14:anchorId="7D983FA4" wp14:editId="0E8CA6F5">
-            <wp:extent cx="4591050" cy="4752975"/>
-            <wp:effectExtent l="0" t="0" r="0" b="9525"/>
-            <wp:docPr id="9" name="Picture 9"/>
+          <wp:inline distT="0" distB="0" distL="0" distR="0" wp14:anchorId="7CCEB418" wp14:editId="57AB7D9E">
+            <wp:extent cx="5038725" cy="2847975"/>
+            <wp:effectExtent l="0" t="0" r="9525" b="9525"/>
+            <wp:docPr id="10" name="Picture 10"/>
             <wp:cNvGraphicFramePr>
               <a:graphicFrameLocks xmlns:a="http://schemas.openxmlformats.org/drawingml/2006/main" noChangeAspect="1"/>
             </wp:cNvGraphicFramePr>
@@ -2227,7 +2208,7 @@
                   <pic:spPr>
                     <a:xfrm>
                       <a:off x="0" y="0"/>
-                      <a:ext cx="4591050" cy="4752975"/>
+                      <a:ext cx="5038725" cy="2847975"/>
                     </a:xfrm>
                     <a:prstGeom prst="rect">
                       <a:avLst/>
@@ -2626,6 +2607,563 @@
                 <w:rFonts w:eastAsia="Times New Roman"/>
                 <w:color w:val="161617"/>
               </w:rPr>
+              <w:t>Scale mesh</w:t>
+            </w:r>
+          </w:p>
+        </w:tc>
+        <w:tc>
+          <w:tcPr>
+            <w:tcW w:w="4545" w:type="dxa"/>
+            <w:tcBorders>
+              <w:top w:val="single" w:sz="6" w:space="0" w:color="D8D8D8"/>
+              <w:bottom w:val="single" w:sz="6" w:space="0" w:color="D8D8D8"/>
+            </w:tcBorders>
+            <w:shd w:val="clear" w:color="auto" w:fill="FFFFFF"/>
+            <w:tcMar>
+              <w:top w:w="60" w:type="dxa"/>
+              <w:left w:w="120" w:type="dxa"/>
+              <w:bottom w:w="60" w:type="dxa"/>
+              <w:right w:w="600" w:type="dxa"/>
+            </w:tcMar>
+          </w:tcPr>
+          <w:p>
+            <w:pPr>
+              <w:pStyle w:val="NoSpacing"/>
+              <w:jc w:val="left"/>
+              <w:rPr>
+                <w:rFonts w:eastAsia="Times New Roman"/>
+                <w:b/>
+                <w:color w:val="161617"/>
+              </w:rPr>
+            </w:pPr>
+            <w:r>
+              <w:rPr>
+                <w:noProof/>
+              </w:rPr>
+              <w:drawing>
+                <wp:inline distT="0" distB="0" distL="0" distR="0" wp14:anchorId="182A9671" wp14:editId="51FFE00A">
+                  <wp:extent cx="2285582" cy="226402"/>
+                  <wp:effectExtent l="0" t="0" r="635" b="2540"/>
+                  <wp:docPr id="26" name="Picture 26"/>
+                  <wp:cNvGraphicFramePr>
+                    <a:graphicFrameLocks xmlns:a="http://schemas.openxmlformats.org/drawingml/2006/main" noChangeAspect="1"/>
+                  </wp:cNvGraphicFramePr>
+                  <a:graphic xmlns:a="http://schemas.openxmlformats.org/drawingml/2006/main">
+                    <a:graphicData uri="http://schemas.openxmlformats.org/drawingml/2006/picture">
+                      <pic:pic xmlns:pic="http://schemas.openxmlformats.org/drawingml/2006/picture">
+                        <pic:nvPicPr>
+                          <pic:cNvPr id="1" name=""/>
+                          <pic:cNvPicPr/>
+                        </pic:nvPicPr>
+                        <pic:blipFill>
+                          <a:blip r:embed="rId6"/>
+                          <a:stretch>
+                            <a:fillRect/>
+                          </a:stretch>
+                        </pic:blipFill>
+                        <pic:spPr>
+                          <a:xfrm>
+                            <a:off x="0" y="0"/>
+                            <a:ext cx="2298321" cy="227664"/>
+                          </a:xfrm>
+                          <a:prstGeom prst="rect">
+                            <a:avLst/>
+                          </a:prstGeom>
+                        </pic:spPr>
+                      </pic:pic>
+                    </a:graphicData>
+                  </a:graphic>
+                </wp:inline>
+              </w:drawing>
+            </w:r>
+          </w:p>
+        </w:tc>
+      </w:tr>
+      <w:tr>
+        <w:trPr>
+          <w:tblCellSpacing w:w="15" w:type="dxa"/>
+        </w:trPr>
+        <w:tc>
+          <w:tcPr>
+            <w:tcW w:w="4455" w:type="dxa"/>
+            <w:tcBorders>
+              <w:top w:val="single" w:sz="6" w:space="0" w:color="D8D8D8"/>
+              <w:bottom w:val="single" w:sz="6" w:space="0" w:color="D8D8D8"/>
+            </w:tcBorders>
+            <w:shd w:val="clear" w:color="auto" w:fill="FFFFFF"/>
+            <w:tcMar>
+              <w:top w:w="60" w:type="dxa"/>
+              <w:left w:w="120" w:type="dxa"/>
+              <w:bottom w:w="60" w:type="dxa"/>
+              <w:right w:w="600" w:type="dxa"/>
+            </w:tcMar>
+          </w:tcPr>
+          <w:p>
+            <w:pPr>
+              <w:pStyle w:val="NoSpacing"/>
+              <w:jc w:val="left"/>
+              <w:rPr>
+                <w:rFonts w:eastAsia="Times New Roman"/>
+                <w:color w:val="161617"/>
+              </w:rPr>
+            </w:pPr>
+            <w:r>
+              <w:rPr>
+                <w:rFonts w:eastAsia="Times New Roman"/>
+                <w:color w:val="161617"/>
+              </w:rPr>
+              <w:t>Set light direction</w:t>
+            </w:r>
+          </w:p>
+        </w:tc>
+        <w:tc>
+          <w:tcPr>
+            <w:tcW w:w="4545" w:type="dxa"/>
+            <w:tcBorders>
+              <w:top w:val="single" w:sz="6" w:space="0" w:color="D8D8D8"/>
+              <w:bottom w:val="single" w:sz="6" w:space="0" w:color="D8D8D8"/>
+            </w:tcBorders>
+            <w:shd w:val="clear" w:color="auto" w:fill="FFFFFF"/>
+            <w:tcMar>
+              <w:top w:w="60" w:type="dxa"/>
+              <w:left w:w="120" w:type="dxa"/>
+              <w:bottom w:w="60" w:type="dxa"/>
+              <w:right w:w="600" w:type="dxa"/>
+            </w:tcMar>
+          </w:tcPr>
+          <w:p>
+            <w:pPr>
+              <w:pStyle w:val="NoSpacing"/>
+              <w:jc w:val="left"/>
+              <w:rPr>
+                <w:rFonts w:eastAsia="Times New Roman"/>
+                <w:b/>
+                <w:color w:val="161617"/>
+              </w:rPr>
+            </w:pPr>
+            <w:r>
+              <w:rPr>
+                <w:rFonts w:eastAsia="Times New Roman"/>
+                <w:b/>
+                <w:color w:val="161617"/>
+              </w:rPr>
+              <w:t xml:space="preserve">Toggle between </w:t>
+            </w:r>
+            <w:r>
+              <w:rPr>
+                <w:noProof/>
+              </w:rPr>
+              <w:drawing>
+                <wp:inline distT="0" distB="0" distL="0" distR="0" wp14:anchorId="25745370" wp14:editId="276F9A4B">
+                  <wp:extent cx="427583" cy="246184"/>
+                  <wp:effectExtent l="0" t="0" r="0" b="1905"/>
+                  <wp:docPr id="16" name="Picture 16"/>
+                  <wp:cNvGraphicFramePr>
+                    <a:graphicFrameLocks xmlns:a="http://schemas.openxmlformats.org/drawingml/2006/main" noChangeAspect="1"/>
+                  </wp:cNvGraphicFramePr>
+                  <a:graphic xmlns:a="http://schemas.openxmlformats.org/drawingml/2006/main">
+                    <a:graphicData uri="http://schemas.openxmlformats.org/drawingml/2006/picture">
+                      <pic:pic xmlns:pic="http://schemas.openxmlformats.org/drawingml/2006/picture">
+                        <pic:nvPicPr>
+                          <pic:cNvPr id="1" name=""/>
+                          <pic:cNvPicPr/>
+                        </pic:nvPicPr>
+                        <pic:blipFill>
+                          <a:blip r:embed="rId7"/>
+                          <a:stretch>
+                            <a:fillRect/>
+                          </a:stretch>
+                        </pic:blipFill>
+                        <pic:spPr>
+                          <a:xfrm>
+                            <a:off x="0" y="0"/>
+                            <a:ext cx="432991" cy="249298"/>
+                          </a:xfrm>
+                          <a:prstGeom prst="rect">
+                            <a:avLst/>
+                          </a:prstGeom>
+                        </pic:spPr>
+                      </pic:pic>
+                    </a:graphicData>
+                  </a:graphic>
+                </wp:inline>
+              </w:drawing>
+            </w:r>
+            <w:r>
+              <w:rPr>
+                <w:rFonts w:eastAsia="Times New Roman"/>
+                <w:b/>
+                <w:color w:val="161617"/>
+              </w:rPr>
+              <w:t xml:space="preserve"> and </w:t>
+            </w:r>
+            <w:r>
+              <w:rPr>
+                <w:noProof/>
+              </w:rPr>
+              <w:drawing>
+                <wp:inline distT="0" distB="0" distL="0" distR="0" wp14:anchorId="20FD1BCE" wp14:editId="29206CED">
+                  <wp:extent cx="436493" cy="251314"/>
+                  <wp:effectExtent l="0" t="0" r="1905" b="0"/>
+                  <wp:docPr id="23" name="Picture 23"/>
+                  <wp:cNvGraphicFramePr>
+                    <a:graphicFrameLocks xmlns:a="http://schemas.openxmlformats.org/drawingml/2006/main" noChangeAspect="1"/>
+                  </wp:cNvGraphicFramePr>
+                  <a:graphic xmlns:a="http://schemas.openxmlformats.org/drawingml/2006/main">
+                    <a:graphicData uri="http://schemas.openxmlformats.org/drawingml/2006/picture">
+                      <pic:pic xmlns:pic="http://schemas.openxmlformats.org/drawingml/2006/picture">
+                        <pic:nvPicPr>
+                          <pic:cNvPr id="1" name=""/>
+                          <pic:cNvPicPr/>
+                        </pic:nvPicPr>
+                        <pic:blipFill>
+                          <a:blip r:embed="rId8"/>
+                          <a:stretch>
+                            <a:fillRect/>
+                          </a:stretch>
+                        </pic:blipFill>
+                        <pic:spPr>
+                          <a:xfrm>
+                            <a:off x="0" y="0"/>
+                            <a:ext cx="446310" cy="256966"/>
+                          </a:xfrm>
+                          <a:prstGeom prst="rect">
+                            <a:avLst/>
+                          </a:prstGeom>
+                        </pic:spPr>
+                      </pic:pic>
+                    </a:graphicData>
+                  </a:graphic>
+                </wp:inline>
+              </w:drawing>
+            </w:r>
+          </w:p>
+        </w:tc>
+      </w:tr>
+      <w:tr>
+        <w:trPr>
+          <w:tblCellSpacing w:w="15" w:type="dxa"/>
+        </w:trPr>
+        <w:tc>
+          <w:tcPr>
+            <w:tcW w:w="4455" w:type="dxa"/>
+            <w:tcBorders>
+              <w:top w:val="single" w:sz="6" w:space="0" w:color="D8D8D8"/>
+              <w:bottom w:val="single" w:sz="6" w:space="0" w:color="D8D8D8"/>
+            </w:tcBorders>
+            <w:shd w:val="clear" w:color="auto" w:fill="FFFFFF"/>
+            <w:tcMar>
+              <w:top w:w="60" w:type="dxa"/>
+              <w:left w:w="120" w:type="dxa"/>
+              <w:bottom w:w="60" w:type="dxa"/>
+              <w:right w:w="600" w:type="dxa"/>
+            </w:tcMar>
+          </w:tcPr>
+          <w:p>
+            <w:pPr>
+              <w:pStyle w:val="NoSpacing"/>
+              <w:jc w:val="left"/>
+              <w:rPr>
+                <w:rFonts w:eastAsia="Times New Roman"/>
+                <w:color w:val="161617"/>
+              </w:rPr>
+            </w:pPr>
+            <w:r>
+              <w:rPr>
+                <w:rFonts w:eastAsia="Times New Roman"/>
+                <w:color w:val="161617"/>
+              </w:rPr>
+              <w:t xml:space="preserve">Reset position and orientation </w:t>
+            </w:r>
+            <w:r>
+              <w:rPr>
+                <w:rFonts w:eastAsia="Times New Roman"/>
+                <w:color w:val="161617"/>
+              </w:rPr>
+              <w:t>mesh</w:t>
+            </w:r>
+          </w:p>
+        </w:tc>
+        <w:tc>
+          <w:tcPr>
+            <w:tcW w:w="4545" w:type="dxa"/>
+            <w:tcBorders>
+              <w:top w:val="single" w:sz="6" w:space="0" w:color="D8D8D8"/>
+              <w:bottom w:val="single" w:sz="6" w:space="0" w:color="D8D8D8"/>
+            </w:tcBorders>
+            <w:shd w:val="clear" w:color="auto" w:fill="FFFFFF"/>
+            <w:tcMar>
+              <w:top w:w="60" w:type="dxa"/>
+              <w:left w:w="120" w:type="dxa"/>
+              <w:bottom w:w="60" w:type="dxa"/>
+              <w:right w:w="600" w:type="dxa"/>
+            </w:tcMar>
+          </w:tcPr>
+          <w:p>
+            <w:pPr>
+              <w:pStyle w:val="NoSpacing"/>
+              <w:jc w:val="left"/>
+              <w:rPr>
+                <w:rFonts w:eastAsia="Times New Roman"/>
+                <w:b/>
+                <w:color w:val="161617"/>
+              </w:rPr>
+            </w:pPr>
+            <w:r>
+              <w:rPr>
+                <w:noProof/>
+              </w:rPr>
+              <w:drawing>
+                <wp:inline distT="0" distB="0" distL="0" distR="0" wp14:anchorId="77CA65C0" wp14:editId="2AAE698B">
+                  <wp:extent cx="427584" cy="246185"/>
+                  <wp:effectExtent l="0" t="0" r="0" b="1905"/>
+                  <wp:docPr id="20" name="Picture 20"/>
+                  <wp:cNvGraphicFramePr>
+                    <a:graphicFrameLocks xmlns:a="http://schemas.openxmlformats.org/drawingml/2006/main" noChangeAspect="1"/>
+                  </wp:cNvGraphicFramePr>
+                  <a:graphic xmlns:a="http://schemas.openxmlformats.org/drawingml/2006/main">
+                    <a:graphicData uri="http://schemas.openxmlformats.org/drawingml/2006/picture">
+                      <pic:pic xmlns:pic="http://schemas.openxmlformats.org/drawingml/2006/picture">
+                        <pic:nvPicPr>
+                          <pic:cNvPr id="1" name=""/>
+                          <pic:cNvPicPr/>
+                        </pic:nvPicPr>
+                        <pic:blipFill>
+                          <a:blip r:embed="rId9"/>
+                          <a:stretch>
+                            <a:fillRect/>
+                          </a:stretch>
+                        </pic:blipFill>
+                        <pic:spPr>
+                          <a:xfrm>
+                            <a:off x="0" y="0"/>
+                            <a:ext cx="438142" cy="252264"/>
+                          </a:xfrm>
+                          <a:prstGeom prst="rect">
+                            <a:avLst/>
+                          </a:prstGeom>
+                        </pic:spPr>
+                      </pic:pic>
+                    </a:graphicData>
+                  </a:graphic>
+                </wp:inline>
+              </w:drawing>
+            </w:r>
+          </w:p>
+        </w:tc>
+      </w:tr>
+      <w:tr>
+        <w:trPr>
+          <w:tblCellSpacing w:w="15" w:type="dxa"/>
+        </w:trPr>
+        <w:tc>
+          <w:tcPr>
+            <w:tcW w:w="4455" w:type="dxa"/>
+            <w:tcBorders>
+              <w:top w:val="single" w:sz="6" w:space="0" w:color="D8D8D8"/>
+              <w:bottom w:val="single" w:sz="6" w:space="0" w:color="D8D8D8"/>
+            </w:tcBorders>
+            <w:shd w:val="clear" w:color="auto" w:fill="FFFFFF"/>
+            <w:tcMar>
+              <w:top w:w="60" w:type="dxa"/>
+              <w:left w:w="120" w:type="dxa"/>
+              <w:bottom w:w="60" w:type="dxa"/>
+              <w:right w:w="600" w:type="dxa"/>
+            </w:tcMar>
+          </w:tcPr>
+          <w:p>
+            <w:pPr>
+              <w:pStyle w:val="NoSpacing"/>
+              <w:jc w:val="left"/>
+              <w:rPr>
+                <w:rFonts w:eastAsia="Times New Roman"/>
+                <w:color w:val="161617"/>
+              </w:rPr>
+            </w:pPr>
+            <w:r>
+              <w:rPr>
+                <w:rFonts w:eastAsia="Times New Roman"/>
+                <w:color w:val="161617"/>
+              </w:rPr>
+              <w:t xml:space="preserve">Hoover over </w:t>
+            </w:r>
+            <w:proofErr w:type="spellStart"/>
+            <w:r>
+              <w:rPr>
+                <w:rFonts w:eastAsia="Times New Roman"/>
+                <w:color w:val="161617"/>
+              </w:rPr>
+              <w:t>submeshes</w:t>
+            </w:r>
+            <w:proofErr w:type="spellEnd"/>
+            <w:r>
+              <w:rPr>
+                <w:rFonts w:eastAsia="Times New Roman"/>
+                <w:color w:val="161617"/>
+              </w:rPr>
+              <w:t xml:space="preserve"> (on/off)</w:t>
+            </w:r>
+            <w:bookmarkStart w:id="0" w:name="_GoBack"/>
+            <w:bookmarkEnd w:id="0"/>
+          </w:p>
+        </w:tc>
+        <w:tc>
+          <w:tcPr>
+            <w:tcW w:w="4545" w:type="dxa"/>
+            <w:tcBorders>
+              <w:top w:val="single" w:sz="6" w:space="0" w:color="D8D8D8"/>
+              <w:bottom w:val="single" w:sz="6" w:space="0" w:color="D8D8D8"/>
+            </w:tcBorders>
+            <w:shd w:val="clear" w:color="auto" w:fill="FFFFFF"/>
+            <w:tcMar>
+              <w:top w:w="60" w:type="dxa"/>
+              <w:left w:w="120" w:type="dxa"/>
+              <w:bottom w:w="60" w:type="dxa"/>
+              <w:right w:w="600" w:type="dxa"/>
+            </w:tcMar>
+          </w:tcPr>
+          <w:p>
+            <w:pPr>
+              <w:pStyle w:val="NoSpacing"/>
+              <w:jc w:val="left"/>
+              <w:rPr>
+                <w:rFonts w:eastAsia="Times New Roman"/>
+                <w:b/>
+                <w:color w:val="161617"/>
+              </w:rPr>
+            </w:pPr>
+            <w:r>
+              <w:rPr>
+                <w:rFonts w:eastAsia="Times New Roman"/>
+                <w:b/>
+                <w:color w:val="161617"/>
+              </w:rPr>
+              <w:t xml:space="preserve">Toggle between </w:t>
+            </w:r>
+            <w:r>
+              <w:rPr>
+                <w:noProof/>
+              </w:rPr>
+              <w:drawing>
+                <wp:inline distT="0" distB="0" distL="0" distR="0" wp14:anchorId="280F95EC" wp14:editId="439A59A1">
+                  <wp:extent cx="404447" cy="247887"/>
+                  <wp:effectExtent l="0" t="0" r="0" b="0"/>
+                  <wp:docPr id="24" name="Picture 24"/>
+                  <wp:cNvGraphicFramePr>
+                    <a:graphicFrameLocks xmlns:a="http://schemas.openxmlformats.org/drawingml/2006/main" noChangeAspect="1"/>
+                  </wp:cNvGraphicFramePr>
+                  <a:graphic xmlns:a="http://schemas.openxmlformats.org/drawingml/2006/main">
+                    <a:graphicData uri="http://schemas.openxmlformats.org/drawingml/2006/picture">
+                      <pic:pic xmlns:pic="http://schemas.openxmlformats.org/drawingml/2006/picture">
+                        <pic:nvPicPr>
+                          <pic:cNvPr id="1" name=""/>
+                          <pic:cNvPicPr/>
+                        </pic:nvPicPr>
+                        <pic:blipFill>
+                          <a:blip r:embed="rId10"/>
+                          <a:stretch>
+                            <a:fillRect/>
+                          </a:stretch>
+                        </pic:blipFill>
+                        <pic:spPr>
+                          <a:xfrm>
+                            <a:off x="0" y="0"/>
+                            <a:ext cx="413345" cy="253341"/>
+                          </a:xfrm>
+                          <a:prstGeom prst="rect">
+                            <a:avLst/>
+                          </a:prstGeom>
+                        </pic:spPr>
+                      </pic:pic>
+                    </a:graphicData>
+                  </a:graphic>
+                </wp:inline>
+              </w:drawing>
+            </w:r>
+            <w:r>
+              <w:rPr>
+                <w:rFonts w:eastAsia="Times New Roman"/>
+                <w:b/>
+                <w:color w:val="161617"/>
+              </w:rPr>
+              <w:t xml:space="preserve"> and </w:t>
+            </w:r>
+            <w:r>
+              <w:rPr>
+                <w:noProof/>
+              </w:rPr>
+              <w:drawing>
+                <wp:inline distT="0" distB="0" distL="0" distR="0" wp14:anchorId="0FE29835" wp14:editId="2EE51B9A">
+                  <wp:extent cx="404447" cy="240140"/>
+                  <wp:effectExtent l="0" t="0" r="0" b="7620"/>
+                  <wp:docPr id="25" name="Picture 25"/>
+                  <wp:cNvGraphicFramePr>
+                    <a:graphicFrameLocks xmlns:a="http://schemas.openxmlformats.org/drawingml/2006/main" noChangeAspect="1"/>
+                  </wp:cNvGraphicFramePr>
+                  <a:graphic xmlns:a="http://schemas.openxmlformats.org/drawingml/2006/main">
+                    <a:graphicData uri="http://schemas.openxmlformats.org/drawingml/2006/picture">
+                      <pic:pic xmlns:pic="http://schemas.openxmlformats.org/drawingml/2006/picture">
+                        <pic:nvPicPr>
+                          <pic:cNvPr id="1" name=""/>
+                          <pic:cNvPicPr/>
+                        </pic:nvPicPr>
+                        <pic:blipFill>
+                          <a:blip r:embed="rId11"/>
+                          <a:stretch>
+                            <a:fillRect/>
+                          </a:stretch>
+                        </pic:blipFill>
+                        <pic:spPr>
+                          <a:xfrm>
+                            <a:off x="0" y="0"/>
+                            <a:ext cx="426782" cy="253402"/>
+                          </a:xfrm>
+                          <a:prstGeom prst="rect">
+                            <a:avLst/>
+                          </a:prstGeom>
+                        </pic:spPr>
+                      </pic:pic>
+                    </a:graphicData>
+                  </a:graphic>
+                </wp:inline>
+              </w:drawing>
+            </w:r>
+          </w:p>
+        </w:tc>
+      </w:tr>
+      <w:tr>
+        <w:trPr>
+          <w:tblCellSpacing w:w="15" w:type="dxa"/>
+        </w:trPr>
+        <w:tc>
+          <w:tcPr>
+            <w:tcW w:w="4455" w:type="dxa"/>
+            <w:tcBorders>
+              <w:top w:val="single" w:sz="6" w:space="0" w:color="D8D8D8"/>
+              <w:bottom w:val="single" w:sz="6" w:space="0" w:color="D8D8D8"/>
+            </w:tcBorders>
+            <w:shd w:val="clear" w:color="auto" w:fill="FFFFFF"/>
+            <w:tcMar>
+              <w:top w:w="60" w:type="dxa"/>
+              <w:left w:w="120" w:type="dxa"/>
+              <w:bottom w:w="60" w:type="dxa"/>
+              <w:right w:w="600" w:type="dxa"/>
+            </w:tcMar>
+          </w:tcPr>
+          <w:p>
+            <w:pPr>
+              <w:pStyle w:val="NoSpacing"/>
+              <w:jc w:val="left"/>
+              <w:rPr>
+                <w:rFonts w:eastAsia="Times New Roman"/>
+                <w:color w:val="161617"/>
+              </w:rPr>
+            </w:pPr>
+            <w:r>
+              <w:rPr>
+                <w:rFonts w:eastAsia="Times New Roman"/>
+                <w:color w:val="161617"/>
+              </w:rPr>
               <w:t xml:space="preserve">Change background </w:t>
             </w:r>
             <w:proofErr w:type="spellStart"/>
@@ -2698,7 +3236,7 @@
                           <pic:cNvPicPr/>
                         </pic:nvPicPr>
                         <pic:blipFill>
-                          <a:blip r:embed="rId6"/>
+                          <a:blip r:embed="rId12"/>
                           <a:stretch>
                             <a:fillRect/>
                           </a:stretch>
@@ -2800,7 +3338,7 @@
                     <pic:cNvPicPr/>
                   </pic:nvPicPr>
                   <pic:blipFill>
-                    <a:blip r:embed="rId7"/>
+                    <a:blip r:embed="rId13"/>
                     <a:stretch>
                       <a:fillRect/>
                     </a:stretch>
@@ -3086,7 +3624,7 @@
                           <pic:cNvPicPr/>
                         </pic:nvPicPr>
                         <pic:blipFill>
-                          <a:blip r:embed="rId8"/>
+                          <a:blip r:embed="rId14"/>
                           <a:stretch>
                             <a:fillRect/>
                           </a:stretch>
@@ -4296,7 +4834,7 @@
                     <pic:cNvPicPr/>
                   </pic:nvPicPr>
                   <pic:blipFill>
-                    <a:blip r:embed="rId9"/>
+                    <a:blip r:embed="rId15"/>
                     <a:stretch>
                       <a:fillRect/>
                     </a:stretch>
@@ -4506,7 +5044,7 @@
                           <pic:cNvPicPr/>
                         </pic:nvPicPr>
                         <pic:blipFill>
-                          <a:blip r:embed="rId10" cstate="print">
+                          <a:blip r:embed="rId16" cstate="print">
                             <a:extLst>
                               <a:ext uri="{28A0092B-C50C-407E-A947-70E740481C1C}">
                                 <a14:useLocalDpi xmlns:a14="http://schemas.microsoft.com/office/drawing/2010/main" val="0"/>
@@ -4633,7 +5171,7 @@
                           <pic:cNvPicPr/>
                         </pic:nvPicPr>
                         <pic:blipFill>
-                          <a:blip r:embed="rId11" cstate="print">
+                          <a:blip r:embed="rId17" cstate="print">
                             <a:extLst>
                               <a:ext uri="{28A0092B-C50C-407E-A947-70E740481C1C}">
                                 <a14:useLocalDpi xmlns:a14="http://schemas.microsoft.com/office/drawing/2010/main" val="0"/>
@@ -4738,7 +5276,7 @@
                     <pic:cNvPicPr/>
                   </pic:nvPicPr>
                   <pic:blipFill>
-                    <a:blip r:embed="rId12"/>
+                    <a:blip r:embed="rId18"/>
                     <a:stretch>
                       <a:fillRect/>
                     </a:stretch>
@@ -5024,7 +5562,7 @@
                           <pic:cNvPicPr/>
                         </pic:nvPicPr>
                         <pic:blipFill>
-                          <a:blip r:embed="rId8"/>
+                          <a:blip r:embed="rId14"/>
                           <a:stretch>
                             <a:fillRect/>
                           </a:stretch>
@@ -6023,7 +6561,7 @@
                     <pic:cNvPicPr/>
                   </pic:nvPicPr>
                   <pic:blipFill>
-                    <a:blip r:embed="rId13"/>
+                    <a:blip r:embed="rId19"/>
                     <a:stretch>
                       <a:fillRect/>
                     </a:stretch>
@@ -6269,7 +6807,7 @@
                           <pic:cNvPicPr/>
                         </pic:nvPicPr>
                         <pic:blipFill>
-                          <a:blip r:embed="rId14"/>
+                          <a:blip r:embed="rId20"/>
                           <a:stretch>
                             <a:fillRect/>
                           </a:stretch>
@@ -6466,7 +7004,7 @@
                           <pic:cNvPicPr/>
                         </pic:nvPicPr>
                         <pic:blipFill>
-                          <a:blip r:embed="rId15"/>
+                          <a:blip r:embed="rId21"/>
                           <a:stretch>
                             <a:fillRect/>
                           </a:stretch>
@@ -6672,7 +7210,7 @@
                           <pic:cNvPicPr/>
                         </pic:nvPicPr>
                         <pic:blipFill>
-                          <a:blip r:embed="rId16"/>
+                          <a:blip r:embed="rId22"/>
                           <a:stretch>
                             <a:fillRect/>
                           </a:stretch>
@@ -6838,7 +7376,7 @@
                           <pic:cNvPicPr/>
                         </pic:nvPicPr>
                         <pic:blipFill>
-                          <a:blip r:embed="rId17"/>
+                          <a:blip r:embed="rId23"/>
                           <a:stretch>
                             <a:fillRect/>
                           </a:stretch>
@@ -7004,7 +7542,7 @@
                           <pic:cNvPicPr/>
                         </pic:nvPicPr>
                         <pic:blipFill>
-                          <a:blip r:embed="rId18"/>
+                          <a:blip r:embed="rId24"/>
                           <a:stretch>
                             <a:fillRect/>
                           </a:stretch>
@@ -7160,7 +7698,7 @@
                           <pic:cNvPicPr/>
                         </pic:nvPicPr>
                         <pic:blipFill>
-                          <a:blip r:embed="rId19"/>
+                          <a:blip r:embed="rId25"/>
                           <a:stretch>
                             <a:fillRect/>
                           </a:stretch>
@@ -7252,7 +7790,7 @@
                     <pic:cNvPicPr/>
                   </pic:nvPicPr>
                   <pic:blipFill>
-                    <a:blip r:embed="rId20"/>
+                    <a:blip r:embed="rId26"/>
                     <a:stretch>
                       <a:fillRect/>
                     </a:stretch>
@@ -8715,7 +9253,7 @@
                     <pic:cNvPicPr/>
                   </pic:nvPicPr>
                   <pic:blipFill>
-                    <a:blip r:embed="rId21">
+                    <a:blip r:embed="rId27">
                       <a:extLst>
                         <a:ext uri="{28A0092B-C50C-407E-A947-70E740481C1C}">
                           <a14:useLocalDpi xmlns:a14="http://schemas.microsoft.com/office/drawing/2010/main" val="0"/>

</xml_diff>

<commit_message>
Optimization: Drag-drop from texture window to node editor uses pixmap from texture window and does not read the entire texture file for creating a new pixmap
</commit_message>
<xml_diff>
--- a/doc/HLMS Editor Cheat Sheet.docx
+++ b/doc/HLMS Editor Cheat Sheet.docx
@@ -473,33 +473,8 @@
                 <w:rFonts w:eastAsia="Times New Roman"/>
                 <w:color w:val="161617"/>
               </w:rPr>
-              <w:t xml:space="preserve">New </w:t>
-            </w:r>
-            <w:proofErr w:type="spellStart"/>
-            <w:r>
-              <w:rPr>
-                <w:rFonts w:eastAsia="Times New Roman"/>
-                <w:color w:val="161617"/>
-              </w:rPr>
-              <w:t>Hlms</w:t>
-            </w:r>
-            <w:proofErr w:type="spellEnd"/>
-            <w:r>
-              <w:rPr>
-                <w:rFonts w:eastAsia="Times New Roman"/>
-                <w:color w:val="161617"/>
-              </w:rPr>
-              <w:t xml:space="preserve"> </w:t>
-            </w:r>
-            <w:proofErr w:type="spellStart"/>
-            <w:r>
-              <w:rPr>
-                <w:rFonts w:eastAsia="Times New Roman"/>
-                <w:color w:val="161617"/>
-              </w:rPr>
-              <w:t>Pbs</w:t>
-            </w:r>
-            <w:proofErr w:type="spellEnd"/>
+              <w:t>New Hlms Pbs</w:t>
+            </w:r>
           </w:p>
         </w:tc>
         <w:tc>
@@ -571,23 +546,7 @@
                 <w:rFonts w:eastAsia="Times New Roman"/>
                 <w:color w:val="161617"/>
               </w:rPr>
-              <w:t xml:space="preserve">New </w:t>
-            </w:r>
-            <w:proofErr w:type="spellStart"/>
-            <w:r>
-              <w:rPr>
-                <w:rFonts w:eastAsia="Times New Roman"/>
-                <w:color w:val="161617"/>
-              </w:rPr>
-              <w:t>Hlms</w:t>
-            </w:r>
-            <w:proofErr w:type="spellEnd"/>
-            <w:r>
-              <w:rPr>
-                <w:rFonts w:eastAsia="Times New Roman"/>
-                <w:color w:val="161617"/>
-              </w:rPr>
-              <w:t xml:space="preserve"> Unlit</w:t>
+              <w:t>New Hlms Unlit</w:t>
             </w:r>
           </w:p>
         </w:tc>
@@ -741,17 +700,8 @@
                 <w:rFonts w:eastAsia="Times New Roman"/>
                 <w:color w:val="161617"/>
               </w:rPr>
-              <w:t xml:space="preserve">Open </w:t>
-            </w:r>
-            <w:proofErr w:type="spellStart"/>
-            <w:r>
-              <w:rPr>
-                <w:rFonts w:eastAsia="Times New Roman"/>
-                <w:color w:val="161617"/>
-              </w:rPr>
-              <w:t>Hlms</w:t>
-            </w:r>
-            <w:proofErr w:type="spellEnd"/>
+              <w:t>Open Hlms</w:t>
+            </w:r>
           </w:p>
         </w:tc>
         <w:tc>
@@ -993,17 +943,8 @@
                 <w:rFonts w:eastAsia="Times New Roman"/>
                 <w:color w:val="161617"/>
               </w:rPr>
-              <w:t xml:space="preserve">Save </w:t>
-            </w:r>
-            <w:proofErr w:type="spellStart"/>
-            <w:r>
-              <w:rPr>
-                <w:rFonts w:eastAsia="Times New Roman"/>
-                <w:color w:val="161617"/>
-              </w:rPr>
-              <w:t>Hlms</w:t>
-            </w:r>
-            <w:proofErr w:type="spellEnd"/>
+              <w:t>Save Hlms</w:t>
+            </w:r>
           </w:p>
         </w:tc>
         <w:tc>
@@ -1164,23 +1105,7 @@
                 <w:rFonts w:eastAsia="Times New Roman"/>
                 <w:color w:val="161617"/>
               </w:rPr>
-              <w:t xml:space="preserve">Save </w:t>
-            </w:r>
-            <w:proofErr w:type="spellStart"/>
-            <w:r>
-              <w:rPr>
-                <w:rFonts w:eastAsia="Times New Roman"/>
-                <w:color w:val="161617"/>
-              </w:rPr>
-              <w:t>Hlms</w:t>
-            </w:r>
-            <w:proofErr w:type="spellEnd"/>
-            <w:r>
-              <w:rPr>
-                <w:rFonts w:eastAsia="Times New Roman"/>
-                <w:color w:val="161617"/>
-              </w:rPr>
-              <w:t xml:space="preserve"> as</w:t>
+              <w:t>Save Hlms as</w:t>
             </w:r>
           </w:p>
         </w:tc>
@@ -1960,23 +1885,7 @@
                 <w:rFonts w:eastAsia="Times New Roman"/>
                 <w:color w:val="161617"/>
               </w:rPr>
-              <w:t xml:space="preserve">Add </w:t>
-            </w:r>
-            <w:proofErr w:type="spellStart"/>
-            <w:r>
-              <w:rPr>
-                <w:rFonts w:eastAsia="Times New Roman"/>
-                <w:color w:val="161617"/>
-              </w:rPr>
-              <w:t>Hlms</w:t>
-            </w:r>
-            <w:proofErr w:type="spellEnd"/>
-            <w:r>
-              <w:rPr>
-                <w:rFonts w:eastAsia="Times New Roman"/>
-                <w:color w:val="161617"/>
-              </w:rPr>
-              <w:t xml:space="preserve"> to browser</w:t>
+              <w:t>Add Hlms to browser</w:t>
             </w:r>
           </w:p>
         </w:tc>
@@ -2486,14 +2395,7 @@
                 <w:rFonts w:eastAsia="Times New Roman"/>
                 <w:color w:val="161617"/>
               </w:rPr>
-              <w:t xml:space="preserve">Edit </w:t>
-            </w:r>
-            <w:r>
-              <w:rPr>
-                <w:rFonts w:eastAsia="Times New Roman"/>
-                <w:color w:val="161617"/>
-              </w:rPr>
-              <w:t>paint layer</w:t>
+              <w:t>Edit paint layer</w:t>
             </w:r>
           </w:p>
         </w:tc>
@@ -3416,17 +3318,8 @@
                 <w:rFonts w:eastAsia="Times New Roman"/>
                 <w:color w:val="161617"/>
               </w:rPr>
-              <w:t xml:space="preserve"> </w:t>
-            </w:r>
-            <w:proofErr w:type="spellStart"/>
-            <w:r>
-              <w:rPr>
-                <w:rFonts w:eastAsia="Times New Roman"/>
-                <w:color w:val="161617"/>
-              </w:rPr>
-              <w:t>listbox</w:t>
-            </w:r>
-            <w:proofErr w:type="spellEnd"/>
+              <w:t xml:space="preserve"> listbox</w:t>
+            </w:r>
           </w:p>
         </w:tc>
       </w:tr>
@@ -3841,23 +3734,7 @@
                 <w:rFonts w:eastAsia="Times New Roman"/>
                 <w:color w:val="161617"/>
               </w:rPr>
-              <w:t>Mesh/</w:t>
-            </w:r>
-            <w:proofErr w:type="spellStart"/>
-            <w:r>
-              <w:rPr>
-                <w:rFonts w:eastAsia="Times New Roman"/>
-                <w:color w:val="161617"/>
-              </w:rPr>
-              <w:t>submesh</w:t>
-            </w:r>
-            <w:proofErr w:type="spellEnd"/>
-            <w:r>
-              <w:rPr>
-                <w:rFonts w:eastAsia="Times New Roman"/>
-                <w:color w:val="161617"/>
-              </w:rPr>
-              <w:t xml:space="preserve"> selection</w:t>
+              <w:t>Mesh/submesh selection</w:t>
             </w:r>
           </w:p>
         </w:tc>
@@ -4050,23 +3927,7 @@
                 <w:rFonts w:eastAsia="Times New Roman"/>
                 <w:color w:val="161617"/>
               </w:rPr>
-              <w:t xml:space="preserve"> over </w:t>
-            </w:r>
-            <w:proofErr w:type="spellStart"/>
-            <w:r>
-              <w:rPr>
-                <w:rFonts w:eastAsia="Times New Roman"/>
-                <w:color w:val="161617"/>
-              </w:rPr>
-              <w:t>submeshes</w:t>
-            </w:r>
-            <w:proofErr w:type="spellEnd"/>
-            <w:r>
-              <w:rPr>
-                <w:rFonts w:eastAsia="Times New Roman"/>
-                <w:color w:val="161617"/>
-              </w:rPr>
-              <w:t xml:space="preserve"> (on/off)</w:t>
+              <w:t xml:space="preserve"> over submeshes (on/off)</w:t>
             </w:r>
           </w:p>
         </w:tc>
@@ -4312,14 +4173,7 @@
                 <w:rFonts w:eastAsia="Times New Roman"/>
                 <w:color w:val="161617"/>
               </w:rPr>
-              <w:t>rag</w:t>
-            </w:r>
-            <w:r>
-              <w:rPr>
-                <w:rFonts w:eastAsia="Times New Roman"/>
-                <w:color w:val="161617"/>
-              </w:rPr>
-              <w:t xml:space="preserve"> a detail map</w:t>
+              <w:t>rag a detail map</w:t>
             </w:r>
           </w:p>
         </w:tc>
@@ -4352,6 +4206,13 @@
                 <w:color w:val="161617"/>
               </w:rPr>
             </w:pPr>
+            <w:r>
+              <w:rPr>
+                <w:rFonts w:eastAsia="Times New Roman"/>
+                <w:color w:val="161617"/>
+              </w:rPr>
+              <w:t>Paint on a texture</w:t>
+            </w:r>
           </w:p>
         </w:tc>
         <w:tc>
@@ -4503,6 +4364,13 @@
                 </wp:inline>
               </w:drawing>
             </w:r>
+            <w:r>
+              <w:rPr>
+                <w:rFonts w:eastAsia="Times New Roman"/>
+                <w:color w:val="161617"/>
+              </w:rPr>
+              <w:t xml:space="preserve"> +</w:t>
+            </w:r>
           </w:p>
           <w:p>
             <w:pPr>
@@ -4519,23 +4387,7 @@
                 <w:color w:val="161617"/>
               </w:rPr>
               <w:lastRenderedPageBreak/>
-              <w:t xml:space="preserve">(+ </w:t>
-            </w:r>
-            <w:proofErr w:type="spellStart"/>
-            <w:r>
-              <w:rPr>
-                <w:rFonts w:eastAsia="Times New Roman"/>
-                <w:color w:val="161617"/>
-              </w:rPr>
-              <w:t>paintlayer</w:t>
-            </w:r>
-            <w:proofErr w:type="spellEnd"/>
-            <w:r>
-              <w:rPr>
-                <w:rFonts w:eastAsia="Times New Roman"/>
-                <w:color w:val="161617"/>
-              </w:rPr>
-              <w:t xml:space="preserve"> created) +</w:t>
+              <w:t>(+ paintlayer created) +</w:t>
             </w:r>
           </w:p>
           <w:p>
@@ -4718,13 +4570,7 @@
               <w:rPr>
                 <w:noProof/>
               </w:rPr>
-              <w:t>Re</w:t>
-            </w:r>
-            <w:r>
-              <w:rPr>
-                <w:noProof/>
-              </w:rPr>
-              <w:t>do paint action</w:t>
+              <w:t>Redo paint action</w:t>
             </w:r>
           </w:p>
         </w:tc>
@@ -4844,17 +4690,8 @@
                 <w:rFonts w:eastAsia="Times New Roman"/>
                 <w:color w:val="161617"/>
               </w:rPr>
-              <w:t xml:space="preserve">Change background </w:t>
-            </w:r>
-            <w:proofErr w:type="spellStart"/>
-            <w:r>
-              <w:rPr>
-                <w:rFonts w:eastAsia="Times New Roman"/>
-                <w:color w:val="161617"/>
-              </w:rPr>
-              <w:t>colour</w:t>
-            </w:r>
-            <w:proofErr w:type="spellEnd"/>
+              <w:t>Change background colour</w:t>
+            </w:r>
           </w:p>
         </w:tc>
         <w:tc>
@@ -4972,17 +4809,8 @@
                 <w:rFonts w:eastAsia="Times New Roman"/>
                 <w:color w:val="161617"/>
               </w:rPr>
-              <w:t xml:space="preserve">Set current material to a Mesh or a </w:t>
-            </w:r>
-            <w:proofErr w:type="spellStart"/>
-            <w:r>
-              <w:rPr>
-                <w:rFonts w:eastAsia="Times New Roman"/>
-                <w:color w:val="161617"/>
-              </w:rPr>
-              <w:t>Submesh</w:t>
-            </w:r>
-            <w:proofErr w:type="spellEnd"/>
+              <w:t>Set current material to a Mesh or a Submesh</w:t>
+            </w:r>
           </w:p>
         </w:tc>
         <w:tc>
@@ -5010,7 +4838,6 @@
                 <w:color w:val="161617"/>
               </w:rPr>
             </w:pPr>
-            <w:proofErr w:type="spellStart"/>
             <w:r>
               <w:rPr>
                 <w:rFonts w:eastAsia="Times New Roman"/>
@@ -5027,7 +4854,6 @@
               </w:rPr>
               <w:t>lick</w:t>
             </w:r>
-            <w:proofErr w:type="spellEnd"/>
             <w:r>
               <w:rPr>
                 <w:rFonts w:eastAsia="Times New Roman"/>
@@ -5054,17 +4880,8 @@
                 <w:rFonts w:eastAsia="Times New Roman"/>
                 <w:color w:val="161617"/>
               </w:rPr>
-              <w:t>/</w:t>
-            </w:r>
-            <w:proofErr w:type="spellStart"/>
-            <w:r>
-              <w:rPr>
-                <w:rFonts w:eastAsia="Times New Roman"/>
-                <w:color w:val="161617"/>
-              </w:rPr>
-              <w:t>Submesh</w:t>
-            </w:r>
-            <w:proofErr w:type="spellEnd"/>
+              <w:t>/Submesh</w:t>
+            </w:r>
           </w:p>
         </w:tc>
       </w:tr>
@@ -5408,17 +5225,8 @@
                 <w:rFonts w:eastAsia="Times New Roman"/>
                 <w:color w:val="161617"/>
               </w:rPr>
-              <w:t xml:space="preserve"> to a Mesh or a </w:t>
-            </w:r>
-            <w:proofErr w:type="spellStart"/>
-            <w:r>
-              <w:rPr>
-                <w:rFonts w:eastAsia="Times New Roman"/>
-                <w:color w:val="161617"/>
-              </w:rPr>
-              <w:t>Submesh</w:t>
-            </w:r>
-            <w:proofErr w:type="spellEnd"/>
+              <w:t xml:space="preserve"> to a Mesh or a Submesh</w:t>
+            </w:r>
           </w:p>
         </w:tc>
         <w:tc>
@@ -5731,56 +5539,15 @@
                 <w:rFonts w:eastAsia="Times New Roman"/>
                 <w:color w:val="161617"/>
               </w:rPr>
-              <w:t xml:space="preserve">Hoover over </w:t>
-            </w:r>
-            <w:proofErr w:type="spellStart"/>
-            <w:r>
-              <w:rPr>
-                <w:rFonts w:eastAsia="Times New Roman"/>
-                <w:color w:val="161617"/>
-              </w:rPr>
-              <w:t>submeshes</w:t>
-            </w:r>
-            <w:proofErr w:type="spellEnd"/>
-            <w:r>
-              <w:rPr>
-                <w:rFonts w:eastAsia="Times New Roman"/>
-                <w:color w:val="161617"/>
-              </w:rPr>
-              <w:t xml:space="preserve">; double clicking on highlighted </w:t>
-            </w:r>
-            <w:proofErr w:type="spellStart"/>
-            <w:r>
-              <w:rPr>
-                <w:rFonts w:eastAsia="Times New Roman"/>
-                <w:color w:val="161617"/>
-              </w:rPr>
-              <w:t>submeshes</w:t>
-            </w:r>
-            <w:proofErr w:type="spellEnd"/>
-            <w:r>
-              <w:rPr>
-                <w:rFonts w:eastAsia="Times New Roman"/>
-                <w:color w:val="161617"/>
-              </w:rPr>
-              <w:t xml:space="preserve"> applies the current material </w:t>
-            </w:r>
-            <w:r>
-              <w:rPr>
-                <w:rFonts w:eastAsia="Times New Roman"/>
-                <w:color w:val="161617"/>
-              </w:rPr>
-              <w:t xml:space="preserve">to that </w:t>
-            </w:r>
-            <w:proofErr w:type="spellStart"/>
-            <w:r>
-              <w:rPr>
-                <w:rFonts w:eastAsia="Times New Roman"/>
-                <w:color w:val="161617"/>
-              </w:rPr>
-              <w:t>submesh</w:t>
-            </w:r>
-            <w:proofErr w:type="spellEnd"/>
+              <w:t xml:space="preserve">Hoover over submeshes; double clicking on highlighted submeshes applies the current material </w:t>
+            </w:r>
+            <w:r>
+              <w:rPr>
+                <w:rFonts w:eastAsia="Times New Roman"/>
+                <w:color w:val="161617"/>
+              </w:rPr>
+              <w:t>to that submesh</w:t>
+            </w:r>
           </w:p>
         </w:tc>
         <w:tc>
@@ -5812,23 +5579,7 @@
                 <w:rFonts w:eastAsia="Times New Roman"/>
                 <w:color w:val="161617"/>
               </w:rPr>
-              <w:t>Toggle Mesh/</w:t>
-            </w:r>
-            <w:proofErr w:type="spellStart"/>
-            <w:r>
-              <w:rPr>
-                <w:rFonts w:eastAsia="Times New Roman"/>
-                <w:color w:val="161617"/>
-              </w:rPr>
-              <w:t>Submesh</w:t>
-            </w:r>
-            <w:proofErr w:type="spellEnd"/>
-            <w:r>
-              <w:rPr>
-                <w:rFonts w:eastAsia="Times New Roman"/>
-                <w:color w:val="161617"/>
-              </w:rPr>
-              <w:t xml:space="preserve"> selection</w:t>
+              <w:t>Toggle Mesh/Submesh selection</w:t>
             </w:r>
           </w:p>
         </w:tc>
@@ -5867,17 +5618,8 @@
                 <w:color w:val="161617"/>
               </w:rPr>
               <w:lastRenderedPageBreak/>
-              <w:t xml:space="preserve">Change background </w:t>
-            </w:r>
-            <w:proofErr w:type="spellStart"/>
-            <w:r>
-              <w:rPr>
-                <w:rFonts w:eastAsia="Times New Roman"/>
-                <w:color w:val="161617"/>
-              </w:rPr>
-              <w:t>colour</w:t>
-            </w:r>
-            <w:proofErr w:type="spellEnd"/>
+              <w:t>Change background colour</w:t>
+            </w:r>
           </w:p>
         </w:tc>
         <w:tc>
@@ -5910,17 +5652,8 @@
                 <w:rFonts w:eastAsia="Times New Roman"/>
                 <w:color w:val="161617"/>
               </w:rPr>
-              <w:t xml:space="preserve">Select background </w:t>
-            </w:r>
-            <w:proofErr w:type="spellStart"/>
-            <w:r>
-              <w:rPr>
-                <w:rFonts w:eastAsia="Times New Roman"/>
-                <w:color w:val="161617"/>
-              </w:rPr>
-              <w:t>colour</w:t>
-            </w:r>
-            <w:proofErr w:type="spellEnd"/>
+              <w:t>Select background colour</w:t>
+            </w:r>
           </w:p>
         </w:tc>
       </w:tr>
@@ -6481,17 +6214,8 @@
                 <w:rFonts w:eastAsia="Times New Roman"/>
                 <w:color w:val="161617"/>
               </w:rPr>
-              <w:t xml:space="preserve">‘Create a subgroup’ from </w:t>
-            </w:r>
-            <w:proofErr w:type="spellStart"/>
-            <w:r>
-              <w:rPr>
-                <w:rFonts w:eastAsia="Times New Roman"/>
-                <w:color w:val="161617"/>
-              </w:rPr>
-              <w:t>contextmenu</w:t>
-            </w:r>
-            <w:proofErr w:type="spellEnd"/>
+              <w:t>‘Create a subgroup’ from contextmenu</w:t>
+            </w:r>
           </w:p>
         </w:tc>
       </w:tr>
@@ -6613,17 +6337,8 @@
                 <w:rFonts w:eastAsia="Times New Roman"/>
                 <w:color w:val="161617"/>
               </w:rPr>
-              <w:t xml:space="preserve">’ from </w:t>
-            </w:r>
-            <w:proofErr w:type="spellStart"/>
-            <w:r>
-              <w:rPr>
-                <w:rFonts w:eastAsia="Times New Roman"/>
-                <w:color w:val="161617"/>
-              </w:rPr>
-              <w:t>contextmenu</w:t>
-            </w:r>
-            <w:proofErr w:type="spellEnd"/>
+              <w:t>’ from contextmenu</w:t>
+            </w:r>
           </w:p>
         </w:tc>
       </w:tr>
@@ -6731,17 +6446,8 @@
                 <w:rFonts w:eastAsia="Times New Roman"/>
                 <w:color w:val="161617"/>
               </w:rPr>
-              <w:t xml:space="preserve">’ from </w:t>
-            </w:r>
-            <w:proofErr w:type="spellStart"/>
-            <w:r>
-              <w:rPr>
-                <w:rFonts w:eastAsia="Times New Roman"/>
-                <w:color w:val="161617"/>
-              </w:rPr>
-              <w:t>contextmenu</w:t>
-            </w:r>
-            <w:proofErr w:type="spellEnd"/>
+              <w:t>’ from contextmenu</w:t>
+            </w:r>
           </w:p>
         </w:tc>
       </w:tr>
@@ -6849,17 +6555,8 @@
                 <w:rFonts w:eastAsia="Times New Roman"/>
                 <w:color w:val="161617"/>
               </w:rPr>
-              <w:t xml:space="preserve">’ from </w:t>
-            </w:r>
-            <w:proofErr w:type="spellStart"/>
-            <w:r>
-              <w:rPr>
-                <w:rFonts w:eastAsia="Times New Roman"/>
-                <w:color w:val="161617"/>
-              </w:rPr>
-              <w:t>contextmenu</w:t>
-            </w:r>
-            <w:proofErr w:type="spellEnd"/>
+              <w:t>’ from contextmenu</w:t>
+            </w:r>
           </w:p>
         </w:tc>
       </w:tr>
@@ -6967,17 +6664,8 @@
                 <w:rFonts w:eastAsia="Times New Roman"/>
                 <w:color w:val="161617"/>
               </w:rPr>
-              <w:t xml:space="preserve">’ from </w:t>
-            </w:r>
-            <w:proofErr w:type="spellStart"/>
-            <w:r>
-              <w:rPr>
-                <w:rFonts w:eastAsia="Times New Roman"/>
-                <w:color w:val="161617"/>
-              </w:rPr>
-              <w:t>contextmenu</w:t>
-            </w:r>
-            <w:proofErr w:type="spellEnd"/>
+              <w:t>’ from contextmenu</w:t>
+            </w:r>
           </w:p>
         </w:tc>
       </w:tr>
@@ -7056,23 +6744,7 @@
                 <w:rFonts w:eastAsia="Times New Roman"/>
                 <w:color w:val="161617"/>
               </w:rPr>
-              <w:t xml:space="preserve"> from file external explorer (</w:t>
-            </w:r>
-            <w:proofErr w:type="spellStart"/>
-            <w:r>
-              <w:rPr>
-                <w:rFonts w:eastAsia="Times New Roman"/>
-                <w:color w:val="161617"/>
-              </w:rPr>
-              <w:t>eg</w:t>
-            </w:r>
-            <w:proofErr w:type="spellEnd"/>
-            <w:r>
-              <w:rPr>
-                <w:rFonts w:eastAsia="Times New Roman"/>
-                <w:color w:val="161617"/>
-              </w:rPr>
-              <w:t xml:space="preserve"> Windows file explorer) </w:t>
+              <w:t xml:space="preserve"> from file external explorer (eg Windows file explorer) </w:t>
             </w:r>
             <w:r>
               <w:rPr>
@@ -7212,23 +6884,7 @@
                 <w:rFonts w:eastAsia="Times New Roman"/>
                 <w:color w:val="161617"/>
               </w:rPr>
-              <w:t xml:space="preserve">New Texture / </w:t>
-            </w:r>
-            <w:proofErr w:type="spellStart"/>
-            <w:r>
-              <w:rPr>
-                <w:rFonts w:eastAsia="Times New Roman"/>
-                <w:color w:val="161617"/>
-              </w:rPr>
-              <w:t>Samplerblock</w:t>
-            </w:r>
-            <w:proofErr w:type="spellEnd"/>
-            <w:r>
-              <w:rPr>
-                <w:rFonts w:eastAsia="Times New Roman"/>
-                <w:color w:val="161617"/>
-              </w:rPr>
-              <w:t xml:space="preserve"> node</w:t>
+              <w:t>New Texture / Samplerblock node</w:t>
             </w:r>
           </w:p>
           <w:p>
@@ -7294,23 +6950,7 @@
                 <w:rFonts w:eastAsia="Times New Roman"/>
                 <w:color w:val="161617"/>
               </w:rPr>
-              <w:t xml:space="preserve">texture </w:t>
-            </w:r>
-            <w:proofErr w:type="spellStart"/>
-            <w:r>
-              <w:rPr>
-                <w:rFonts w:eastAsia="Times New Roman"/>
-                <w:color w:val="161617"/>
-              </w:rPr>
-              <w:t>listbox</w:t>
-            </w:r>
-            <w:proofErr w:type="spellEnd"/>
-            <w:r>
-              <w:rPr>
-                <w:rFonts w:eastAsia="Times New Roman"/>
-                <w:color w:val="161617"/>
-              </w:rPr>
-              <w:t xml:space="preserve"> </w:t>
+              <w:t xml:space="preserve">texture listbox </w:t>
             </w:r>
             <w:r>
               <w:rPr>
@@ -7378,23 +7018,7 @@
                 <w:color w:val="161617"/>
               </w:rPr>
               <w:lastRenderedPageBreak/>
-              <w:t xml:space="preserve">New Texture / </w:t>
-            </w:r>
-            <w:proofErr w:type="spellStart"/>
-            <w:r>
-              <w:rPr>
-                <w:rFonts w:eastAsia="Times New Roman"/>
-                <w:color w:val="161617"/>
-              </w:rPr>
-              <w:t>Samplerblock</w:t>
-            </w:r>
-            <w:proofErr w:type="spellEnd"/>
-            <w:r>
-              <w:rPr>
-                <w:rFonts w:eastAsia="Times New Roman"/>
-                <w:color w:val="161617"/>
-              </w:rPr>
-              <w:t xml:space="preserve"> node</w:t>
+              <w:t>New Texture / Samplerblock node</w:t>
             </w:r>
           </w:p>
           <w:p>
@@ -8391,7 +8015,6 @@
                 <w:color w:val="161617"/>
               </w:rPr>
             </w:pPr>
-            <w:proofErr w:type="spellStart"/>
             <w:r>
               <w:rPr>
                 <w:rFonts w:eastAsia="Times New Roman"/>
@@ -8408,23 +8031,13 @@
               </w:rPr>
               <w:t>lick</w:t>
             </w:r>
-            <w:proofErr w:type="spellEnd"/>
-            <w:r>
-              <w:rPr>
-                <w:rFonts w:eastAsia="Times New Roman"/>
-                <w:color w:val="161617"/>
-              </w:rPr>
-              <w:t xml:space="preserve"> on item in </w:t>
-            </w:r>
-            <w:proofErr w:type="spellStart"/>
-            <w:r>
-              <w:rPr>
-                <w:rFonts w:eastAsia="Times New Roman"/>
-                <w:color w:val="161617"/>
-              </w:rPr>
-              <w:t>listbox</w:t>
-            </w:r>
-            <w:proofErr w:type="spellEnd"/>
+            <w:r>
+              <w:rPr>
+                <w:rFonts w:eastAsia="Times New Roman"/>
+                <w:color w:val="161617"/>
+              </w:rPr>
+              <w:t xml:space="preserve"> on item in listbox</w:t>
+            </w:r>
           </w:p>
         </w:tc>
       </w:tr>
@@ -8502,23 +8115,7 @@
                 <w:rFonts w:eastAsia="Times New Roman"/>
                 <w:color w:val="161617"/>
               </w:rPr>
-              <w:t xml:space="preserve"> on item in </w:t>
-            </w:r>
-            <w:proofErr w:type="spellStart"/>
-            <w:r>
-              <w:rPr>
-                <w:rFonts w:eastAsia="Times New Roman"/>
-                <w:color w:val="161617"/>
-              </w:rPr>
-              <w:t>listbox</w:t>
-            </w:r>
-            <w:proofErr w:type="spellEnd"/>
-            <w:r>
-              <w:rPr>
-                <w:rFonts w:eastAsia="Times New Roman"/>
-                <w:color w:val="161617"/>
-              </w:rPr>
-              <w:t xml:space="preserve"> +</w:t>
+              <w:t xml:space="preserve"> on item in listbox +</w:t>
             </w:r>
             <w:r>
               <w:rPr>
@@ -8658,17 +8255,8 @@
                 <w:rFonts w:eastAsia="Times New Roman"/>
                 <w:color w:val="161617"/>
               </w:rPr>
-              <w:t xml:space="preserve">’ from </w:t>
-            </w:r>
-            <w:proofErr w:type="spellStart"/>
-            <w:r>
-              <w:rPr>
-                <w:rFonts w:eastAsia="Times New Roman"/>
-                <w:color w:val="161617"/>
-              </w:rPr>
-              <w:t>contextmenu</w:t>
-            </w:r>
-            <w:proofErr w:type="spellEnd"/>
+              <w:t>’ from contextmenu</w:t>
+            </w:r>
           </w:p>
         </w:tc>
       </w:tr>
@@ -8762,17 +8350,8 @@
                 <w:rFonts w:eastAsia="Times New Roman"/>
                 <w:color w:val="161617"/>
               </w:rPr>
-              <w:t xml:space="preserve">‘Create a subgroup’ from </w:t>
-            </w:r>
-            <w:proofErr w:type="spellStart"/>
-            <w:r>
-              <w:rPr>
-                <w:rFonts w:eastAsia="Times New Roman"/>
-                <w:color w:val="161617"/>
-              </w:rPr>
-              <w:t>contextmenu</w:t>
-            </w:r>
-            <w:proofErr w:type="spellEnd"/>
+              <w:t>‘Create a subgroup’ from contextmenu</w:t>
+            </w:r>
           </w:p>
         </w:tc>
       </w:tr>
@@ -8888,17 +8467,8 @@
                 <w:rFonts w:eastAsia="Times New Roman"/>
                 <w:color w:val="161617"/>
               </w:rPr>
-              <w:t xml:space="preserve">from </w:t>
-            </w:r>
-            <w:proofErr w:type="spellStart"/>
-            <w:r>
-              <w:rPr>
-                <w:rFonts w:eastAsia="Times New Roman"/>
-                <w:color w:val="161617"/>
-              </w:rPr>
-              <w:t>contextmenu</w:t>
-            </w:r>
-            <w:proofErr w:type="spellEnd"/>
+              <w:t>from contextmenu</w:t>
+            </w:r>
           </w:p>
         </w:tc>
       </w:tr>
@@ -8999,17 +8569,8 @@
                 <w:rFonts w:eastAsia="Times New Roman"/>
                 <w:color w:val="161617"/>
               </w:rPr>
-              <w:t xml:space="preserve">from </w:t>
-            </w:r>
-            <w:proofErr w:type="spellStart"/>
-            <w:r>
-              <w:rPr>
-                <w:rFonts w:eastAsia="Times New Roman"/>
-                <w:color w:val="161617"/>
-              </w:rPr>
-              <w:t>contextmenu</w:t>
-            </w:r>
-            <w:proofErr w:type="spellEnd"/>
+              <w:t>from contextmenu</w:t>
+            </w:r>
           </w:p>
         </w:tc>
       </w:tr>
@@ -9110,17 +8671,8 @@
                 <w:rFonts w:eastAsia="Times New Roman"/>
                 <w:color w:val="161617"/>
               </w:rPr>
-              <w:t xml:space="preserve">from </w:t>
-            </w:r>
-            <w:proofErr w:type="spellStart"/>
-            <w:r>
-              <w:rPr>
-                <w:rFonts w:eastAsia="Times New Roman"/>
-                <w:color w:val="161617"/>
-              </w:rPr>
-              <w:t>contextmenu</w:t>
-            </w:r>
-            <w:proofErr w:type="spellEnd"/>
+              <w:t>from contextmenu</w:t>
+            </w:r>
           </w:p>
         </w:tc>
       </w:tr>
@@ -9198,23 +8750,7 @@
                 <w:rFonts w:eastAsia="Times New Roman"/>
                 <w:color w:val="161617"/>
               </w:rPr>
-              <w:t xml:space="preserve"> on item in </w:t>
-            </w:r>
-            <w:proofErr w:type="spellStart"/>
-            <w:r>
-              <w:rPr>
-                <w:rFonts w:eastAsia="Times New Roman"/>
-                <w:color w:val="161617"/>
-              </w:rPr>
-              <w:t>listbox</w:t>
-            </w:r>
-            <w:proofErr w:type="spellEnd"/>
-            <w:r>
-              <w:rPr>
-                <w:rFonts w:eastAsia="Times New Roman"/>
-                <w:color w:val="161617"/>
-              </w:rPr>
-              <w:t xml:space="preserve"> + button </w:t>
+              <w:t xml:space="preserve"> on item in listbox + button </w:t>
             </w:r>
             <w:r>
               <w:rPr>
@@ -9586,17 +9122,8 @@
                 <w:rFonts w:eastAsia="Times New Roman"/>
                 <w:color w:val="161617"/>
               </w:rPr>
-              <w:t xml:space="preserve">Menu: </w:t>
-            </w:r>
-            <w:proofErr w:type="spellStart"/>
-            <w:r>
-              <w:rPr>
-                <w:rFonts w:eastAsia="Times New Roman"/>
-                <w:color w:val="161617"/>
-              </w:rPr>
-              <w:t>Hlms</w:t>
-            </w:r>
-            <w:proofErr w:type="spellEnd"/>
+              <w:t>Menu: Hlms</w:t>
+            </w:r>
             <w:r>
               <w:rPr>
                 <w:rFonts w:eastAsia="Times New Roman"/>
@@ -9616,33 +9143,8 @@
                 <w:rFonts w:eastAsia="Times New Roman"/>
                 <w:color w:val="161617"/>
               </w:rPr>
-              <w:t xml:space="preserve"> New </w:t>
-            </w:r>
-            <w:proofErr w:type="spellStart"/>
-            <w:r>
-              <w:rPr>
-                <w:rFonts w:eastAsia="Times New Roman"/>
-                <w:color w:val="161617"/>
-              </w:rPr>
-              <w:t>Hlms</w:t>
-            </w:r>
-            <w:proofErr w:type="spellEnd"/>
-            <w:r>
-              <w:rPr>
-                <w:rFonts w:eastAsia="Times New Roman"/>
-                <w:color w:val="161617"/>
-              </w:rPr>
-              <w:t xml:space="preserve"> </w:t>
-            </w:r>
-            <w:proofErr w:type="spellStart"/>
-            <w:r>
-              <w:rPr>
-                <w:rFonts w:eastAsia="Times New Roman"/>
-                <w:color w:val="161617"/>
-              </w:rPr>
-              <w:t>Pbs</w:t>
-            </w:r>
-            <w:proofErr w:type="spellEnd"/>
+              <w:t xml:space="preserve"> New Hlms Pbs</w:t>
+            </w:r>
           </w:p>
         </w:tc>
       </w:tr>
@@ -9776,23 +9278,7 @@
                 <w:rFonts w:eastAsia="Times New Roman"/>
                 <w:color w:val="161617"/>
               </w:rPr>
-              <w:t xml:space="preserve">Menu: </w:t>
-            </w:r>
-            <w:proofErr w:type="spellStart"/>
-            <w:r>
-              <w:rPr>
-                <w:rFonts w:eastAsia="Times New Roman"/>
-                <w:color w:val="161617"/>
-              </w:rPr>
-              <w:t>Hlms</w:t>
-            </w:r>
-            <w:proofErr w:type="spellEnd"/>
-            <w:r>
-              <w:rPr>
-                <w:rFonts w:eastAsia="Times New Roman"/>
-                <w:color w:val="161617"/>
-              </w:rPr>
-              <w:t xml:space="preserve"> </w:t>
+              <w:t xml:space="preserve">Menu: Hlms </w:t>
             </w:r>
             <w:r>
               <w:rPr>
@@ -9806,33 +9292,8 @@
                 <w:rFonts w:eastAsia="Times New Roman"/>
                 <w:color w:val="161617"/>
               </w:rPr>
-              <w:t xml:space="preserve"> New </w:t>
-            </w:r>
-            <w:proofErr w:type="spellStart"/>
-            <w:r>
-              <w:rPr>
-                <w:rFonts w:eastAsia="Times New Roman"/>
-                <w:color w:val="161617"/>
-              </w:rPr>
-              <w:t>Hlms</w:t>
-            </w:r>
-            <w:proofErr w:type="spellEnd"/>
-            <w:r>
-              <w:rPr>
-                <w:rFonts w:eastAsia="Times New Roman"/>
-                <w:color w:val="161617"/>
-              </w:rPr>
-              <w:t xml:space="preserve"> </w:t>
-            </w:r>
-            <w:proofErr w:type="spellStart"/>
-            <w:r>
-              <w:rPr>
-                <w:rFonts w:eastAsia="Times New Roman"/>
-                <w:color w:val="161617"/>
-              </w:rPr>
-              <w:t>Pbs</w:t>
-            </w:r>
-            <w:proofErr w:type="spellEnd"/>
+              <w:t xml:space="preserve"> New Hlms Pbs</w:t>
+            </w:r>
           </w:p>
         </w:tc>
       </w:tr>
@@ -9868,23 +9329,7 @@
                 <w:rFonts w:eastAsia="Times New Roman"/>
                 <w:color w:val="161617"/>
               </w:rPr>
-              <w:t xml:space="preserve">New Texture / </w:t>
-            </w:r>
-            <w:proofErr w:type="spellStart"/>
-            <w:r>
-              <w:rPr>
-                <w:rFonts w:eastAsia="Times New Roman"/>
-                <w:color w:val="161617"/>
-              </w:rPr>
-              <w:t>Samplerblock</w:t>
-            </w:r>
-            <w:proofErr w:type="spellEnd"/>
-            <w:r>
-              <w:rPr>
-                <w:rFonts w:eastAsia="Times New Roman"/>
-                <w:color w:val="161617"/>
-              </w:rPr>
-              <w:t xml:space="preserve"> node</w:t>
+              <w:t>New Texture / Samplerblock node</w:t>
             </w:r>
           </w:p>
         </w:tc>
@@ -9996,17 +9441,8 @@
                 <w:rFonts w:eastAsia="Times New Roman"/>
                 <w:color w:val="161617"/>
               </w:rPr>
-              <w:t xml:space="preserve"> New Texture/</w:t>
-            </w:r>
-            <w:proofErr w:type="spellStart"/>
-            <w:r>
-              <w:rPr>
-                <w:rFonts w:eastAsia="Times New Roman"/>
-                <w:color w:val="161617"/>
-              </w:rPr>
-              <w:t>Samplerblock</w:t>
-            </w:r>
-            <w:proofErr w:type="spellEnd"/>
+              <w:t xml:space="preserve"> New Texture/Samplerblock</w:t>
+            </w:r>
           </w:p>
         </w:tc>
       </w:tr>
@@ -10042,17 +9478,8 @@
                 <w:rFonts w:eastAsia="Times New Roman"/>
                 <w:color w:val="161617"/>
               </w:rPr>
-              <w:t xml:space="preserve">New </w:t>
-            </w:r>
-            <w:proofErr w:type="spellStart"/>
-            <w:r>
-              <w:rPr>
-                <w:rFonts w:eastAsia="Times New Roman"/>
-                <w:color w:val="161617"/>
-              </w:rPr>
-              <w:t>Blendblock</w:t>
-            </w:r>
-            <w:proofErr w:type="spellEnd"/>
+              <w:t>New Blendblock</w:t>
+            </w:r>
           </w:p>
         </w:tc>
         <w:tc>
@@ -10161,17 +9588,8 @@
                 <w:rFonts w:eastAsia="Times New Roman"/>
                 <w:color w:val="161617"/>
               </w:rPr>
-              <w:t xml:space="preserve"> New </w:t>
-            </w:r>
-            <w:proofErr w:type="spellStart"/>
-            <w:r>
-              <w:rPr>
-                <w:rFonts w:eastAsia="Times New Roman"/>
-                <w:color w:val="161617"/>
-              </w:rPr>
-              <w:t>Blendblock</w:t>
-            </w:r>
-            <w:proofErr w:type="spellEnd"/>
+              <w:t xml:space="preserve"> New Blendblock</w:t>
+            </w:r>
           </w:p>
         </w:tc>
       </w:tr>
@@ -10207,17 +9625,8 @@
                 <w:rFonts w:eastAsia="Times New Roman"/>
                 <w:color w:val="161617"/>
               </w:rPr>
-              <w:t xml:space="preserve">New </w:t>
-            </w:r>
-            <w:proofErr w:type="spellStart"/>
-            <w:r>
-              <w:rPr>
-                <w:rFonts w:eastAsia="Times New Roman"/>
-                <w:color w:val="161617"/>
-              </w:rPr>
-              <w:t>Macroblock</w:t>
-            </w:r>
-            <w:proofErr w:type="spellEnd"/>
+              <w:t>New Macroblock</w:t>
+            </w:r>
           </w:p>
         </w:tc>
         <w:tc>
@@ -10326,17 +9735,8 @@
                 <w:rFonts w:eastAsia="Times New Roman"/>
                 <w:color w:val="161617"/>
               </w:rPr>
-              <w:t xml:space="preserve"> New </w:t>
-            </w:r>
-            <w:proofErr w:type="spellStart"/>
-            <w:r>
-              <w:rPr>
-                <w:rFonts w:eastAsia="Times New Roman"/>
-                <w:color w:val="161617"/>
-              </w:rPr>
-              <w:t>Macroblock</w:t>
-            </w:r>
-            <w:proofErr w:type="spellEnd"/>
+              <w:t xml:space="preserve"> New Macroblock</w:t>
+            </w:r>
           </w:p>
         </w:tc>
       </w:tr>
@@ -11396,21 +10796,12 @@
                 <w:color w:val="161617"/>
               </w:rPr>
             </w:pPr>
-            <w:proofErr w:type="spellStart"/>
-            <w:r>
-              <w:rPr>
-                <w:rFonts w:eastAsia="Times New Roman"/>
-                <w:color w:val="161617"/>
-              </w:rPr>
-              <w:t>Rubberband</w:t>
-            </w:r>
-            <w:proofErr w:type="spellEnd"/>
-            <w:r>
-              <w:rPr>
-                <w:rFonts w:eastAsia="Times New Roman"/>
-                <w:color w:val="161617"/>
-              </w:rPr>
-              <w:t xml:space="preserve"> selection</w:t>
+            <w:r>
+              <w:rPr>
+                <w:rFonts w:eastAsia="Times New Roman"/>
+                <w:color w:val="161617"/>
+              </w:rPr>
+              <w:t>Rubberband selection</w:t>
             </w:r>
           </w:p>
         </w:tc>
@@ -12667,33 +12058,8 @@
                 <w:color w:val="161617"/>
               </w:rPr>
               <w:lastRenderedPageBreak/>
-              <w:t xml:space="preserve">Set default value of Min, Mag, </w:t>
-            </w:r>
-            <w:proofErr w:type="spellStart"/>
-            <w:r>
-              <w:rPr>
-                <w:rFonts w:eastAsia="Times New Roman"/>
-                <w:color w:val="161617"/>
-              </w:rPr>
-              <w:t>Mip</w:t>
-            </w:r>
-            <w:proofErr w:type="spellEnd"/>
-            <w:r>
-              <w:rPr>
-                <w:rFonts w:eastAsia="Times New Roman"/>
-                <w:color w:val="161617"/>
-              </w:rPr>
-              <w:t xml:space="preserve"> Filter of a </w:t>
-            </w:r>
-            <w:proofErr w:type="spellStart"/>
-            <w:r>
-              <w:rPr>
-                <w:rFonts w:eastAsia="Times New Roman"/>
-                <w:color w:val="161617"/>
-              </w:rPr>
-              <w:t>Samplerblock</w:t>
-            </w:r>
-            <w:proofErr w:type="spellEnd"/>
+              <w:t>Set default value of Min, Mag, Mip Filter of a Samplerblock</w:t>
+            </w:r>
           </w:p>
         </w:tc>
         <w:tc>
@@ -12727,25 +12093,7 @@
                 <w:b/>
                 <w:color w:val="161617"/>
               </w:rPr>
-              <w:t xml:space="preserve">Tab </w:t>
-            </w:r>
-            <w:proofErr w:type="spellStart"/>
-            <w:r>
-              <w:rPr>
-                <w:rFonts w:eastAsia="Times New Roman"/>
-                <w:b/>
-                <w:color w:val="161617"/>
-              </w:rPr>
-              <w:t>Hlms</w:t>
-            </w:r>
-            <w:proofErr w:type="spellEnd"/>
-            <w:r>
-              <w:rPr>
-                <w:rFonts w:eastAsia="Times New Roman"/>
-                <w:b/>
-                <w:color w:val="161617"/>
-              </w:rPr>
-              <w:t xml:space="preserve">: </w:t>
+              <w:t xml:space="preserve">Tab Hlms: </w:t>
             </w:r>
             <w:r>
               <w:rPr>
@@ -12811,23 +12159,7 @@
                 <w:rFonts w:eastAsia="Times New Roman"/>
                 <w:color w:val="161617"/>
               </w:rPr>
-              <w:t xml:space="preserve">Close the </w:t>
-            </w:r>
-            <w:proofErr w:type="spellStart"/>
-            <w:r>
-              <w:rPr>
-                <w:rFonts w:eastAsia="Times New Roman"/>
-                <w:color w:val="161617"/>
-              </w:rPr>
-              <w:t>config</w:t>
-            </w:r>
-            <w:proofErr w:type="spellEnd"/>
-            <w:r>
-              <w:rPr>
-                <w:rFonts w:eastAsia="Times New Roman"/>
-                <w:color w:val="161617"/>
-              </w:rPr>
-              <w:t xml:space="preserve"> dialog</w:t>
+              <w:t>Close the config dialog</w:t>
             </w:r>
           </w:p>
         </w:tc>
@@ -13155,7 +12487,6 @@
                 <w:color w:val="161617"/>
               </w:rPr>
             </w:pPr>
-            <w:proofErr w:type="spellStart"/>
             <w:r>
               <w:rPr>
                 <w:rFonts w:eastAsia="Times New Roman"/>
@@ -13172,20 +12503,12 @@
               </w:rPr>
               <w:t>lick</w:t>
             </w:r>
-            <w:proofErr w:type="spellEnd"/>
-            <w:r>
-              <w:rPr>
-                <w:rFonts w:eastAsia="Times New Roman"/>
-                <w:color w:val="161617"/>
-              </w:rPr>
-              <w:t xml:space="preserve"> on </w:t>
-            </w:r>
-            <w:r>
-              <w:rPr>
-                <w:rFonts w:eastAsia="Times New Roman"/>
-                <w:color w:val="161617"/>
-              </w:rPr>
-              <w:t>brush icon</w:t>
+            <w:r>
+              <w:rPr>
+                <w:rFonts w:eastAsia="Times New Roman"/>
+                <w:color w:val="161617"/>
+              </w:rPr>
+              <w:t xml:space="preserve"> on brush icon</w:t>
             </w:r>
           </w:p>
         </w:tc>
@@ -13251,7 +12574,6 @@
                 <w:color w:val="161617"/>
               </w:rPr>
             </w:pPr>
-            <w:proofErr w:type="spellStart"/>
             <w:r>
               <w:rPr>
                 <w:rFonts w:eastAsia="Times New Roman"/>
@@ -13268,20 +12590,12 @@
               </w:rPr>
               <w:t>lick</w:t>
             </w:r>
-            <w:proofErr w:type="spellEnd"/>
-            <w:r>
-              <w:rPr>
-                <w:rFonts w:eastAsia="Times New Roman"/>
-                <w:color w:val="161617"/>
-              </w:rPr>
-              <w:t xml:space="preserve"> on</w:t>
-            </w:r>
-            <w:r>
-              <w:rPr>
-                <w:rFonts w:eastAsia="Times New Roman"/>
-                <w:color w:val="161617"/>
-              </w:rPr>
-              <w:t xml:space="preserve"> </w:t>
+            <w:r>
+              <w:rPr>
+                <w:rFonts w:eastAsia="Times New Roman"/>
+                <w:color w:val="161617"/>
+              </w:rPr>
+              <w:t xml:space="preserve"> on </w:t>
             </w:r>
             <w:r>
               <w:rPr>
@@ -13443,15 +12757,7 @@
           <w:szCs w:val="28"/>
         </w:rPr>
         <w:lastRenderedPageBreak/>
-        <w:t xml:space="preserve">Paint layers </w:t>
-      </w:r>
-      <w:r>
-        <w:rPr>
-          <w:color w:val="2F5496" w:themeColor="accent5" w:themeShade="BF"/>
-          <w:sz w:val="28"/>
-          <w:szCs w:val="28"/>
-        </w:rPr>
-        <w:t>context menu</w:t>
+        <w:t>Paint layers context menu</w:t>
       </w:r>
     </w:p>
     <w:p>
@@ -14271,31 +13577,13 @@
                 <w:color w:val="161617"/>
               </w:rPr>
             </w:pPr>
-            <w:proofErr w:type="spellStart"/>
-            <w:r>
-              <w:rPr>
-                <w:rFonts w:eastAsia="Times New Roman"/>
-                <w:color w:val="161617"/>
-              </w:rPr>
-              <w:t>Colour</w:t>
-            </w:r>
-            <w:proofErr w:type="spellEnd"/>
-            <w:r>
-              <w:rPr>
-                <w:rFonts w:eastAsia="Times New Roman"/>
-                <w:color w:val="161617"/>
-              </w:rPr>
-              <w:t xml:space="preserve"> - Paint with </w:t>
-            </w:r>
-            <w:proofErr w:type="spellStart"/>
-            <w:r>
-              <w:rPr>
-                <w:rFonts w:eastAsia="Times New Roman"/>
-                <w:color w:val="161617"/>
-              </w:rPr>
-              <w:t>colour</w:t>
-            </w:r>
-            <w:proofErr w:type="spellEnd"/>
+            <w:r>
+              <w:rPr>
+                <w:rFonts w:eastAsia="Times New Roman"/>
+                <w:color w:val="161617"/>
+              </w:rPr>
+              <w:t>Colour - Paint with colour</w:t>
+            </w:r>
           </w:p>
           <w:p>
             <w:pPr>
@@ -14478,17 +13766,8 @@
                 <w:rFonts w:eastAsia="Times New Roman"/>
                 <w:color w:val="161617"/>
               </w:rPr>
-              <w:t xml:space="preserve">Select a </w:t>
-            </w:r>
-            <w:proofErr w:type="spellStart"/>
-            <w:r>
-              <w:rPr>
-                <w:rFonts w:eastAsia="Times New Roman"/>
-                <w:color w:val="161617"/>
-              </w:rPr>
-              <w:t>colour</w:t>
-            </w:r>
-            <w:proofErr w:type="spellEnd"/>
+              <w:t>Select a colour</w:t>
+            </w:r>
           </w:p>
         </w:tc>
         <w:tc>
@@ -14515,21 +13794,12 @@
                 <w:color w:val="161617"/>
               </w:rPr>
             </w:pPr>
-            <w:proofErr w:type="spellStart"/>
-            <w:r>
-              <w:rPr>
-                <w:rFonts w:eastAsia="Times New Roman"/>
-                <w:color w:val="161617"/>
-              </w:rPr>
-              <w:t>Colour</w:t>
-            </w:r>
-            <w:proofErr w:type="spellEnd"/>
-            <w:r>
-              <w:rPr>
-                <w:rFonts w:eastAsia="Times New Roman"/>
-                <w:color w:val="161617"/>
-              </w:rPr>
-              <w:t xml:space="preserve"> painting</w:t>
+            <w:r>
+              <w:rPr>
+                <w:rFonts w:eastAsia="Times New Roman"/>
+                <w:color w:val="161617"/>
+              </w:rPr>
+              <w:t>Colour painting</w:t>
             </w:r>
           </w:p>
         </w:tc>
@@ -14567,69 +13837,30 @@
                 <w:rFonts w:eastAsia="Times New Roman"/>
                 <w:color w:val="161617"/>
               </w:rPr>
-              <w:t xml:space="preserve">If selected, a </w:t>
-            </w:r>
-            <w:proofErr w:type="spellStart"/>
-            <w:r>
-              <w:rPr>
-                <w:rFonts w:eastAsia="Times New Roman"/>
-                <w:color w:val="161617"/>
-              </w:rPr>
-              <w:t>rondom</w:t>
-            </w:r>
-            <w:proofErr w:type="spellEnd"/>
-            <w:r>
-              <w:rPr>
-                <w:rFonts w:eastAsia="Times New Roman"/>
-                <w:color w:val="161617"/>
-              </w:rPr>
-              <w:t xml:space="preserve"> </w:t>
-            </w:r>
-            <w:proofErr w:type="spellStart"/>
-            <w:r>
-              <w:rPr>
-                <w:rFonts w:eastAsia="Times New Roman"/>
-                <w:color w:val="161617"/>
-              </w:rPr>
-              <w:t>colour</w:t>
-            </w:r>
-            <w:proofErr w:type="spellEnd"/>
-            <w:r>
-              <w:rPr>
-                <w:rFonts w:eastAsia="Times New Roman"/>
-                <w:color w:val="161617"/>
-              </w:rPr>
-              <w:t xml:space="preserve"> between 2 </w:t>
-            </w:r>
-            <w:proofErr w:type="spellStart"/>
-            <w:r>
-              <w:rPr>
-                <w:rFonts w:eastAsia="Times New Roman"/>
-                <w:color w:val="161617"/>
-              </w:rPr>
-              <w:t>colours</w:t>
-            </w:r>
-            <w:proofErr w:type="spellEnd"/>
-            <w:r>
-              <w:rPr>
-                <w:rFonts w:eastAsia="Times New Roman"/>
-                <w:color w:val="161617"/>
-              </w:rPr>
-              <w:t xml:space="preserve"> is painted</w:t>
-            </w:r>
-            <w:r>
-              <w:rPr>
-                <w:rFonts w:eastAsia="Times New Roman"/>
-                <w:color w:val="161617"/>
-              </w:rPr>
-              <w:t>.</w:t>
-            </w:r>
-            <w:r>
-              <w:rPr>
-                <w:rFonts w:eastAsia="Times New Roman"/>
-                <w:color w:val="161617"/>
-              </w:rPr>
-              <w:t xml:space="preserve"> The interval determines the frequency.</w:t>
+              <w:t>If selected, a r</w:t>
+            </w:r>
+            <w:r>
+              <w:rPr>
+                <w:rFonts w:eastAsia="Times New Roman"/>
+                <w:color w:val="161617"/>
+              </w:rPr>
+              <w:t>a</w:t>
+            </w:r>
+            <w:bookmarkStart w:id="0" w:name="_GoBack"/>
+            <w:bookmarkEnd w:id="0"/>
+            <w:r>
+              <w:rPr>
+                <w:rFonts w:eastAsia="Times New Roman"/>
+                <w:color w:val="161617"/>
+              </w:rPr>
+              <w:t>ndom colour between 2 colours is painted</w:t>
+            </w:r>
+            <w:r>
+              <w:rPr>
+                <w:rFonts w:eastAsia="Times New Roman"/>
+                <w:color w:val="161617"/>
+              </w:rPr>
+              <w:t>. The interval determines the frequency.</w:t>
             </w:r>
           </w:p>
         </w:tc>
@@ -14669,23 +13900,7 @@
                 <w:rFonts w:eastAsia="Times New Roman"/>
                 <w:color w:val="161617"/>
               </w:rPr>
-              <w:t xml:space="preserve">itter </w:t>
-            </w:r>
-            <w:proofErr w:type="spellStart"/>
-            <w:r>
-              <w:rPr>
-                <w:rFonts w:eastAsia="Times New Roman"/>
-                <w:color w:val="161617"/>
-              </w:rPr>
-              <w:t>colour</w:t>
-            </w:r>
-            <w:proofErr w:type="spellEnd"/>
-            <w:r>
-              <w:rPr>
-                <w:rFonts w:eastAsia="Times New Roman"/>
-                <w:color w:val="161617"/>
-              </w:rPr>
-              <w:t xml:space="preserve"> checkbox</w:t>
+              <w:t>itter colour checkbox</w:t>
             </w:r>
           </w:p>
         </w:tc>
@@ -14794,21 +14009,7 @@
                 <w:rFonts w:eastAsia="Times New Roman"/>
                 <w:color w:val="161617"/>
               </w:rPr>
-              <w:t xml:space="preserve">If selected, a </w:t>
-            </w:r>
-            <w:r>
-              <w:rPr>
-                <w:rFonts w:eastAsia="Times New Roman"/>
-                <w:color w:val="161617"/>
-              </w:rPr>
-              <w:t xml:space="preserve">brush scale </w:t>
-            </w:r>
-            <w:r>
-              <w:rPr>
-                <w:rFonts w:eastAsia="Times New Roman"/>
-                <w:color w:val="161617"/>
-              </w:rPr>
-              <w:t xml:space="preserve">between 2 </w:t>
+              <w:t xml:space="preserve">If selected, a brush scale between 2 </w:t>
             </w:r>
             <w:r>
               <w:rPr>
@@ -14985,21 +14186,7 @@
                 <w:rFonts w:eastAsia="Times New Roman"/>
                 <w:color w:val="161617"/>
               </w:rPr>
-              <w:t xml:space="preserve">If selected, a brush </w:t>
-            </w:r>
-            <w:r>
-              <w:rPr>
-                <w:rFonts w:eastAsia="Times New Roman"/>
-                <w:color w:val="161617"/>
-              </w:rPr>
-              <w:t xml:space="preserve">force </w:t>
-            </w:r>
-            <w:r>
-              <w:rPr>
-                <w:rFonts w:eastAsia="Times New Roman"/>
-                <w:color w:val="161617"/>
-              </w:rPr>
-              <w:t>between 2 values is used for painting. The interval determines the frequency.</w:t>
+              <w:t>If selected, a brush force between 2 values is used for painting. The interval determines the frequency.</w:t>
             </w:r>
           </w:p>
         </w:tc>
@@ -15084,14 +14271,7 @@
                 <w:rFonts w:eastAsia="Times New Roman"/>
                 <w:color w:val="161617"/>
               </w:rPr>
-              <w:t xml:space="preserve">Determines </w:t>
-            </w:r>
-            <w:r>
-              <w:rPr>
-                <w:rFonts w:eastAsia="Times New Roman"/>
-                <w:color w:val="161617"/>
-              </w:rPr>
-              <w:t>the angle of the brush in relation to the texture</w:t>
+              <w:t>Determines the angle of the brush in relation to the texture</w:t>
             </w:r>
           </w:p>
         </w:tc>
@@ -15162,21 +14342,7 @@
                 <w:rFonts w:eastAsia="Times New Roman"/>
                 <w:color w:val="161617"/>
               </w:rPr>
-              <w:t xml:space="preserve">If selected, a brush </w:t>
-            </w:r>
-            <w:r>
-              <w:rPr>
-                <w:rFonts w:eastAsia="Times New Roman"/>
-                <w:color w:val="161617"/>
-              </w:rPr>
-              <w:t xml:space="preserve">rotation angle </w:t>
-            </w:r>
-            <w:r>
-              <w:rPr>
-                <w:rFonts w:eastAsia="Times New Roman"/>
-                <w:color w:val="161617"/>
-              </w:rPr>
-              <w:t>between 2 values is used for painting. The interval determines the frequency.</w:t>
+              <w:t>If selected, a brush rotation angle between 2 values is used for painting. The interval determines the frequency.</w:t>
             </w:r>
           </w:p>
         </w:tc>
@@ -15261,23 +14427,7 @@
                 <w:rFonts w:eastAsia="Times New Roman"/>
                 <w:color w:val="161617"/>
               </w:rPr>
-              <w:t xml:space="preserve">Applies a </w:t>
-            </w:r>
-            <w:proofErr w:type="spellStart"/>
-            <w:r>
-              <w:rPr>
-                <w:rFonts w:eastAsia="Times New Roman"/>
-                <w:color w:val="161617"/>
-              </w:rPr>
-              <w:t>uv</w:t>
-            </w:r>
-            <w:proofErr w:type="spellEnd"/>
-            <w:r>
-              <w:rPr>
-                <w:rFonts w:eastAsia="Times New Roman"/>
-                <w:color w:val="161617"/>
-              </w:rPr>
-              <w:t xml:space="preserve"> offset to the brush</w:t>
+              <w:t>Applies a uv offset to the brush</w:t>
             </w:r>
           </w:p>
         </w:tc>
@@ -15348,21 +14498,7 @@
                 <w:rFonts w:eastAsia="Times New Roman"/>
                 <w:color w:val="161617"/>
               </w:rPr>
-              <w:t xml:space="preserve">If selected, a brush </w:t>
-            </w:r>
-            <w:r>
-              <w:rPr>
-                <w:rFonts w:eastAsia="Times New Roman"/>
-                <w:color w:val="161617"/>
-              </w:rPr>
-              <w:t xml:space="preserve">translation </w:t>
-            </w:r>
-            <w:r>
-              <w:rPr>
-                <w:rFonts w:eastAsia="Times New Roman"/>
-                <w:color w:val="161617"/>
-              </w:rPr>
-              <w:t>between 2 values is used for painting. The interval determines the frequency.</w:t>
+              <w:t>If selected, a brush translation between 2 values is used for painting. The interval determines the frequency.</w:t>
             </w:r>
           </w:p>
         </w:tc>
@@ -15395,14 +14531,7 @@
                 <w:rFonts w:eastAsia="Times New Roman"/>
                 <w:color w:val="161617"/>
               </w:rPr>
-              <w:t xml:space="preserve">Jitter </w:t>
-            </w:r>
-            <w:r>
-              <w:rPr>
-                <w:rFonts w:eastAsia="Times New Roman"/>
-                <w:color w:val="161617"/>
-              </w:rPr>
-              <w:t>translation</w:t>
+              <w:t>Jitter translation</w:t>
             </w:r>
           </w:p>
         </w:tc>
@@ -15440,14 +14569,7 @@
                 <w:rFonts w:eastAsia="Times New Roman"/>
                 <w:color w:val="161617"/>
               </w:rPr>
-              <w:t xml:space="preserve">Determines </w:t>
-            </w:r>
-            <w:r>
-              <w:rPr>
-                <w:rFonts w:eastAsia="Times New Roman"/>
-                <w:color w:val="161617"/>
-              </w:rPr>
-              <w:t>whether the brush is mirrored horizontally</w:t>
+              <w:t>Determines whether the brush is mirrored horizontally</w:t>
             </w:r>
           </w:p>
         </w:tc>
@@ -15519,21 +14641,7 @@
                 <w:color w:val="161617"/>
               </w:rPr>
               <w:lastRenderedPageBreak/>
-              <w:t xml:space="preserve">If selected, </w:t>
-            </w:r>
-            <w:r>
-              <w:rPr>
-                <w:rFonts w:eastAsia="Times New Roman"/>
-                <w:color w:val="161617"/>
-              </w:rPr>
-              <w:t xml:space="preserve">the brush is mirrored horizontal randomly. </w:t>
-            </w:r>
-            <w:r>
-              <w:rPr>
-                <w:rFonts w:eastAsia="Times New Roman"/>
-                <w:color w:val="161617"/>
-              </w:rPr>
-              <w:t>The interval determines the frequency.</w:t>
+              <w:t>If selected, the brush is mirrored horizontal randomly. The interval determines the frequency.</w:t>
             </w:r>
           </w:p>
         </w:tc>
@@ -15566,21 +14674,7 @@
                 <w:rFonts w:eastAsia="Times New Roman"/>
                 <w:color w:val="161617"/>
               </w:rPr>
-              <w:t xml:space="preserve">Jitter </w:t>
-            </w:r>
-            <w:r>
-              <w:rPr>
-                <w:rFonts w:eastAsia="Times New Roman"/>
-                <w:color w:val="161617"/>
-              </w:rPr>
-              <w:t xml:space="preserve">horizontal </w:t>
-            </w:r>
-            <w:r>
-              <w:rPr>
-                <w:rFonts w:eastAsia="Times New Roman"/>
-                <w:color w:val="161617"/>
-              </w:rPr>
-              <w:t>mirror checkbox</w:t>
+              <w:t>Jitter horizontal mirror checkbox</w:t>
             </w:r>
           </w:p>
         </w:tc>
@@ -15618,14 +14712,7 @@
                 <w:rFonts w:eastAsia="Times New Roman"/>
                 <w:color w:val="161617"/>
               </w:rPr>
-              <w:t xml:space="preserve">Determines whether the brush is mirrored </w:t>
-            </w:r>
-            <w:r>
-              <w:rPr>
-                <w:rFonts w:eastAsia="Times New Roman"/>
-                <w:color w:val="161617"/>
-              </w:rPr>
-              <w:t>vertically</w:t>
+              <w:t>Determines whether the brush is mirrored vertically</w:t>
             </w:r>
           </w:p>
         </w:tc>
@@ -15658,14 +14745,7 @@
                 <w:rFonts w:eastAsia="Times New Roman"/>
                 <w:color w:val="161617"/>
               </w:rPr>
-              <w:t xml:space="preserve">Brush mirror </w:t>
-            </w:r>
-            <w:r>
-              <w:rPr>
-                <w:rFonts w:eastAsia="Times New Roman"/>
-                <w:color w:val="161617"/>
-              </w:rPr>
-              <w:t>vertical</w:t>
+              <w:t>Brush mirror vertical</w:t>
             </w:r>
           </w:p>
         </w:tc>
@@ -15703,35 +14783,7 @@
                 <w:rFonts w:eastAsia="Times New Roman"/>
                 <w:color w:val="161617"/>
               </w:rPr>
-              <w:t>If selected, the brush is mirror</w:t>
-            </w:r>
-            <w:r>
-              <w:rPr>
-                <w:rFonts w:eastAsia="Times New Roman"/>
-                <w:color w:val="161617"/>
-              </w:rPr>
-              <w:t>ed</w:t>
-            </w:r>
-            <w:r>
-              <w:rPr>
-                <w:rFonts w:eastAsia="Times New Roman"/>
-                <w:color w:val="161617"/>
-              </w:rPr>
-              <w:t xml:space="preserve"> </w:t>
-            </w:r>
-            <w:r>
-              <w:rPr>
-                <w:rFonts w:eastAsia="Times New Roman"/>
-                <w:color w:val="161617"/>
-              </w:rPr>
-              <w:t xml:space="preserve">vertical </w:t>
-            </w:r>
-            <w:r>
-              <w:rPr>
-                <w:rFonts w:eastAsia="Times New Roman"/>
-                <w:color w:val="161617"/>
-              </w:rPr>
-              <w:t>randomly. The interval determines the frequency.</w:t>
+              <w:t>If selected, the brush is mirrored vertical randomly. The interval determines the frequency.</w:t>
             </w:r>
           </w:p>
         </w:tc>
@@ -16010,7 +15062,6 @@
                 <w:color w:val="161617"/>
               </w:rPr>
             </w:pPr>
-            <w:proofErr w:type="spellStart"/>
             <w:r>
               <w:rPr>
                 <w:rFonts w:eastAsia="Times New Roman"/>
@@ -16027,29 +15078,18 @@
               </w:rPr>
               <w:t>lick</w:t>
             </w:r>
-            <w:proofErr w:type="spellEnd"/>
-            <w:r>
-              <w:rPr>
-                <w:rFonts w:eastAsia="Times New Roman"/>
-                <w:color w:val="161617"/>
-              </w:rPr>
-              <w:t xml:space="preserve"> on </w:t>
-            </w:r>
-            <w:r>
-              <w:rPr>
-                <w:rFonts w:eastAsia="Times New Roman"/>
-                <w:color w:val="161617"/>
-              </w:rPr>
-              <w:t>brush</w:t>
+            <w:r>
+              <w:rPr>
+                <w:rFonts w:eastAsia="Times New Roman"/>
+                <w:color w:val="161617"/>
+              </w:rPr>
+              <w:t xml:space="preserve"> on brush</w:t>
             </w:r>
           </w:p>
         </w:tc>
       </w:tr>
     </w:tbl>
-    <w:p>
-      <w:bookmarkStart w:id="0" w:name="_GoBack"/>
-      <w:bookmarkEnd w:id="0"/>
-    </w:p>
+    <w:p/>
     <w:p>
       <w:pPr>
         <w:rPr>

</xml_diff>

<commit_message>
Optimized blit Added smudge effect
</commit_message>
<xml_diff>
--- a/doc/HLMS Editor Cheat Sheet.docx
+++ b/doc/HLMS Editor Cheat Sheet.docx
@@ -473,8 +473,33 @@
                 <w:rFonts w:eastAsia="Times New Roman"/>
                 <w:color w:val="161617"/>
               </w:rPr>
-              <w:t>New Hlms Pbs</w:t>
-            </w:r>
+              <w:t xml:space="preserve">New </w:t>
+            </w:r>
+            <w:proofErr w:type="spellStart"/>
+            <w:r>
+              <w:rPr>
+                <w:rFonts w:eastAsia="Times New Roman"/>
+                <w:color w:val="161617"/>
+              </w:rPr>
+              <w:t>Hlms</w:t>
+            </w:r>
+            <w:proofErr w:type="spellEnd"/>
+            <w:r>
+              <w:rPr>
+                <w:rFonts w:eastAsia="Times New Roman"/>
+                <w:color w:val="161617"/>
+              </w:rPr>
+              <w:t xml:space="preserve"> </w:t>
+            </w:r>
+            <w:proofErr w:type="spellStart"/>
+            <w:r>
+              <w:rPr>
+                <w:rFonts w:eastAsia="Times New Roman"/>
+                <w:color w:val="161617"/>
+              </w:rPr>
+              <w:t>Pbs</w:t>
+            </w:r>
+            <w:proofErr w:type="spellEnd"/>
           </w:p>
         </w:tc>
         <w:tc>
@@ -546,7 +571,23 @@
                 <w:rFonts w:eastAsia="Times New Roman"/>
                 <w:color w:val="161617"/>
               </w:rPr>
-              <w:t>New Hlms Unlit</w:t>
+              <w:t xml:space="preserve">New </w:t>
+            </w:r>
+            <w:proofErr w:type="spellStart"/>
+            <w:r>
+              <w:rPr>
+                <w:rFonts w:eastAsia="Times New Roman"/>
+                <w:color w:val="161617"/>
+              </w:rPr>
+              <w:t>Hlms</w:t>
+            </w:r>
+            <w:proofErr w:type="spellEnd"/>
+            <w:r>
+              <w:rPr>
+                <w:rFonts w:eastAsia="Times New Roman"/>
+                <w:color w:val="161617"/>
+              </w:rPr>
+              <w:t xml:space="preserve"> Unlit</w:t>
             </w:r>
           </w:p>
         </w:tc>
@@ -700,8 +741,17 @@
                 <w:rFonts w:eastAsia="Times New Roman"/>
                 <w:color w:val="161617"/>
               </w:rPr>
-              <w:t>Open Hlms</w:t>
-            </w:r>
+              <w:t xml:space="preserve">Open </w:t>
+            </w:r>
+            <w:proofErr w:type="spellStart"/>
+            <w:r>
+              <w:rPr>
+                <w:rFonts w:eastAsia="Times New Roman"/>
+                <w:color w:val="161617"/>
+              </w:rPr>
+              <w:t>Hlms</w:t>
+            </w:r>
+            <w:proofErr w:type="spellEnd"/>
           </w:p>
         </w:tc>
         <w:tc>
@@ -943,8 +993,17 @@
                 <w:rFonts w:eastAsia="Times New Roman"/>
                 <w:color w:val="161617"/>
               </w:rPr>
-              <w:t>Save Hlms</w:t>
-            </w:r>
+              <w:t xml:space="preserve">Save </w:t>
+            </w:r>
+            <w:proofErr w:type="spellStart"/>
+            <w:r>
+              <w:rPr>
+                <w:rFonts w:eastAsia="Times New Roman"/>
+                <w:color w:val="161617"/>
+              </w:rPr>
+              <w:t>Hlms</w:t>
+            </w:r>
+            <w:proofErr w:type="spellEnd"/>
           </w:p>
         </w:tc>
         <w:tc>
@@ -1105,7 +1164,23 @@
                 <w:rFonts w:eastAsia="Times New Roman"/>
                 <w:color w:val="161617"/>
               </w:rPr>
-              <w:t>Save Hlms as</w:t>
+              <w:t xml:space="preserve">Save </w:t>
+            </w:r>
+            <w:proofErr w:type="spellStart"/>
+            <w:r>
+              <w:rPr>
+                <w:rFonts w:eastAsia="Times New Roman"/>
+                <w:color w:val="161617"/>
+              </w:rPr>
+              <w:t>Hlms</w:t>
+            </w:r>
+            <w:proofErr w:type="spellEnd"/>
+            <w:r>
+              <w:rPr>
+                <w:rFonts w:eastAsia="Times New Roman"/>
+                <w:color w:val="161617"/>
+              </w:rPr>
+              <w:t xml:space="preserve"> as</w:t>
             </w:r>
           </w:p>
         </w:tc>
@@ -1885,7 +1960,23 @@
                 <w:rFonts w:eastAsia="Times New Roman"/>
                 <w:color w:val="161617"/>
               </w:rPr>
-              <w:t>Add Hlms to browser</w:t>
+              <w:t xml:space="preserve">Add </w:t>
+            </w:r>
+            <w:proofErr w:type="spellStart"/>
+            <w:r>
+              <w:rPr>
+                <w:rFonts w:eastAsia="Times New Roman"/>
+                <w:color w:val="161617"/>
+              </w:rPr>
+              <w:t>Hlms</w:t>
+            </w:r>
+            <w:proofErr w:type="spellEnd"/>
+            <w:r>
+              <w:rPr>
+                <w:rFonts w:eastAsia="Times New Roman"/>
+                <w:color w:val="161617"/>
+              </w:rPr>
+              <w:t xml:space="preserve"> to browser</w:t>
             </w:r>
           </w:p>
         </w:tc>
@@ -3318,8 +3409,17 @@
                 <w:rFonts w:eastAsia="Times New Roman"/>
                 <w:color w:val="161617"/>
               </w:rPr>
-              <w:t xml:space="preserve"> listbox</w:t>
-            </w:r>
+              <w:t xml:space="preserve"> </w:t>
+            </w:r>
+            <w:proofErr w:type="spellStart"/>
+            <w:r>
+              <w:rPr>
+                <w:rFonts w:eastAsia="Times New Roman"/>
+                <w:color w:val="161617"/>
+              </w:rPr>
+              <w:t>listbox</w:t>
+            </w:r>
+            <w:proofErr w:type="spellEnd"/>
           </w:p>
         </w:tc>
       </w:tr>
@@ -3734,7 +3834,23 @@
                 <w:rFonts w:eastAsia="Times New Roman"/>
                 <w:color w:val="161617"/>
               </w:rPr>
-              <w:t>Mesh/submesh selection</w:t>
+              <w:t>Mesh/</w:t>
+            </w:r>
+            <w:proofErr w:type="spellStart"/>
+            <w:r>
+              <w:rPr>
+                <w:rFonts w:eastAsia="Times New Roman"/>
+                <w:color w:val="161617"/>
+              </w:rPr>
+              <w:t>submesh</w:t>
+            </w:r>
+            <w:proofErr w:type="spellEnd"/>
+            <w:r>
+              <w:rPr>
+                <w:rFonts w:eastAsia="Times New Roman"/>
+                <w:color w:val="161617"/>
+              </w:rPr>
+              <w:t xml:space="preserve"> selection</w:t>
             </w:r>
           </w:p>
         </w:tc>
@@ -3927,7 +4043,23 @@
                 <w:rFonts w:eastAsia="Times New Roman"/>
                 <w:color w:val="161617"/>
               </w:rPr>
-              <w:t xml:space="preserve"> over submeshes (on/off)</w:t>
+              <w:t xml:space="preserve"> over </w:t>
+            </w:r>
+            <w:proofErr w:type="spellStart"/>
+            <w:r>
+              <w:rPr>
+                <w:rFonts w:eastAsia="Times New Roman"/>
+                <w:color w:val="161617"/>
+              </w:rPr>
+              <w:t>submeshes</w:t>
+            </w:r>
+            <w:proofErr w:type="spellEnd"/>
+            <w:r>
+              <w:rPr>
+                <w:rFonts w:eastAsia="Times New Roman"/>
+                <w:color w:val="161617"/>
+              </w:rPr>
+              <w:t xml:space="preserve"> (on/off)</w:t>
             </w:r>
           </w:p>
         </w:tc>
@@ -4387,7 +4519,23 @@
                 <w:color w:val="161617"/>
               </w:rPr>
               <w:lastRenderedPageBreak/>
-              <w:t>(+ paintlayer created) +</w:t>
+              <w:t xml:space="preserve">(+ </w:t>
+            </w:r>
+            <w:proofErr w:type="spellStart"/>
+            <w:r>
+              <w:rPr>
+                <w:rFonts w:eastAsia="Times New Roman"/>
+                <w:color w:val="161617"/>
+              </w:rPr>
+              <w:t>paintlayer</w:t>
+            </w:r>
+            <w:proofErr w:type="spellEnd"/>
+            <w:r>
+              <w:rPr>
+                <w:rFonts w:eastAsia="Times New Roman"/>
+                <w:color w:val="161617"/>
+              </w:rPr>
+              <w:t xml:space="preserve"> created) +</w:t>
             </w:r>
           </w:p>
           <w:p>
@@ -4690,8 +4838,17 @@
                 <w:rFonts w:eastAsia="Times New Roman"/>
                 <w:color w:val="161617"/>
               </w:rPr>
-              <w:t>Change background colour</w:t>
-            </w:r>
+              <w:t xml:space="preserve">Change background </w:t>
+            </w:r>
+            <w:proofErr w:type="spellStart"/>
+            <w:r>
+              <w:rPr>
+                <w:rFonts w:eastAsia="Times New Roman"/>
+                <w:color w:val="161617"/>
+              </w:rPr>
+              <w:t>colour</w:t>
+            </w:r>
+            <w:proofErr w:type="spellEnd"/>
           </w:p>
         </w:tc>
         <w:tc>
@@ -4809,8 +4966,17 @@
                 <w:rFonts w:eastAsia="Times New Roman"/>
                 <w:color w:val="161617"/>
               </w:rPr>
-              <w:t>Set current material to a Mesh or a Submesh</w:t>
-            </w:r>
+              <w:t xml:space="preserve">Set current material to a Mesh or a </w:t>
+            </w:r>
+            <w:proofErr w:type="spellStart"/>
+            <w:r>
+              <w:rPr>
+                <w:rFonts w:eastAsia="Times New Roman"/>
+                <w:color w:val="161617"/>
+              </w:rPr>
+              <w:t>Submesh</w:t>
+            </w:r>
+            <w:proofErr w:type="spellEnd"/>
           </w:p>
         </w:tc>
         <w:tc>
@@ -4838,6 +5004,7 @@
                 <w:color w:val="161617"/>
               </w:rPr>
             </w:pPr>
+            <w:proofErr w:type="spellStart"/>
             <w:r>
               <w:rPr>
                 <w:rFonts w:eastAsia="Times New Roman"/>
@@ -4854,6 +5021,7 @@
               </w:rPr>
               <w:t>lick</w:t>
             </w:r>
+            <w:proofErr w:type="spellEnd"/>
             <w:r>
               <w:rPr>
                 <w:rFonts w:eastAsia="Times New Roman"/>
@@ -4880,8 +5048,17 @@
                 <w:rFonts w:eastAsia="Times New Roman"/>
                 <w:color w:val="161617"/>
               </w:rPr>
-              <w:t>/Submesh</w:t>
-            </w:r>
+              <w:t>/</w:t>
+            </w:r>
+            <w:proofErr w:type="spellStart"/>
+            <w:r>
+              <w:rPr>
+                <w:rFonts w:eastAsia="Times New Roman"/>
+                <w:color w:val="161617"/>
+              </w:rPr>
+              <w:t>Submesh</w:t>
+            </w:r>
+            <w:proofErr w:type="spellEnd"/>
           </w:p>
         </w:tc>
       </w:tr>
@@ -5225,8 +5402,17 @@
                 <w:rFonts w:eastAsia="Times New Roman"/>
                 <w:color w:val="161617"/>
               </w:rPr>
-              <w:t xml:space="preserve"> to a Mesh or a Submesh</w:t>
-            </w:r>
+              <w:t xml:space="preserve"> to a Mesh or a </w:t>
+            </w:r>
+            <w:proofErr w:type="spellStart"/>
+            <w:r>
+              <w:rPr>
+                <w:rFonts w:eastAsia="Times New Roman"/>
+                <w:color w:val="161617"/>
+              </w:rPr>
+              <w:t>Submesh</w:t>
+            </w:r>
+            <w:proofErr w:type="spellEnd"/>
           </w:p>
         </w:tc>
         <w:tc>
@@ -5539,15 +5725,56 @@
                 <w:rFonts w:eastAsia="Times New Roman"/>
                 <w:color w:val="161617"/>
               </w:rPr>
-              <w:t xml:space="preserve">Hoover over submeshes; double clicking on highlighted submeshes applies the current material </w:t>
-            </w:r>
-            <w:r>
-              <w:rPr>
-                <w:rFonts w:eastAsia="Times New Roman"/>
-                <w:color w:val="161617"/>
-              </w:rPr>
-              <w:t>to that submesh</w:t>
-            </w:r>
+              <w:t xml:space="preserve">Hoover over </w:t>
+            </w:r>
+            <w:proofErr w:type="spellStart"/>
+            <w:r>
+              <w:rPr>
+                <w:rFonts w:eastAsia="Times New Roman"/>
+                <w:color w:val="161617"/>
+              </w:rPr>
+              <w:t>submeshes</w:t>
+            </w:r>
+            <w:proofErr w:type="spellEnd"/>
+            <w:r>
+              <w:rPr>
+                <w:rFonts w:eastAsia="Times New Roman"/>
+                <w:color w:val="161617"/>
+              </w:rPr>
+              <w:t xml:space="preserve">; double clicking on highlighted </w:t>
+            </w:r>
+            <w:proofErr w:type="spellStart"/>
+            <w:r>
+              <w:rPr>
+                <w:rFonts w:eastAsia="Times New Roman"/>
+                <w:color w:val="161617"/>
+              </w:rPr>
+              <w:t>submeshes</w:t>
+            </w:r>
+            <w:proofErr w:type="spellEnd"/>
+            <w:r>
+              <w:rPr>
+                <w:rFonts w:eastAsia="Times New Roman"/>
+                <w:color w:val="161617"/>
+              </w:rPr>
+              <w:t xml:space="preserve"> applies the current material </w:t>
+            </w:r>
+            <w:r>
+              <w:rPr>
+                <w:rFonts w:eastAsia="Times New Roman"/>
+                <w:color w:val="161617"/>
+              </w:rPr>
+              <w:t xml:space="preserve">to that </w:t>
+            </w:r>
+            <w:proofErr w:type="spellStart"/>
+            <w:r>
+              <w:rPr>
+                <w:rFonts w:eastAsia="Times New Roman"/>
+                <w:color w:val="161617"/>
+              </w:rPr>
+              <w:t>submesh</w:t>
+            </w:r>
+            <w:proofErr w:type="spellEnd"/>
           </w:p>
         </w:tc>
         <w:tc>
@@ -5579,7 +5806,23 @@
                 <w:rFonts w:eastAsia="Times New Roman"/>
                 <w:color w:val="161617"/>
               </w:rPr>
-              <w:t>Toggle Mesh/Submesh selection</w:t>
+              <w:t>Toggle Mesh/</w:t>
+            </w:r>
+            <w:proofErr w:type="spellStart"/>
+            <w:r>
+              <w:rPr>
+                <w:rFonts w:eastAsia="Times New Roman"/>
+                <w:color w:val="161617"/>
+              </w:rPr>
+              <w:t>Submesh</w:t>
+            </w:r>
+            <w:proofErr w:type="spellEnd"/>
+            <w:r>
+              <w:rPr>
+                <w:rFonts w:eastAsia="Times New Roman"/>
+                <w:color w:val="161617"/>
+              </w:rPr>
+              <w:t xml:space="preserve"> selection</w:t>
             </w:r>
           </w:p>
         </w:tc>
@@ -5618,8 +5861,17 @@
                 <w:color w:val="161617"/>
               </w:rPr>
               <w:lastRenderedPageBreak/>
-              <w:t>Change background colour</w:t>
-            </w:r>
+              <w:t xml:space="preserve">Change background </w:t>
+            </w:r>
+            <w:proofErr w:type="spellStart"/>
+            <w:r>
+              <w:rPr>
+                <w:rFonts w:eastAsia="Times New Roman"/>
+                <w:color w:val="161617"/>
+              </w:rPr>
+              <w:t>colour</w:t>
+            </w:r>
+            <w:proofErr w:type="spellEnd"/>
           </w:p>
         </w:tc>
         <w:tc>
@@ -5652,8 +5904,17 @@
                 <w:rFonts w:eastAsia="Times New Roman"/>
                 <w:color w:val="161617"/>
               </w:rPr>
-              <w:t>Select background colour</w:t>
-            </w:r>
+              <w:t xml:space="preserve">Select background </w:t>
+            </w:r>
+            <w:proofErr w:type="spellStart"/>
+            <w:r>
+              <w:rPr>
+                <w:rFonts w:eastAsia="Times New Roman"/>
+                <w:color w:val="161617"/>
+              </w:rPr>
+              <w:t>colour</w:t>
+            </w:r>
+            <w:proofErr w:type="spellEnd"/>
           </w:p>
         </w:tc>
       </w:tr>
@@ -6214,8 +6475,17 @@
                 <w:rFonts w:eastAsia="Times New Roman"/>
                 <w:color w:val="161617"/>
               </w:rPr>
-              <w:t>‘Create a subgroup’ from contextmenu</w:t>
-            </w:r>
+              <w:t xml:space="preserve">‘Create a subgroup’ from </w:t>
+            </w:r>
+            <w:proofErr w:type="spellStart"/>
+            <w:r>
+              <w:rPr>
+                <w:rFonts w:eastAsia="Times New Roman"/>
+                <w:color w:val="161617"/>
+              </w:rPr>
+              <w:t>contextmenu</w:t>
+            </w:r>
+            <w:proofErr w:type="spellEnd"/>
           </w:p>
         </w:tc>
       </w:tr>
@@ -6337,8 +6607,17 @@
                 <w:rFonts w:eastAsia="Times New Roman"/>
                 <w:color w:val="161617"/>
               </w:rPr>
-              <w:t>’ from contextmenu</w:t>
-            </w:r>
+              <w:t xml:space="preserve">’ from </w:t>
+            </w:r>
+            <w:proofErr w:type="spellStart"/>
+            <w:r>
+              <w:rPr>
+                <w:rFonts w:eastAsia="Times New Roman"/>
+                <w:color w:val="161617"/>
+              </w:rPr>
+              <w:t>contextmenu</w:t>
+            </w:r>
+            <w:proofErr w:type="spellEnd"/>
           </w:p>
         </w:tc>
       </w:tr>
@@ -6446,8 +6725,17 @@
                 <w:rFonts w:eastAsia="Times New Roman"/>
                 <w:color w:val="161617"/>
               </w:rPr>
-              <w:t>’ from contextmenu</w:t>
-            </w:r>
+              <w:t xml:space="preserve">’ from </w:t>
+            </w:r>
+            <w:proofErr w:type="spellStart"/>
+            <w:r>
+              <w:rPr>
+                <w:rFonts w:eastAsia="Times New Roman"/>
+                <w:color w:val="161617"/>
+              </w:rPr>
+              <w:t>contextmenu</w:t>
+            </w:r>
+            <w:proofErr w:type="spellEnd"/>
           </w:p>
         </w:tc>
       </w:tr>
@@ -6555,8 +6843,17 @@
                 <w:rFonts w:eastAsia="Times New Roman"/>
                 <w:color w:val="161617"/>
               </w:rPr>
-              <w:t>’ from contextmenu</w:t>
-            </w:r>
+              <w:t xml:space="preserve">’ from </w:t>
+            </w:r>
+            <w:proofErr w:type="spellStart"/>
+            <w:r>
+              <w:rPr>
+                <w:rFonts w:eastAsia="Times New Roman"/>
+                <w:color w:val="161617"/>
+              </w:rPr>
+              <w:t>contextmenu</w:t>
+            </w:r>
+            <w:proofErr w:type="spellEnd"/>
           </w:p>
         </w:tc>
       </w:tr>
@@ -6664,8 +6961,17 @@
                 <w:rFonts w:eastAsia="Times New Roman"/>
                 <w:color w:val="161617"/>
               </w:rPr>
-              <w:t>’ from contextmenu</w:t>
-            </w:r>
+              <w:t xml:space="preserve">’ from </w:t>
+            </w:r>
+            <w:proofErr w:type="spellStart"/>
+            <w:r>
+              <w:rPr>
+                <w:rFonts w:eastAsia="Times New Roman"/>
+                <w:color w:val="161617"/>
+              </w:rPr>
+              <w:t>contextmenu</w:t>
+            </w:r>
+            <w:proofErr w:type="spellEnd"/>
           </w:p>
         </w:tc>
       </w:tr>
@@ -6744,7 +7050,23 @@
                 <w:rFonts w:eastAsia="Times New Roman"/>
                 <w:color w:val="161617"/>
               </w:rPr>
-              <w:t xml:space="preserve"> from file external explorer (eg Windows file explorer) </w:t>
+              <w:t xml:space="preserve"> from file external explorer (</w:t>
+            </w:r>
+            <w:proofErr w:type="spellStart"/>
+            <w:r>
+              <w:rPr>
+                <w:rFonts w:eastAsia="Times New Roman"/>
+                <w:color w:val="161617"/>
+              </w:rPr>
+              <w:t>eg</w:t>
+            </w:r>
+            <w:proofErr w:type="spellEnd"/>
+            <w:r>
+              <w:rPr>
+                <w:rFonts w:eastAsia="Times New Roman"/>
+                <w:color w:val="161617"/>
+              </w:rPr>
+              <w:t xml:space="preserve"> Windows file explorer) </w:t>
             </w:r>
             <w:r>
               <w:rPr>
@@ -6884,7 +7206,23 @@
                 <w:rFonts w:eastAsia="Times New Roman"/>
                 <w:color w:val="161617"/>
               </w:rPr>
-              <w:t>New Texture / Samplerblock node</w:t>
+              <w:t xml:space="preserve">New Texture / </w:t>
+            </w:r>
+            <w:proofErr w:type="spellStart"/>
+            <w:r>
+              <w:rPr>
+                <w:rFonts w:eastAsia="Times New Roman"/>
+                <w:color w:val="161617"/>
+              </w:rPr>
+              <w:t>Samplerblock</w:t>
+            </w:r>
+            <w:proofErr w:type="spellEnd"/>
+            <w:r>
+              <w:rPr>
+                <w:rFonts w:eastAsia="Times New Roman"/>
+                <w:color w:val="161617"/>
+              </w:rPr>
+              <w:t xml:space="preserve"> node</w:t>
             </w:r>
           </w:p>
           <w:p>
@@ -6950,7 +7288,23 @@
                 <w:rFonts w:eastAsia="Times New Roman"/>
                 <w:color w:val="161617"/>
               </w:rPr>
-              <w:t xml:space="preserve">texture listbox </w:t>
+              <w:t xml:space="preserve">texture </w:t>
+            </w:r>
+            <w:proofErr w:type="spellStart"/>
+            <w:r>
+              <w:rPr>
+                <w:rFonts w:eastAsia="Times New Roman"/>
+                <w:color w:val="161617"/>
+              </w:rPr>
+              <w:t>listbox</w:t>
+            </w:r>
+            <w:proofErr w:type="spellEnd"/>
+            <w:r>
+              <w:rPr>
+                <w:rFonts w:eastAsia="Times New Roman"/>
+                <w:color w:val="161617"/>
+              </w:rPr>
+              <w:t xml:space="preserve"> </w:t>
             </w:r>
             <w:r>
               <w:rPr>
@@ -7018,7 +7372,23 @@
                 <w:color w:val="161617"/>
               </w:rPr>
               <w:lastRenderedPageBreak/>
-              <w:t>New Texture / Samplerblock node</w:t>
+              <w:t xml:space="preserve">New Texture / </w:t>
+            </w:r>
+            <w:proofErr w:type="spellStart"/>
+            <w:r>
+              <w:rPr>
+                <w:rFonts w:eastAsia="Times New Roman"/>
+                <w:color w:val="161617"/>
+              </w:rPr>
+              <w:t>Samplerblock</w:t>
+            </w:r>
+            <w:proofErr w:type="spellEnd"/>
+            <w:r>
+              <w:rPr>
+                <w:rFonts w:eastAsia="Times New Roman"/>
+                <w:color w:val="161617"/>
+              </w:rPr>
+              <w:t xml:space="preserve"> node</w:t>
             </w:r>
           </w:p>
           <w:p>
@@ -8015,6 +8385,7 @@
                 <w:color w:val="161617"/>
               </w:rPr>
             </w:pPr>
+            <w:proofErr w:type="spellStart"/>
             <w:r>
               <w:rPr>
                 <w:rFonts w:eastAsia="Times New Roman"/>
@@ -8031,13 +8402,23 @@
               </w:rPr>
               <w:t>lick</w:t>
             </w:r>
-            <w:r>
-              <w:rPr>
-                <w:rFonts w:eastAsia="Times New Roman"/>
-                <w:color w:val="161617"/>
-              </w:rPr>
-              <w:t xml:space="preserve"> on item in listbox</w:t>
-            </w:r>
+            <w:proofErr w:type="spellEnd"/>
+            <w:r>
+              <w:rPr>
+                <w:rFonts w:eastAsia="Times New Roman"/>
+                <w:color w:val="161617"/>
+              </w:rPr>
+              <w:t xml:space="preserve"> on item in </w:t>
+            </w:r>
+            <w:proofErr w:type="spellStart"/>
+            <w:r>
+              <w:rPr>
+                <w:rFonts w:eastAsia="Times New Roman"/>
+                <w:color w:val="161617"/>
+              </w:rPr>
+              <w:t>listbox</w:t>
+            </w:r>
+            <w:proofErr w:type="spellEnd"/>
           </w:p>
         </w:tc>
       </w:tr>
@@ -8115,7 +8496,23 @@
                 <w:rFonts w:eastAsia="Times New Roman"/>
                 <w:color w:val="161617"/>
               </w:rPr>
-              <w:t xml:space="preserve"> on item in listbox +</w:t>
+              <w:t xml:space="preserve"> on item in </w:t>
+            </w:r>
+            <w:proofErr w:type="spellStart"/>
+            <w:r>
+              <w:rPr>
+                <w:rFonts w:eastAsia="Times New Roman"/>
+                <w:color w:val="161617"/>
+              </w:rPr>
+              <w:t>listbox</w:t>
+            </w:r>
+            <w:proofErr w:type="spellEnd"/>
+            <w:r>
+              <w:rPr>
+                <w:rFonts w:eastAsia="Times New Roman"/>
+                <w:color w:val="161617"/>
+              </w:rPr>
+              <w:t xml:space="preserve"> +</w:t>
             </w:r>
             <w:r>
               <w:rPr>
@@ -8255,8 +8652,17 @@
                 <w:rFonts w:eastAsia="Times New Roman"/>
                 <w:color w:val="161617"/>
               </w:rPr>
-              <w:t>’ from contextmenu</w:t>
-            </w:r>
+              <w:t xml:space="preserve">’ from </w:t>
+            </w:r>
+            <w:proofErr w:type="spellStart"/>
+            <w:r>
+              <w:rPr>
+                <w:rFonts w:eastAsia="Times New Roman"/>
+                <w:color w:val="161617"/>
+              </w:rPr>
+              <w:t>contextmenu</w:t>
+            </w:r>
+            <w:proofErr w:type="spellEnd"/>
           </w:p>
         </w:tc>
       </w:tr>
@@ -8350,8 +8756,17 @@
                 <w:rFonts w:eastAsia="Times New Roman"/>
                 <w:color w:val="161617"/>
               </w:rPr>
-              <w:t>‘Create a subgroup’ from contextmenu</w:t>
-            </w:r>
+              <w:t xml:space="preserve">‘Create a subgroup’ from </w:t>
+            </w:r>
+            <w:proofErr w:type="spellStart"/>
+            <w:r>
+              <w:rPr>
+                <w:rFonts w:eastAsia="Times New Roman"/>
+                <w:color w:val="161617"/>
+              </w:rPr>
+              <w:t>contextmenu</w:t>
+            </w:r>
+            <w:proofErr w:type="spellEnd"/>
           </w:p>
         </w:tc>
       </w:tr>
@@ -8467,8 +8882,17 @@
                 <w:rFonts w:eastAsia="Times New Roman"/>
                 <w:color w:val="161617"/>
               </w:rPr>
-              <w:t>from contextmenu</w:t>
-            </w:r>
+              <w:t xml:space="preserve">from </w:t>
+            </w:r>
+            <w:proofErr w:type="spellStart"/>
+            <w:r>
+              <w:rPr>
+                <w:rFonts w:eastAsia="Times New Roman"/>
+                <w:color w:val="161617"/>
+              </w:rPr>
+              <w:t>contextmenu</w:t>
+            </w:r>
+            <w:proofErr w:type="spellEnd"/>
           </w:p>
         </w:tc>
       </w:tr>
@@ -8569,8 +8993,17 @@
                 <w:rFonts w:eastAsia="Times New Roman"/>
                 <w:color w:val="161617"/>
               </w:rPr>
-              <w:t>from contextmenu</w:t>
-            </w:r>
+              <w:t xml:space="preserve">from </w:t>
+            </w:r>
+            <w:proofErr w:type="spellStart"/>
+            <w:r>
+              <w:rPr>
+                <w:rFonts w:eastAsia="Times New Roman"/>
+                <w:color w:val="161617"/>
+              </w:rPr>
+              <w:t>contextmenu</w:t>
+            </w:r>
+            <w:proofErr w:type="spellEnd"/>
           </w:p>
         </w:tc>
       </w:tr>
@@ -8671,8 +9104,17 @@
                 <w:rFonts w:eastAsia="Times New Roman"/>
                 <w:color w:val="161617"/>
               </w:rPr>
-              <w:t>from contextmenu</w:t>
-            </w:r>
+              <w:t xml:space="preserve">from </w:t>
+            </w:r>
+            <w:proofErr w:type="spellStart"/>
+            <w:r>
+              <w:rPr>
+                <w:rFonts w:eastAsia="Times New Roman"/>
+                <w:color w:val="161617"/>
+              </w:rPr>
+              <w:t>contextmenu</w:t>
+            </w:r>
+            <w:proofErr w:type="spellEnd"/>
           </w:p>
         </w:tc>
       </w:tr>
@@ -8750,7 +9192,23 @@
                 <w:rFonts w:eastAsia="Times New Roman"/>
                 <w:color w:val="161617"/>
               </w:rPr>
-              <w:t xml:space="preserve"> on item in listbox + button </w:t>
+              <w:t xml:space="preserve"> on item in </w:t>
+            </w:r>
+            <w:proofErr w:type="spellStart"/>
+            <w:r>
+              <w:rPr>
+                <w:rFonts w:eastAsia="Times New Roman"/>
+                <w:color w:val="161617"/>
+              </w:rPr>
+              <w:t>listbox</w:t>
+            </w:r>
+            <w:proofErr w:type="spellEnd"/>
+            <w:r>
+              <w:rPr>
+                <w:rFonts w:eastAsia="Times New Roman"/>
+                <w:color w:val="161617"/>
+              </w:rPr>
+              <w:t xml:space="preserve"> + button </w:t>
             </w:r>
             <w:r>
               <w:rPr>
@@ -9122,8 +9580,17 @@
                 <w:rFonts w:eastAsia="Times New Roman"/>
                 <w:color w:val="161617"/>
               </w:rPr>
-              <w:t>Menu: Hlms</w:t>
-            </w:r>
+              <w:t xml:space="preserve">Menu: </w:t>
+            </w:r>
+            <w:proofErr w:type="spellStart"/>
+            <w:r>
+              <w:rPr>
+                <w:rFonts w:eastAsia="Times New Roman"/>
+                <w:color w:val="161617"/>
+              </w:rPr>
+              <w:t>Hlms</w:t>
+            </w:r>
+            <w:proofErr w:type="spellEnd"/>
             <w:r>
               <w:rPr>
                 <w:rFonts w:eastAsia="Times New Roman"/>
@@ -9143,8 +9610,33 @@
                 <w:rFonts w:eastAsia="Times New Roman"/>
                 <w:color w:val="161617"/>
               </w:rPr>
-              <w:t xml:space="preserve"> New Hlms Pbs</w:t>
-            </w:r>
+              <w:t xml:space="preserve"> New </w:t>
+            </w:r>
+            <w:proofErr w:type="spellStart"/>
+            <w:r>
+              <w:rPr>
+                <w:rFonts w:eastAsia="Times New Roman"/>
+                <w:color w:val="161617"/>
+              </w:rPr>
+              <w:t>Hlms</w:t>
+            </w:r>
+            <w:proofErr w:type="spellEnd"/>
+            <w:r>
+              <w:rPr>
+                <w:rFonts w:eastAsia="Times New Roman"/>
+                <w:color w:val="161617"/>
+              </w:rPr>
+              <w:t xml:space="preserve"> </w:t>
+            </w:r>
+            <w:proofErr w:type="spellStart"/>
+            <w:r>
+              <w:rPr>
+                <w:rFonts w:eastAsia="Times New Roman"/>
+                <w:color w:val="161617"/>
+              </w:rPr>
+              <w:t>Pbs</w:t>
+            </w:r>
+            <w:proofErr w:type="spellEnd"/>
           </w:p>
         </w:tc>
       </w:tr>
@@ -9278,7 +9770,23 @@
                 <w:rFonts w:eastAsia="Times New Roman"/>
                 <w:color w:val="161617"/>
               </w:rPr>
-              <w:t xml:space="preserve">Menu: Hlms </w:t>
+              <w:t xml:space="preserve">Menu: </w:t>
+            </w:r>
+            <w:proofErr w:type="spellStart"/>
+            <w:r>
+              <w:rPr>
+                <w:rFonts w:eastAsia="Times New Roman"/>
+                <w:color w:val="161617"/>
+              </w:rPr>
+              <w:t>Hlms</w:t>
+            </w:r>
+            <w:proofErr w:type="spellEnd"/>
+            <w:r>
+              <w:rPr>
+                <w:rFonts w:eastAsia="Times New Roman"/>
+                <w:color w:val="161617"/>
+              </w:rPr>
+              <w:t xml:space="preserve"> </w:t>
             </w:r>
             <w:r>
               <w:rPr>
@@ -9292,8 +9800,33 @@
                 <w:rFonts w:eastAsia="Times New Roman"/>
                 <w:color w:val="161617"/>
               </w:rPr>
-              <w:t xml:space="preserve"> New Hlms Pbs</w:t>
-            </w:r>
+              <w:t xml:space="preserve"> New </w:t>
+            </w:r>
+            <w:proofErr w:type="spellStart"/>
+            <w:r>
+              <w:rPr>
+                <w:rFonts w:eastAsia="Times New Roman"/>
+                <w:color w:val="161617"/>
+              </w:rPr>
+              <w:t>Hlms</w:t>
+            </w:r>
+            <w:proofErr w:type="spellEnd"/>
+            <w:r>
+              <w:rPr>
+                <w:rFonts w:eastAsia="Times New Roman"/>
+                <w:color w:val="161617"/>
+              </w:rPr>
+              <w:t xml:space="preserve"> </w:t>
+            </w:r>
+            <w:proofErr w:type="spellStart"/>
+            <w:r>
+              <w:rPr>
+                <w:rFonts w:eastAsia="Times New Roman"/>
+                <w:color w:val="161617"/>
+              </w:rPr>
+              <w:t>Pbs</w:t>
+            </w:r>
+            <w:proofErr w:type="spellEnd"/>
           </w:p>
         </w:tc>
       </w:tr>
@@ -9329,7 +9862,23 @@
                 <w:rFonts w:eastAsia="Times New Roman"/>
                 <w:color w:val="161617"/>
               </w:rPr>
-              <w:t>New Texture / Samplerblock node</w:t>
+              <w:t xml:space="preserve">New Texture / </w:t>
+            </w:r>
+            <w:proofErr w:type="spellStart"/>
+            <w:r>
+              <w:rPr>
+                <w:rFonts w:eastAsia="Times New Roman"/>
+                <w:color w:val="161617"/>
+              </w:rPr>
+              <w:t>Samplerblock</w:t>
+            </w:r>
+            <w:proofErr w:type="spellEnd"/>
+            <w:r>
+              <w:rPr>
+                <w:rFonts w:eastAsia="Times New Roman"/>
+                <w:color w:val="161617"/>
+              </w:rPr>
+              <w:t xml:space="preserve"> node</w:t>
             </w:r>
           </w:p>
         </w:tc>
@@ -9441,8 +9990,17 @@
                 <w:rFonts w:eastAsia="Times New Roman"/>
                 <w:color w:val="161617"/>
               </w:rPr>
-              <w:t xml:space="preserve"> New Texture/Samplerblock</w:t>
-            </w:r>
+              <w:t xml:space="preserve"> New Texture/</w:t>
+            </w:r>
+            <w:proofErr w:type="spellStart"/>
+            <w:r>
+              <w:rPr>
+                <w:rFonts w:eastAsia="Times New Roman"/>
+                <w:color w:val="161617"/>
+              </w:rPr>
+              <w:t>Samplerblock</w:t>
+            </w:r>
+            <w:proofErr w:type="spellEnd"/>
           </w:p>
         </w:tc>
       </w:tr>
@@ -9478,8 +10036,17 @@
                 <w:rFonts w:eastAsia="Times New Roman"/>
                 <w:color w:val="161617"/>
               </w:rPr>
-              <w:t>New Blendblock</w:t>
-            </w:r>
+              <w:t xml:space="preserve">New </w:t>
+            </w:r>
+            <w:proofErr w:type="spellStart"/>
+            <w:r>
+              <w:rPr>
+                <w:rFonts w:eastAsia="Times New Roman"/>
+                <w:color w:val="161617"/>
+              </w:rPr>
+              <w:t>Blendblock</w:t>
+            </w:r>
+            <w:proofErr w:type="spellEnd"/>
           </w:p>
         </w:tc>
         <w:tc>
@@ -9588,8 +10155,17 @@
                 <w:rFonts w:eastAsia="Times New Roman"/>
                 <w:color w:val="161617"/>
               </w:rPr>
-              <w:t xml:space="preserve"> New Blendblock</w:t>
-            </w:r>
+              <w:t xml:space="preserve"> New </w:t>
+            </w:r>
+            <w:proofErr w:type="spellStart"/>
+            <w:r>
+              <w:rPr>
+                <w:rFonts w:eastAsia="Times New Roman"/>
+                <w:color w:val="161617"/>
+              </w:rPr>
+              <w:t>Blendblock</w:t>
+            </w:r>
+            <w:proofErr w:type="spellEnd"/>
           </w:p>
         </w:tc>
       </w:tr>
@@ -9625,8 +10201,17 @@
                 <w:rFonts w:eastAsia="Times New Roman"/>
                 <w:color w:val="161617"/>
               </w:rPr>
-              <w:t>New Macroblock</w:t>
-            </w:r>
+              <w:t xml:space="preserve">New </w:t>
+            </w:r>
+            <w:proofErr w:type="spellStart"/>
+            <w:r>
+              <w:rPr>
+                <w:rFonts w:eastAsia="Times New Roman"/>
+                <w:color w:val="161617"/>
+              </w:rPr>
+              <w:t>Macroblock</w:t>
+            </w:r>
+            <w:proofErr w:type="spellEnd"/>
           </w:p>
         </w:tc>
         <w:tc>
@@ -9735,8 +10320,17 @@
                 <w:rFonts w:eastAsia="Times New Roman"/>
                 <w:color w:val="161617"/>
               </w:rPr>
-              <w:t xml:space="preserve"> New Macroblock</w:t>
-            </w:r>
+              <w:t xml:space="preserve"> New </w:t>
+            </w:r>
+            <w:proofErr w:type="spellStart"/>
+            <w:r>
+              <w:rPr>
+                <w:rFonts w:eastAsia="Times New Roman"/>
+                <w:color w:val="161617"/>
+              </w:rPr>
+              <w:t>Macroblock</w:t>
+            </w:r>
+            <w:proofErr w:type="spellEnd"/>
           </w:p>
         </w:tc>
       </w:tr>
@@ -10796,12 +11390,21 @@
                 <w:color w:val="161617"/>
               </w:rPr>
             </w:pPr>
-            <w:r>
-              <w:rPr>
-                <w:rFonts w:eastAsia="Times New Roman"/>
-                <w:color w:val="161617"/>
-              </w:rPr>
-              <w:t>Rubberband selection</w:t>
+            <w:proofErr w:type="spellStart"/>
+            <w:r>
+              <w:rPr>
+                <w:rFonts w:eastAsia="Times New Roman"/>
+                <w:color w:val="161617"/>
+              </w:rPr>
+              <w:t>Rubberband</w:t>
+            </w:r>
+            <w:proofErr w:type="spellEnd"/>
+            <w:r>
+              <w:rPr>
+                <w:rFonts w:eastAsia="Times New Roman"/>
+                <w:color w:val="161617"/>
+              </w:rPr>
+              <w:t xml:space="preserve"> selection</w:t>
             </w:r>
           </w:p>
         </w:tc>
@@ -11569,10 +12172,10 @@
                 <w:noProof/>
               </w:rPr>
               <w:drawing>
-                <wp:inline distT="0" distB="0" distL="0" distR="0" wp14:anchorId="3F0F032A" wp14:editId="1C164D2E">
-                  <wp:extent cx="257907" cy="211015"/>
-                  <wp:effectExtent l="0" t="0" r="8890" b="0"/>
-                  <wp:docPr id="29" name="Picture 29"/>
+                <wp:inline distT="0" distB="0" distL="0" distR="0" wp14:anchorId="2E12F560" wp14:editId="3CB172B5">
+                  <wp:extent cx="352425" cy="209550"/>
+                  <wp:effectExtent l="0" t="0" r="9525" b="0"/>
+                  <wp:docPr id="10" name="Picture 10"/>
                   <wp:cNvGraphicFramePr>
                     <a:graphicFrameLocks xmlns:a="http://schemas.openxmlformats.org/drawingml/2006/main" noChangeAspect="1"/>
                   </wp:cNvGraphicFramePr>
@@ -11592,7 +12195,7 @@
                         <pic:spPr>
                           <a:xfrm>
                             <a:off x="0" y="0"/>
-                            <a:ext cx="259948" cy="212685"/>
+                            <a:ext cx="352425" cy="209550"/>
                           </a:xfrm>
                           <a:prstGeom prst="rect">
                             <a:avLst/>
@@ -11838,10 +12441,10 @@
                 <w:noProof/>
               </w:rPr>
               <w:drawing>
-                <wp:inline distT="0" distB="0" distL="0" distR="0" wp14:anchorId="3E980FD0" wp14:editId="6AA3758D">
-                  <wp:extent cx="257907" cy="211015"/>
-                  <wp:effectExtent l="0" t="0" r="8890" b="0"/>
-                  <wp:docPr id="31" name="Picture 31"/>
+                <wp:inline distT="0" distB="0" distL="0" distR="0" wp14:anchorId="26EA356C" wp14:editId="1EB9F703">
+                  <wp:extent cx="352425" cy="209550"/>
+                  <wp:effectExtent l="0" t="0" r="9525" b="0"/>
+                  <wp:docPr id="12" name="Picture 12"/>
                   <wp:cNvGraphicFramePr>
                     <a:graphicFrameLocks xmlns:a="http://schemas.openxmlformats.org/drawingml/2006/main" noChangeAspect="1"/>
                   </wp:cNvGraphicFramePr>
@@ -11861,7 +12464,7 @@
                         <pic:spPr>
                           <a:xfrm>
                             <a:off x="0" y="0"/>
-                            <a:ext cx="259948" cy="212685"/>
+                            <a:ext cx="352425" cy="209550"/>
                           </a:xfrm>
                           <a:prstGeom prst="rect">
                             <a:avLst/>
@@ -12058,8 +12661,33 @@
                 <w:color w:val="161617"/>
               </w:rPr>
               <w:lastRenderedPageBreak/>
-              <w:t>Set default value of Min, Mag, Mip Filter of a Samplerblock</w:t>
-            </w:r>
+              <w:t xml:space="preserve">Set default value of Min, Mag, </w:t>
+            </w:r>
+            <w:proofErr w:type="spellStart"/>
+            <w:r>
+              <w:rPr>
+                <w:rFonts w:eastAsia="Times New Roman"/>
+                <w:color w:val="161617"/>
+              </w:rPr>
+              <w:t>Mip</w:t>
+            </w:r>
+            <w:proofErr w:type="spellEnd"/>
+            <w:r>
+              <w:rPr>
+                <w:rFonts w:eastAsia="Times New Roman"/>
+                <w:color w:val="161617"/>
+              </w:rPr>
+              <w:t xml:space="preserve"> Filter of a </w:t>
+            </w:r>
+            <w:proofErr w:type="spellStart"/>
+            <w:r>
+              <w:rPr>
+                <w:rFonts w:eastAsia="Times New Roman"/>
+                <w:color w:val="161617"/>
+              </w:rPr>
+              <w:t>Samplerblock</w:t>
+            </w:r>
+            <w:proofErr w:type="spellEnd"/>
           </w:p>
         </w:tc>
         <w:tc>
@@ -12093,7 +12721,25 @@
                 <w:b/>
                 <w:color w:val="161617"/>
               </w:rPr>
-              <w:t xml:space="preserve">Tab Hlms: </w:t>
+              <w:t xml:space="preserve">Tab </w:t>
+            </w:r>
+            <w:proofErr w:type="spellStart"/>
+            <w:r>
+              <w:rPr>
+                <w:rFonts w:eastAsia="Times New Roman"/>
+                <w:b/>
+                <w:color w:val="161617"/>
+              </w:rPr>
+              <w:t>Hlms</w:t>
+            </w:r>
+            <w:proofErr w:type="spellEnd"/>
+            <w:r>
+              <w:rPr>
+                <w:rFonts w:eastAsia="Times New Roman"/>
+                <w:b/>
+                <w:color w:val="161617"/>
+              </w:rPr>
+              <w:t xml:space="preserve">: </w:t>
             </w:r>
             <w:r>
               <w:rPr>
@@ -12159,7 +12805,23 @@
                 <w:rFonts w:eastAsia="Times New Roman"/>
                 <w:color w:val="161617"/>
               </w:rPr>
-              <w:t>Close the config dialog</w:t>
+              <w:t xml:space="preserve">Close the </w:t>
+            </w:r>
+            <w:proofErr w:type="spellStart"/>
+            <w:r>
+              <w:rPr>
+                <w:rFonts w:eastAsia="Times New Roman"/>
+                <w:color w:val="161617"/>
+              </w:rPr>
+              <w:t>config</w:t>
+            </w:r>
+            <w:proofErr w:type="spellEnd"/>
+            <w:r>
+              <w:rPr>
+                <w:rFonts w:eastAsia="Times New Roman"/>
+                <w:color w:val="161617"/>
+              </w:rPr>
+              <w:t xml:space="preserve"> dialog</w:t>
             </w:r>
           </w:p>
         </w:tc>
@@ -12487,6 +13149,7 @@
                 <w:color w:val="161617"/>
               </w:rPr>
             </w:pPr>
+            <w:proofErr w:type="spellStart"/>
             <w:r>
               <w:rPr>
                 <w:rFonts w:eastAsia="Times New Roman"/>
@@ -12503,6 +13166,7 @@
               </w:rPr>
               <w:t>lick</w:t>
             </w:r>
+            <w:proofErr w:type="spellEnd"/>
             <w:r>
               <w:rPr>
                 <w:rFonts w:eastAsia="Times New Roman"/>
@@ -12574,6 +13238,7 @@
                 <w:color w:val="161617"/>
               </w:rPr>
             </w:pPr>
+            <w:proofErr w:type="spellStart"/>
             <w:r>
               <w:rPr>
                 <w:rFonts w:eastAsia="Times New Roman"/>
@@ -12590,6 +13255,7 @@
               </w:rPr>
               <w:t>lick</w:t>
             </w:r>
+            <w:proofErr w:type="spellEnd"/>
             <w:r>
               <w:rPr>
                 <w:rFonts w:eastAsia="Times New Roman"/>
@@ -13369,6 +14035,16 @@
         <w:pStyle w:val="NoSpacing"/>
       </w:pPr>
     </w:p>
+    <w:p>
+      <w:r>
+        <w:br w:type="page"/>
+      </w:r>
+    </w:p>
+    <w:p>
+      <w:pPr>
+        <w:pStyle w:val="NoSpacing"/>
+      </w:pPr>
+    </w:p>
     <w:tbl>
       <w:tblPr>
         <w:tblW w:w="9090" w:type="dxa"/>
@@ -13422,7 +14098,6 @@
                 <w:rFonts w:eastAsia="Times New Roman"/>
                 <w:b/>
               </w:rPr>
-              <w:lastRenderedPageBreak/>
               <w:t>Action</w:t>
             </w:r>
           </w:p>
@@ -13471,43 +14146,31 @@
               <w:top w:val="single" w:sz="6" w:space="0" w:color="D8D8D8"/>
               <w:bottom w:val="single" w:sz="6" w:space="0" w:color="D8D8D8"/>
             </w:tcBorders>
-            <w:shd w:val="clear" w:color="auto" w:fill="FFFFFF"/>
-            <w:tcMar>
-              <w:top w:w="60" w:type="dxa"/>
-              <w:left w:w="120" w:type="dxa"/>
-              <w:bottom w:w="60" w:type="dxa"/>
-              <w:right w:w="600" w:type="dxa"/>
-            </w:tcMar>
-          </w:tcPr>
-          <w:p>
-            <w:pPr>
-              <w:pStyle w:val="NoSpacing"/>
-              <w:jc w:val="left"/>
-              <w:rPr>
-                <w:rFonts w:eastAsia="Times New Roman"/>
-                <w:color w:val="161617"/>
-              </w:rPr>
-            </w:pPr>
-            <w:r>
-              <w:rPr>
-                <w:rFonts w:eastAsia="Times New Roman"/>
-                <w:color w:val="161617"/>
-              </w:rPr>
-              <w:t>Select one of the available texture types</w:t>
-            </w:r>
-            <w:r>
-              <w:rPr>
-                <w:rFonts w:eastAsia="Times New Roman"/>
-                <w:color w:val="161617"/>
-              </w:rPr>
-              <w:t>. Only the texture types used by the material are showed</w:t>
-            </w:r>
-            <w:r>
-              <w:rPr>
-                <w:rFonts w:eastAsia="Times New Roman"/>
-                <w:color w:val="161617"/>
-              </w:rPr>
-              <w:t>.</w:t>
+            <w:shd w:val="clear" w:color="auto" w:fill="A6A6A6" w:themeFill="background1" w:themeFillShade="A6"/>
+            <w:tcMar>
+              <w:top w:w="60" w:type="dxa"/>
+              <w:left w:w="120" w:type="dxa"/>
+              <w:bottom w:w="60" w:type="dxa"/>
+              <w:right w:w="600" w:type="dxa"/>
+            </w:tcMar>
+          </w:tcPr>
+          <w:p>
+            <w:pPr>
+              <w:pStyle w:val="NoSpacing"/>
+              <w:jc w:val="left"/>
+              <w:rPr>
+                <w:rFonts w:eastAsia="Times New Roman"/>
+                <w:b/>
+                <w:color w:val="FFFFFF" w:themeColor="background1"/>
+              </w:rPr>
+            </w:pPr>
+            <w:r>
+              <w:rPr>
+                <w:rFonts w:eastAsia="Times New Roman"/>
+                <w:b/>
+                <w:color w:val="FFFFFF" w:themeColor="background1"/>
+              </w:rPr>
+              <w:t>General</w:t>
             </w:r>
           </w:p>
         </w:tc>
@@ -13518,30 +14181,23 @@
               <w:top w:val="single" w:sz="6" w:space="0" w:color="D8D8D8"/>
               <w:bottom w:val="single" w:sz="6" w:space="0" w:color="D8D8D8"/>
             </w:tcBorders>
-            <w:shd w:val="clear" w:color="auto" w:fill="FFFFFF"/>
-            <w:tcMar>
-              <w:top w:w="60" w:type="dxa"/>
-              <w:left w:w="120" w:type="dxa"/>
-              <w:bottom w:w="60" w:type="dxa"/>
-              <w:right w:w="600" w:type="dxa"/>
-            </w:tcMar>
-          </w:tcPr>
-          <w:p>
-            <w:pPr>
-              <w:pStyle w:val="NoSpacing"/>
-              <w:jc w:val="left"/>
-              <w:rPr>
-                <w:rFonts w:eastAsia="Times New Roman"/>
-                <w:color w:val="161617"/>
-              </w:rPr>
-            </w:pPr>
-            <w:r>
-              <w:rPr>
-                <w:rFonts w:eastAsia="Times New Roman"/>
-                <w:color w:val="161617"/>
-              </w:rPr>
-              <w:t>Texture type</w:t>
-            </w:r>
+            <w:shd w:val="clear" w:color="auto" w:fill="A6A6A6" w:themeFill="background1" w:themeFillShade="A6"/>
+            <w:tcMar>
+              <w:top w:w="60" w:type="dxa"/>
+              <w:left w:w="120" w:type="dxa"/>
+              <w:bottom w:w="60" w:type="dxa"/>
+              <w:right w:w="600" w:type="dxa"/>
+            </w:tcMar>
+          </w:tcPr>
+          <w:p>
+            <w:pPr>
+              <w:pStyle w:val="NoSpacing"/>
+              <w:jc w:val="left"/>
+              <w:rPr>
+                <w:rFonts w:eastAsia="Times New Roman"/>
+                <w:color w:val="FFFFFF" w:themeColor="background1"/>
+              </w:rPr>
+            </w:pPr>
           </w:p>
         </w:tc>
       </w:tr>
@@ -13567,64 +14223,18 @@
           <w:p>
             <w:pPr>
               <w:pStyle w:val="NoSpacing"/>
-              <w:numPr>
-                <w:ilvl w:val="0"/>
-                <w:numId w:val="1"/>
-              </w:numPr>
-              <w:jc w:val="left"/>
-              <w:rPr>
-                <w:rFonts w:eastAsia="Times New Roman"/>
-                <w:color w:val="161617"/>
-              </w:rPr>
-            </w:pPr>
-            <w:r>
-              <w:rPr>
-                <w:rFonts w:eastAsia="Times New Roman"/>
-                <w:color w:val="161617"/>
-              </w:rPr>
-              <w:t>Colour - Paint with colour</w:t>
-            </w:r>
-          </w:p>
-          <w:p>
-            <w:pPr>
-              <w:pStyle w:val="NoSpacing"/>
-              <w:numPr>
-                <w:ilvl w:val="0"/>
-                <w:numId w:val="1"/>
-              </w:numPr>
-              <w:jc w:val="left"/>
-              <w:rPr>
-                <w:rFonts w:eastAsia="Times New Roman"/>
-                <w:color w:val="161617"/>
-              </w:rPr>
-            </w:pPr>
-            <w:r>
-              <w:rPr>
-                <w:rFonts w:eastAsia="Times New Roman"/>
-                <w:color w:val="161617"/>
-              </w:rPr>
-              <w:t>Alpha - Paint with an alpha value; the brush acts as eraser</w:t>
-            </w:r>
-          </w:p>
-          <w:p>
-            <w:pPr>
-              <w:pStyle w:val="NoSpacing"/>
-              <w:numPr>
-                <w:ilvl w:val="0"/>
-                <w:numId w:val="1"/>
-              </w:numPr>
-              <w:jc w:val="left"/>
-              <w:rPr>
-                <w:rFonts w:eastAsia="Times New Roman"/>
-                <w:color w:val="161617"/>
-              </w:rPr>
-            </w:pPr>
-            <w:r>
-              <w:rPr>
-                <w:rFonts w:eastAsia="Times New Roman"/>
-                <w:color w:val="161617"/>
-              </w:rPr>
-              <w:t>Texture / Normal – The brush image is placed on the texture</w:t>
+              <w:jc w:val="left"/>
+              <w:rPr>
+                <w:rFonts w:eastAsia="Times New Roman"/>
+                <w:color w:val="161617"/>
+              </w:rPr>
+            </w:pPr>
+            <w:r>
+              <w:rPr>
+                <w:rFonts w:eastAsia="Times New Roman"/>
+                <w:color w:val="161617"/>
+              </w:rPr>
+              <w:t>Texture type</w:t>
             </w:r>
           </w:p>
         </w:tc>
@@ -13657,7 +14267,31 @@
                 <w:rFonts w:eastAsia="Times New Roman"/>
                 <w:color w:val="161617"/>
               </w:rPr>
-              <w:t>Paint effect</w:t>
+              <w:t>Select from list</w:t>
+            </w:r>
+            <w:r>
+              <w:rPr>
+                <w:rFonts w:eastAsia="Times New Roman"/>
+                <w:color w:val="161617"/>
+              </w:rPr>
+              <w:t>:</w:t>
+            </w:r>
+          </w:p>
+          <w:p>
+            <w:pPr>
+              <w:pStyle w:val="NoSpacing"/>
+              <w:jc w:val="left"/>
+              <w:rPr>
+                <w:rFonts w:eastAsia="Times New Roman"/>
+                <w:color w:val="161617"/>
+              </w:rPr>
+            </w:pPr>
+            <w:r>
+              <w:rPr>
+                <w:rFonts w:eastAsia="Times New Roman"/>
+                <w:color w:val="161617"/>
+              </w:rPr>
+              <w:t>Only the texture types used by the material are showed.</w:t>
             </w:r>
           </w:p>
         </w:tc>
@@ -13695,7 +14329,7 @@
                 <w:rFonts w:eastAsia="Times New Roman"/>
                 <w:color w:val="161617"/>
               </w:rPr>
-              <w:t>Determine whether the brush stops at the texture borders or continues on the opposite side of the texture</w:t>
+              <w:t>Paint effect</w:t>
             </w:r>
           </w:p>
         </w:tc>
@@ -13728,7 +14362,170 @@
                 <w:rFonts w:eastAsia="Times New Roman"/>
                 <w:color w:val="161617"/>
               </w:rPr>
-              <w:t>Overflow</w:t>
+              <w:t>Select from list</w:t>
+            </w:r>
+            <w:r>
+              <w:rPr>
+                <w:rFonts w:eastAsia="Times New Roman"/>
+                <w:color w:val="161617"/>
+              </w:rPr>
+              <w:t>:</w:t>
+            </w:r>
+          </w:p>
+          <w:p>
+            <w:pPr>
+              <w:pStyle w:val="NoSpacing"/>
+              <w:numPr>
+                <w:ilvl w:val="0"/>
+                <w:numId w:val="1"/>
+              </w:numPr>
+              <w:jc w:val="left"/>
+              <w:rPr>
+                <w:rFonts w:eastAsia="Times New Roman"/>
+                <w:color w:val="161617"/>
+              </w:rPr>
+            </w:pPr>
+            <w:proofErr w:type="spellStart"/>
+            <w:r>
+              <w:rPr>
+                <w:rFonts w:eastAsia="Times New Roman"/>
+                <w:b/>
+                <w:color w:val="161617"/>
+              </w:rPr>
+              <w:t>Colour</w:t>
+            </w:r>
+            <w:proofErr w:type="spellEnd"/>
+            <w:r>
+              <w:rPr>
+                <w:rFonts w:eastAsia="Times New Roman"/>
+                <w:color w:val="161617"/>
+              </w:rPr>
+              <w:t xml:space="preserve"> - Paint with </w:t>
+            </w:r>
+            <w:proofErr w:type="spellStart"/>
+            <w:r>
+              <w:rPr>
+                <w:rFonts w:eastAsia="Times New Roman"/>
+                <w:color w:val="161617"/>
+              </w:rPr>
+              <w:t>colour</w:t>
+            </w:r>
+            <w:proofErr w:type="spellEnd"/>
+          </w:p>
+          <w:p>
+            <w:pPr>
+              <w:pStyle w:val="NoSpacing"/>
+              <w:numPr>
+                <w:ilvl w:val="0"/>
+                <w:numId w:val="1"/>
+              </w:numPr>
+              <w:jc w:val="left"/>
+              <w:rPr>
+                <w:rFonts w:eastAsia="Times New Roman"/>
+                <w:color w:val="161617"/>
+              </w:rPr>
+            </w:pPr>
+            <w:r>
+              <w:rPr>
+                <w:rFonts w:eastAsia="Times New Roman"/>
+                <w:b/>
+                <w:color w:val="161617"/>
+              </w:rPr>
+              <w:t>Erase</w:t>
+            </w:r>
+            <w:r>
+              <w:rPr>
+                <w:rFonts w:eastAsia="Times New Roman"/>
+                <w:color w:val="161617"/>
+              </w:rPr>
+              <w:t xml:space="preserve"> – Use the brush as an eraser</w:t>
+            </w:r>
+          </w:p>
+          <w:p>
+            <w:pPr>
+              <w:pStyle w:val="NoSpacing"/>
+              <w:numPr>
+                <w:ilvl w:val="0"/>
+                <w:numId w:val="1"/>
+              </w:numPr>
+              <w:jc w:val="left"/>
+              <w:rPr>
+                <w:rFonts w:eastAsia="Times New Roman"/>
+                <w:color w:val="161617"/>
+              </w:rPr>
+            </w:pPr>
+            <w:r>
+              <w:rPr>
+                <w:rFonts w:eastAsia="Times New Roman"/>
+                <w:b/>
+                <w:color w:val="161617"/>
+              </w:rPr>
+              <w:t>Alpha</w:t>
+            </w:r>
+            <w:r>
+              <w:rPr>
+                <w:rFonts w:eastAsia="Times New Roman"/>
+                <w:color w:val="161617"/>
+              </w:rPr>
+              <w:t xml:space="preserve"> - Paint with an alpha value; the brush acts as eraser</w:t>
+            </w:r>
+          </w:p>
+          <w:p>
+            <w:pPr>
+              <w:pStyle w:val="NoSpacing"/>
+              <w:numPr>
+                <w:ilvl w:val="0"/>
+                <w:numId w:val="1"/>
+              </w:numPr>
+              <w:jc w:val="left"/>
+              <w:rPr>
+                <w:rFonts w:eastAsia="Times New Roman"/>
+                <w:color w:val="161617"/>
+              </w:rPr>
+            </w:pPr>
+            <w:r>
+              <w:rPr>
+                <w:rFonts w:eastAsia="Times New Roman"/>
+                <w:b/>
+                <w:color w:val="161617"/>
+              </w:rPr>
+              <w:t>Texture / Normal</w:t>
+            </w:r>
+            <w:r>
+              <w:rPr>
+                <w:rFonts w:eastAsia="Times New Roman"/>
+                <w:color w:val="161617"/>
+              </w:rPr>
+              <w:t xml:space="preserve"> – The brush image is placed on the texture</w:t>
+            </w:r>
+          </w:p>
+          <w:p>
+            <w:pPr>
+              <w:pStyle w:val="NoSpacing"/>
+              <w:numPr>
+                <w:ilvl w:val="0"/>
+                <w:numId w:val="1"/>
+              </w:numPr>
+              <w:jc w:val="left"/>
+              <w:rPr>
+                <w:rFonts w:eastAsia="Times New Roman"/>
+                <w:color w:val="161617"/>
+              </w:rPr>
+            </w:pPr>
+            <w:r>
+              <w:rPr>
+                <w:rFonts w:eastAsia="Times New Roman"/>
+                <w:b/>
+                <w:color w:val="161617"/>
+              </w:rPr>
+              <w:t>Carbon Copy</w:t>
+            </w:r>
+            <w:r>
+              <w:rPr>
+                <w:rFonts w:eastAsia="Times New Roman"/>
+                <w:color w:val="161617"/>
+              </w:rPr>
+              <w:t xml:space="preserve"> – Use the brush to ‘stamp’  the selected texture on the target map of the model</w:t>
             </w:r>
           </w:p>
         </w:tc>
@@ -13766,7 +14563,7 @@
                 <w:rFonts w:eastAsia="Times New Roman"/>
                 <w:color w:val="161617"/>
               </w:rPr>
-              <w:t>Select a colour</w:t>
+              <w:t>Overflow</w:t>
             </w:r>
           </w:p>
         </w:tc>
@@ -13799,7 +14596,128 @@
                 <w:rFonts w:eastAsia="Times New Roman"/>
                 <w:color w:val="161617"/>
               </w:rPr>
-              <w:t>Colour painting</w:t>
+              <w:t>Select from list:</w:t>
+            </w:r>
+          </w:p>
+          <w:p>
+            <w:pPr>
+              <w:pStyle w:val="NoSpacing"/>
+              <w:numPr>
+                <w:ilvl w:val="0"/>
+                <w:numId w:val="2"/>
+              </w:numPr>
+              <w:jc w:val="left"/>
+              <w:rPr>
+                <w:rFonts w:eastAsia="Times New Roman"/>
+                <w:color w:val="161617"/>
+              </w:rPr>
+            </w:pPr>
+            <w:r>
+              <w:rPr>
+                <w:rFonts w:eastAsia="Times New Roman"/>
+                <w:b/>
+                <w:color w:val="161617"/>
+              </w:rPr>
+              <w:t>Ignore</w:t>
+            </w:r>
+            <w:r>
+              <w:rPr>
+                <w:rFonts w:eastAsia="Times New Roman"/>
+                <w:color w:val="161617"/>
+              </w:rPr>
+              <w:t xml:space="preserve"> </w:t>
+            </w:r>
+            <w:r>
+              <w:rPr>
+                <w:rFonts w:eastAsia="Times New Roman"/>
+                <w:color w:val="161617"/>
+              </w:rPr>
+              <w:t>–</w:t>
+            </w:r>
+            <w:r>
+              <w:rPr>
+                <w:rFonts w:eastAsia="Times New Roman"/>
+                <w:color w:val="161617"/>
+              </w:rPr>
+              <w:t xml:space="preserve"> </w:t>
+            </w:r>
+            <w:r>
+              <w:rPr>
+                <w:rFonts w:eastAsia="Times New Roman"/>
+                <w:color w:val="161617"/>
+              </w:rPr>
+              <w:t xml:space="preserve">The part of the brush that </w:t>
+            </w:r>
+            <w:r>
+              <w:rPr>
+                <w:rFonts w:eastAsia="Times New Roman"/>
+                <w:color w:val="161617"/>
+              </w:rPr>
+              <w:t>crosses the boundaries</w:t>
+            </w:r>
+            <w:r>
+              <w:rPr>
+                <w:rFonts w:eastAsia="Times New Roman"/>
+                <w:color w:val="161617"/>
+              </w:rPr>
+              <w:t xml:space="preserve"> </w:t>
+            </w:r>
+            <w:r>
+              <w:rPr>
+                <w:rFonts w:eastAsia="Times New Roman"/>
+                <w:color w:val="161617"/>
+              </w:rPr>
+              <w:t>of the map</w:t>
+            </w:r>
+            <w:r>
+              <w:rPr>
+                <w:rFonts w:eastAsia="Times New Roman"/>
+                <w:color w:val="161617"/>
+              </w:rPr>
+              <w:t xml:space="preserve"> is ignored for painting</w:t>
+            </w:r>
+          </w:p>
+          <w:p>
+            <w:pPr>
+              <w:pStyle w:val="NoSpacing"/>
+              <w:numPr>
+                <w:ilvl w:val="0"/>
+                <w:numId w:val="2"/>
+              </w:numPr>
+              <w:jc w:val="left"/>
+              <w:rPr>
+                <w:rFonts w:eastAsia="Times New Roman"/>
+                <w:color w:val="161617"/>
+              </w:rPr>
+            </w:pPr>
+            <w:r>
+              <w:rPr>
+                <w:rFonts w:eastAsia="Times New Roman"/>
+                <w:b/>
+                <w:color w:val="161617"/>
+              </w:rPr>
+              <w:t>Continue</w:t>
+            </w:r>
+            <w:r>
+              <w:rPr>
+                <w:rFonts w:eastAsia="Times New Roman"/>
+                <w:color w:val="161617"/>
+              </w:rPr>
+              <w:t xml:space="preserve"> – When the brush crosses the boundaries of the map, </w:t>
+            </w:r>
+            <w:r>
+              <w:rPr>
+                <w:rFonts w:eastAsia="Times New Roman"/>
+                <w:color w:val="161617"/>
+              </w:rPr>
+              <w:t xml:space="preserve">painting </w:t>
+            </w:r>
+            <w:r>
+              <w:rPr>
+                <w:rFonts w:eastAsia="Times New Roman"/>
+                <w:color w:val="161617"/>
+              </w:rPr>
+              <w:t>continues at the opposite side</w:t>
             </w:r>
           </w:p>
         </w:tc>
@@ -13810,97 +14728,36 @@
         </w:trPr>
         <w:tc>
           <w:tcPr>
-            <w:tcW w:w="4455" w:type="dxa"/>
-            <w:tcBorders>
-              <w:top w:val="single" w:sz="6" w:space="0" w:color="D8D8D8"/>
-              <w:bottom w:val="single" w:sz="6" w:space="0" w:color="D8D8D8"/>
-            </w:tcBorders>
-            <w:shd w:val="clear" w:color="auto" w:fill="FFFFFF"/>
-            <w:tcMar>
-              <w:top w:w="60" w:type="dxa"/>
-              <w:left w:w="120" w:type="dxa"/>
-              <w:bottom w:w="60" w:type="dxa"/>
-              <w:right w:w="600" w:type="dxa"/>
-            </w:tcMar>
-          </w:tcPr>
-          <w:p>
-            <w:pPr>
-              <w:pStyle w:val="NoSpacing"/>
-              <w:jc w:val="left"/>
-              <w:rPr>
-                <w:rFonts w:eastAsia="Times New Roman"/>
-                <w:color w:val="161617"/>
-              </w:rPr>
-            </w:pPr>
-            <w:r>
-              <w:rPr>
-                <w:rFonts w:eastAsia="Times New Roman"/>
-                <w:color w:val="161617"/>
-              </w:rPr>
-              <w:t>If selected, a r</w:t>
-            </w:r>
-            <w:r>
-              <w:rPr>
-                <w:rFonts w:eastAsia="Times New Roman"/>
-                <w:color w:val="161617"/>
-              </w:rPr>
-              <w:t>a</w:t>
-            </w:r>
-            <w:bookmarkStart w:id="0" w:name="_GoBack"/>
-            <w:bookmarkEnd w:id="0"/>
-            <w:r>
-              <w:rPr>
-                <w:rFonts w:eastAsia="Times New Roman"/>
-                <w:color w:val="161617"/>
-              </w:rPr>
-              <w:t>ndom colour between 2 colours is painted</w:t>
-            </w:r>
-            <w:r>
-              <w:rPr>
-                <w:rFonts w:eastAsia="Times New Roman"/>
-                <w:color w:val="161617"/>
-              </w:rPr>
-              <w:t>. The interval determines the frequency.</w:t>
-            </w:r>
-          </w:p>
-        </w:tc>
-        <w:tc>
-          <w:tcPr>
-            <w:tcW w:w="4545" w:type="dxa"/>
-            <w:tcBorders>
-              <w:top w:val="single" w:sz="6" w:space="0" w:color="D8D8D8"/>
-              <w:bottom w:val="single" w:sz="6" w:space="0" w:color="D8D8D8"/>
-            </w:tcBorders>
-            <w:shd w:val="clear" w:color="auto" w:fill="FFFFFF"/>
-            <w:tcMar>
-              <w:top w:w="60" w:type="dxa"/>
-              <w:left w:w="120" w:type="dxa"/>
-              <w:bottom w:w="60" w:type="dxa"/>
-              <w:right w:w="600" w:type="dxa"/>
-            </w:tcMar>
-          </w:tcPr>
-          <w:p>
-            <w:pPr>
-              <w:pStyle w:val="NoSpacing"/>
-              <w:jc w:val="left"/>
-              <w:rPr>
-                <w:rFonts w:eastAsia="Times New Roman"/>
-                <w:color w:val="161617"/>
-              </w:rPr>
-            </w:pPr>
-            <w:r>
-              <w:rPr>
-                <w:rFonts w:eastAsia="Times New Roman"/>
-                <w:color w:val="161617"/>
-              </w:rPr>
-              <w:t>J</w:t>
-            </w:r>
-            <w:r>
-              <w:rPr>
-                <w:rFonts w:eastAsia="Times New Roman"/>
-                <w:color w:val="161617"/>
-              </w:rPr>
-              <w:t>itter colour checkbox</w:t>
+            <w:tcW w:w="9030" w:type="dxa"/>
+            <w:gridSpan w:val="2"/>
+            <w:tcBorders>
+              <w:top w:val="single" w:sz="6" w:space="0" w:color="D8D8D8"/>
+              <w:bottom w:val="single" w:sz="6" w:space="0" w:color="D8D8D8"/>
+            </w:tcBorders>
+            <w:shd w:val="clear" w:color="auto" w:fill="A6A6A6" w:themeFill="background1" w:themeFillShade="A6"/>
+            <w:tcMar>
+              <w:top w:w="60" w:type="dxa"/>
+              <w:left w:w="120" w:type="dxa"/>
+              <w:bottom w:w="60" w:type="dxa"/>
+              <w:right w:w="600" w:type="dxa"/>
+            </w:tcMar>
+          </w:tcPr>
+          <w:p>
+            <w:pPr>
+              <w:pStyle w:val="NoSpacing"/>
+              <w:jc w:val="left"/>
+              <w:rPr>
+                <w:rFonts w:eastAsia="Times New Roman"/>
+                <w:color w:val="FFFFFF" w:themeColor="background1"/>
+              </w:rPr>
+            </w:pPr>
+            <w:r>
+              <w:rPr>
+                <w:rFonts w:eastAsia="Times New Roman"/>
+                <w:b/>
+                <w:color w:val="FFFFFF" w:themeColor="background1"/>
+              </w:rPr>
+              <w:t>Carbon Copy</w:t>
             </w:r>
           </w:p>
         </w:tc>
@@ -13938,7 +14795,7 @@
                 <w:rFonts w:eastAsia="Times New Roman"/>
                 <w:color w:val="161617"/>
               </w:rPr>
-              <w:t>Determines the size of the brush</w:t>
+              <w:t>Texture</w:t>
             </w:r>
           </w:p>
         </w:tc>
@@ -13968,10 +14825,50 @@
             </w:pPr>
             <w:r>
               <w:rPr>
-                <w:rFonts w:eastAsia="Times New Roman"/>
-                <w:color w:val="161617"/>
-              </w:rPr>
-              <w:t>Brush scale</w:t>
+                <w:noProof/>
+              </w:rPr>
+              <w:drawing>
+                <wp:inline distT="0" distB="0" distL="0" distR="0" wp14:anchorId="722829E3" wp14:editId="22CB43A1">
+                  <wp:extent cx="352425" cy="209550"/>
+                  <wp:effectExtent l="0" t="0" r="9525" b="0"/>
+                  <wp:docPr id="7" name="Picture 7"/>
+                  <wp:cNvGraphicFramePr>
+                    <a:graphicFrameLocks xmlns:a="http://schemas.openxmlformats.org/drawingml/2006/main" noChangeAspect="1"/>
+                  </wp:cNvGraphicFramePr>
+                  <a:graphic xmlns:a="http://schemas.openxmlformats.org/drawingml/2006/main">
+                    <a:graphicData uri="http://schemas.openxmlformats.org/drawingml/2006/picture">
+                      <pic:pic xmlns:pic="http://schemas.openxmlformats.org/drawingml/2006/picture">
+                        <pic:nvPicPr>
+                          <pic:cNvPr id="1" name=""/>
+                          <pic:cNvPicPr/>
+                        </pic:nvPicPr>
+                        <pic:blipFill>
+                          <a:blip r:embed="rId36"/>
+                          <a:stretch>
+                            <a:fillRect/>
+                          </a:stretch>
+                        </pic:blipFill>
+                        <pic:spPr>
+                          <a:xfrm>
+                            <a:off x="0" y="0"/>
+                            <a:ext cx="352425" cy="209550"/>
+                          </a:xfrm>
+                          <a:prstGeom prst="rect">
+                            <a:avLst/>
+                          </a:prstGeom>
+                        </pic:spPr>
+                      </pic:pic>
+                    </a:graphicData>
+                  </a:graphic>
+                </wp:inline>
+              </w:drawing>
+            </w:r>
+            <w:r>
+              <w:rPr>
+                <w:rFonts w:eastAsia="Times New Roman"/>
+                <w:color w:val="161617"/>
+              </w:rPr>
+              <w:t xml:space="preserve"> + select texture from file dialog</w:t>
             </w:r>
           </w:p>
         </w:tc>
@@ -14009,28 +14906,7 @@
                 <w:rFonts w:eastAsia="Times New Roman"/>
                 <w:color w:val="161617"/>
               </w:rPr>
-              <w:t xml:space="preserve">If selected, a brush scale between 2 </w:t>
-            </w:r>
-            <w:r>
-              <w:rPr>
-                <w:rFonts w:eastAsia="Times New Roman"/>
-                <w:color w:val="161617"/>
-              </w:rPr>
-              <w:t xml:space="preserve">values </w:t>
-            </w:r>
-            <w:r>
-              <w:rPr>
-                <w:rFonts w:eastAsia="Times New Roman"/>
-                <w:color w:val="161617"/>
-              </w:rPr>
-              <w:t xml:space="preserve">is </w:t>
-            </w:r>
-            <w:r>
-              <w:rPr>
-                <w:rFonts w:eastAsia="Times New Roman"/>
-                <w:color w:val="161617"/>
-              </w:rPr>
-              <w:t>used for painting. The interval determines the frequency.</w:t>
+              <w:t>Scale texture</w:t>
             </w:r>
           </w:p>
         </w:tc>
@@ -14061,23 +14937,17 @@
             <w:r>
               <w:rPr>
                 <w:rFonts w:eastAsia="Times New Roman"/>
-                <w:color w:val="161617"/>
-              </w:rPr>
-              <w:t xml:space="preserve">Jitter </w:t>
-            </w:r>
-            <w:r>
-              <w:rPr>
-                <w:rFonts w:eastAsia="Times New Roman"/>
-                <w:color w:val="161617"/>
-              </w:rPr>
-              <w:t xml:space="preserve">brush </w:t>
-            </w:r>
-            <w:r>
-              <w:rPr>
-                <w:rFonts w:eastAsia="Times New Roman"/>
-                <w:color w:val="161617"/>
-              </w:rPr>
-              <w:t>scale</w:t>
+                <w:b/>
+                <w:color w:val="161617"/>
+              </w:rPr>
+              <w:t>LMB</w:t>
+            </w:r>
+            <w:r>
+              <w:rPr>
+                <w:rFonts w:eastAsia="Times New Roman"/>
+                <w:color w:val="161617"/>
+              </w:rPr>
+              <w:t xml:space="preserve"> + slide</w:t>
             </w:r>
           </w:p>
         </w:tc>
@@ -14088,67 +14958,46 @@
         </w:trPr>
         <w:tc>
           <w:tcPr>
-            <w:tcW w:w="4455" w:type="dxa"/>
-            <w:tcBorders>
-              <w:top w:val="single" w:sz="6" w:space="0" w:color="D8D8D8"/>
-              <w:bottom w:val="single" w:sz="6" w:space="0" w:color="D8D8D8"/>
-            </w:tcBorders>
-            <w:shd w:val="clear" w:color="auto" w:fill="FFFFFF"/>
-            <w:tcMar>
-              <w:top w:w="60" w:type="dxa"/>
-              <w:left w:w="120" w:type="dxa"/>
-              <w:bottom w:w="60" w:type="dxa"/>
-              <w:right w:w="600" w:type="dxa"/>
-            </w:tcMar>
-          </w:tcPr>
-          <w:p>
-            <w:pPr>
-              <w:pStyle w:val="NoSpacing"/>
-              <w:jc w:val="left"/>
-              <w:rPr>
-                <w:rFonts w:eastAsia="Times New Roman"/>
-                <w:color w:val="161617"/>
-              </w:rPr>
-            </w:pPr>
-            <w:r>
-              <w:rPr>
-                <w:rFonts w:eastAsia="Times New Roman"/>
-                <w:color w:val="161617"/>
-              </w:rPr>
-              <w:t>Determines how much ‘pressure’ is used for painting</w:t>
-            </w:r>
-          </w:p>
-        </w:tc>
-        <w:tc>
-          <w:tcPr>
-            <w:tcW w:w="4545" w:type="dxa"/>
-            <w:tcBorders>
-              <w:top w:val="single" w:sz="6" w:space="0" w:color="D8D8D8"/>
-              <w:bottom w:val="single" w:sz="6" w:space="0" w:color="D8D8D8"/>
-            </w:tcBorders>
-            <w:shd w:val="clear" w:color="auto" w:fill="FFFFFF"/>
-            <w:tcMar>
-              <w:top w:w="60" w:type="dxa"/>
-              <w:left w:w="120" w:type="dxa"/>
-              <w:bottom w:w="60" w:type="dxa"/>
-              <w:right w:w="600" w:type="dxa"/>
-            </w:tcMar>
-          </w:tcPr>
-          <w:p>
-            <w:pPr>
-              <w:pStyle w:val="NoSpacing"/>
-              <w:jc w:val="left"/>
-              <w:rPr>
-                <w:rFonts w:eastAsia="Times New Roman"/>
-                <w:color w:val="161617"/>
-              </w:rPr>
-            </w:pPr>
-            <w:r>
-              <w:rPr>
-                <w:rFonts w:eastAsia="Times New Roman"/>
-                <w:color w:val="161617"/>
-              </w:rPr>
-              <w:t>Brush force</w:t>
+            <w:tcW w:w="9030" w:type="dxa"/>
+            <w:gridSpan w:val="2"/>
+            <w:tcBorders>
+              <w:top w:val="single" w:sz="6" w:space="0" w:color="D8D8D8"/>
+              <w:bottom w:val="single" w:sz="6" w:space="0" w:color="D8D8D8"/>
+            </w:tcBorders>
+            <w:shd w:val="clear" w:color="auto" w:fill="A6A6A6" w:themeFill="background1" w:themeFillShade="A6"/>
+            <w:tcMar>
+              <w:top w:w="60" w:type="dxa"/>
+              <w:left w:w="120" w:type="dxa"/>
+              <w:bottom w:w="60" w:type="dxa"/>
+              <w:right w:w="600" w:type="dxa"/>
+            </w:tcMar>
+          </w:tcPr>
+          <w:p>
+            <w:pPr>
+              <w:pStyle w:val="NoSpacing"/>
+              <w:jc w:val="left"/>
+              <w:rPr>
+                <w:rFonts w:eastAsia="Times New Roman"/>
+                <w:color w:val="FFFFFF" w:themeColor="background1"/>
+              </w:rPr>
+            </w:pPr>
+            <w:proofErr w:type="spellStart"/>
+            <w:r>
+              <w:rPr>
+                <w:rFonts w:eastAsia="Times New Roman"/>
+                <w:b/>
+                <w:color w:val="FFFFFF" w:themeColor="background1"/>
+              </w:rPr>
+              <w:t>Colour</w:t>
+            </w:r>
+            <w:proofErr w:type="spellEnd"/>
+            <w:r>
+              <w:rPr>
+                <w:rFonts w:eastAsia="Times New Roman"/>
+                <w:b/>
+                <w:color w:val="FFFFFF" w:themeColor="background1"/>
+              </w:rPr>
+              <w:t xml:space="preserve"> Painting</w:t>
             </w:r>
           </w:p>
         </w:tc>
@@ -14186,8 +15035,17 @@
                 <w:rFonts w:eastAsia="Times New Roman"/>
                 <w:color w:val="161617"/>
               </w:rPr>
-              <w:t>If selected, a brush force between 2 values is used for painting. The interval determines the frequency.</w:t>
-            </w:r>
+              <w:t xml:space="preserve">Paint </w:t>
+            </w:r>
+            <w:proofErr w:type="spellStart"/>
+            <w:r>
+              <w:rPr>
+                <w:rFonts w:eastAsia="Times New Roman"/>
+                <w:color w:val="161617"/>
+              </w:rPr>
+              <w:t>colour</w:t>
+            </w:r>
+            <w:proofErr w:type="spellEnd"/>
           </w:p>
         </w:tc>
         <w:tc>
@@ -14219,21 +15077,89 @@
                 <w:rFonts w:eastAsia="Times New Roman"/>
                 <w:color w:val="161617"/>
               </w:rPr>
-              <w:t xml:space="preserve">Jitter </w:t>
-            </w:r>
-            <w:r>
-              <w:rPr>
-                <w:rFonts w:eastAsia="Times New Roman"/>
-                <w:color w:val="161617"/>
-              </w:rPr>
-              <w:t xml:space="preserve">brush </w:t>
-            </w:r>
-            <w:r>
-              <w:rPr>
-                <w:rFonts w:eastAsia="Times New Roman"/>
-                <w:color w:val="161617"/>
-              </w:rPr>
-              <w:t>force</w:t>
+              <w:t xml:space="preserve">Enter values of the </w:t>
+            </w:r>
+            <w:proofErr w:type="spellStart"/>
+            <w:r>
+              <w:rPr>
+                <w:rFonts w:eastAsia="Times New Roman"/>
+                <w:color w:val="161617"/>
+              </w:rPr>
+              <w:t>colour</w:t>
+            </w:r>
+            <w:proofErr w:type="spellEnd"/>
+            <w:r>
+              <w:rPr>
+                <w:rFonts w:eastAsia="Times New Roman"/>
+                <w:color w:val="161617"/>
+              </w:rPr>
+              <w:t xml:space="preserve"> OR</w:t>
+            </w:r>
+          </w:p>
+          <w:p>
+            <w:pPr>
+              <w:pStyle w:val="NoSpacing"/>
+              <w:jc w:val="left"/>
+              <w:rPr>
+                <w:rFonts w:eastAsia="Times New Roman"/>
+                <w:color w:val="161617"/>
+              </w:rPr>
+            </w:pPr>
+            <w:proofErr w:type="spellStart"/>
+            <w:r>
+              <w:rPr>
+                <w:rFonts w:eastAsia="Times New Roman"/>
+                <w:color w:val="161617"/>
+              </w:rPr>
+              <w:t>Colour</w:t>
+            </w:r>
+            <w:proofErr w:type="spellEnd"/>
+            <w:r>
+              <w:rPr>
+                <w:rFonts w:eastAsia="Times New Roman"/>
+                <w:color w:val="161617"/>
+              </w:rPr>
+              <w:t xml:space="preserve"> picker: </w:t>
+            </w:r>
+            <w:r>
+              <w:rPr>
+                <w:noProof/>
+              </w:rPr>
+              <w:drawing>
+                <wp:inline distT="0" distB="0" distL="0" distR="0" wp14:anchorId="677F2DB5" wp14:editId="150964E1">
+                  <wp:extent cx="352425" cy="209550"/>
+                  <wp:effectExtent l="0" t="0" r="9525" b="0"/>
+                  <wp:docPr id="14" name="Picture 14"/>
+                  <wp:cNvGraphicFramePr>
+                    <a:graphicFrameLocks xmlns:a="http://schemas.openxmlformats.org/drawingml/2006/main" noChangeAspect="1"/>
+                  </wp:cNvGraphicFramePr>
+                  <a:graphic xmlns:a="http://schemas.openxmlformats.org/drawingml/2006/main">
+                    <a:graphicData uri="http://schemas.openxmlformats.org/drawingml/2006/picture">
+                      <pic:pic xmlns:pic="http://schemas.openxmlformats.org/drawingml/2006/picture">
+                        <pic:nvPicPr>
+                          <pic:cNvPr id="1" name=""/>
+                          <pic:cNvPicPr/>
+                        </pic:nvPicPr>
+                        <pic:blipFill>
+                          <a:blip r:embed="rId36"/>
+                          <a:stretch>
+                            <a:fillRect/>
+                          </a:stretch>
+                        </pic:blipFill>
+                        <pic:spPr>
+                          <a:xfrm>
+                            <a:off x="0" y="0"/>
+                            <a:ext cx="352425" cy="209550"/>
+                          </a:xfrm>
+                          <a:prstGeom prst="rect">
+                            <a:avLst/>
+                          </a:prstGeom>
+                        </pic:spPr>
+                      </pic:pic>
+                    </a:graphicData>
+                  </a:graphic>
+                </wp:inline>
+              </w:drawing>
             </w:r>
           </w:p>
         </w:tc>
@@ -14271,7 +15197,79 @@
                 <w:rFonts w:eastAsia="Times New Roman"/>
                 <w:color w:val="161617"/>
               </w:rPr>
-              <w:t>Determines the angle of the brush in relation to the texture</w:t>
+              <w:t xml:space="preserve">Jitter </w:t>
+            </w:r>
+            <w:proofErr w:type="spellStart"/>
+            <w:r>
+              <w:rPr>
+                <w:rFonts w:eastAsia="Times New Roman"/>
+                <w:color w:val="161617"/>
+              </w:rPr>
+              <w:t>colour</w:t>
+            </w:r>
+            <w:proofErr w:type="spellEnd"/>
+          </w:p>
+          <w:p>
+            <w:pPr>
+              <w:pStyle w:val="NoSpacing"/>
+              <w:jc w:val="left"/>
+              <w:rPr>
+                <w:rFonts w:eastAsia="Times New Roman"/>
+                <w:color w:val="161617"/>
+              </w:rPr>
+            </w:pPr>
+            <w:r>
+              <w:rPr>
+                <w:rFonts w:eastAsia="Times New Roman"/>
+                <w:color w:val="161617"/>
+              </w:rPr>
+              <w:t xml:space="preserve">If </w:t>
+            </w:r>
+            <w:r>
+              <w:rPr>
+                <w:rFonts w:eastAsia="Times New Roman"/>
+                <w:color w:val="161617"/>
+              </w:rPr>
+              <w:t>checked</w:t>
+            </w:r>
+            <w:r>
+              <w:rPr>
+                <w:rFonts w:eastAsia="Times New Roman"/>
+                <w:color w:val="161617"/>
+              </w:rPr>
+              <w:t xml:space="preserve">, a random </w:t>
+            </w:r>
+            <w:proofErr w:type="spellStart"/>
+            <w:r>
+              <w:rPr>
+                <w:rFonts w:eastAsia="Times New Roman"/>
+                <w:color w:val="161617"/>
+              </w:rPr>
+              <w:t>colour</w:t>
+            </w:r>
+            <w:proofErr w:type="spellEnd"/>
+            <w:r>
+              <w:rPr>
+                <w:rFonts w:eastAsia="Times New Roman"/>
+                <w:color w:val="161617"/>
+              </w:rPr>
+              <w:t xml:space="preserve"> between 2 </w:t>
+            </w:r>
+            <w:proofErr w:type="spellStart"/>
+            <w:r>
+              <w:rPr>
+                <w:rFonts w:eastAsia="Times New Roman"/>
+                <w:color w:val="161617"/>
+              </w:rPr>
+              <w:t>colours</w:t>
+            </w:r>
+            <w:proofErr w:type="spellEnd"/>
+            <w:r>
+              <w:rPr>
+                <w:rFonts w:eastAsia="Times New Roman"/>
+                <w:color w:val="161617"/>
+              </w:rPr>
+              <w:t xml:space="preserve"> is painted. The interval determines the frequency.</w:t>
             </w:r>
           </w:p>
         </w:tc>
@@ -14304,7 +15302,14 @@
                 <w:rFonts w:eastAsia="Times New Roman"/>
                 <w:color w:val="161617"/>
               </w:rPr>
-              <w:t>Brush rotation angle</w:t>
+              <w:t>C</w:t>
+            </w:r>
+            <w:r>
+              <w:rPr>
+                <w:rFonts w:eastAsia="Times New Roman"/>
+                <w:color w:val="161617"/>
+              </w:rPr>
+              <w:t>heckbox</w:t>
             </w:r>
           </w:p>
         </w:tc>
@@ -14320,29 +15325,31 @@
               <w:top w:val="single" w:sz="6" w:space="0" w:color="D8D8D8"/>
               <w:bottom w:val="single" w:sz="6" w:space="0" w:color="D8D8D8"/>
             </w:tcBorders>
-            <w:shd w:val="clear" w:color="auto" w:fill="FFFFFF"/>
-            <w:tcMar>
-              <w:top w:w="60" w:type="dxa"/>
-              <w:left w:w="120" w:type="dxa"/>
-              <w:bottom w:w="60" w:type="dxa"/>
-              <w:right w:w="600" w:type="dxa"/>
-            </w:tcMar>
-          </w:tcPr>
-          <w:p>
-            <w:pPr>
-              <w:pStyle w:val="NoSpacing"/>
-              <w:jc w:val="left"/>
-              <w:rPr>
-                <w:rFonts w:eastAsia="Times New Roman"/>
-                <w:color w:val="161617"/>
-              </w:rPr>
-            </w:pPr>
-            <w:r>
-              <w:rPr>
-                <w:rFonts w:eastAsia="Times New Roman"/>
-                <w:color w:val="161617"/>
-              </w:rPr>
-              <w:t>If selected, a brush rotation angle between 2 values is used for painting. The interval determines the frequency.</w:t>
+            <w:shd w:val="clear" w:color="auto" w:fill="A6A6A6" w:themeFill="background1" w:themeFillShade="A6"/>
+            <w:tcMar>
+              <w:top w:w="60" w:type="dxa"/>
+              <w:left w:w="120" w:type="dxa"/>
+              <w:bottom w:w="60" w:type="dxa"/>
+              <w:right w:w="600" w:type="dxa"/>
+            </w:tcMar>
+          </w:tcPr>
+          <w:p>
+            <w:pPr>
+              <w:pStyle w:val="NoSpacing"/>
+              <w:jc w:val="left"/>
+              <w:rPr>
+                <w:rFonts w:eastAsia="Times New Roman"/>
+                <w:b/>
+                <w:color w:val="FFFFFF" w:themeColor="background1"/>
+              </w:rPr>
+            </w:pPr>
+            <w:r>
+              <w:rPr>
+                <w:rFonts w:eastAsia="Times New Roman"/>
+                <w:b/>
+                <w:color w:val="FFFFFF" w:themeColor="background1"/>
+              </w:rPr>
+              <w:t>Brush scale</w:t>
             </w:r>
           </w:p>
         </w:tc>
@@ -14353,44 +15360,24 @@
               <w:top w:val="single" w:sz="6" w:space="0" w:color="D8D8D8"/>
               <w:bottom w:val="single" w:sz="6" w:space="0" w:color="D8D8D8"/>
             </w:tcBorders>
-            <w:shd w:val="clear" w:color="auto" w:fill="FFFFFF"/>
-            <w:tcMar>
-              <w:top w:w="60" w:type="dxa"/>
-              <w:left w:w="120" w:type="dxa"/>
-              <w:bottom w:w="60" w:type="dxa"/>
-              <w:right w:w="600" w:type="dxa"/>
-            </w:tcMar>
-          </w:tcPr>
-          <w:p>
-            <w:pPr>
-              <w:pStyle w:val="NoSpacing"/>
-              <w:jc w:val="left"/>
-              <w:rPr>
-                <w:rFonts w:eastAsia="Times New Roman"/>
-                <w:color w:val="161617"/>
-              </w:rPr>
-            </w:pPr>
-            <w:r>
-              <w:rPr>
-                <w:rFonts w:eastAsia="Times New Roman"/>
-                <w:color w:val="161617"/>
-              </w:rPr>
-              <w:t xml:space="preserve">Jitter </w:t>
-            </w:r>
-            <w:r>
-              <w:rPr>
-                <w:rFonts w:eastAsia="Times New Roman"/>
-                <w:color w:val="161617"/>
-              </w:rPr>
-              <w:t xml:space="preserve">brush </w:t>
-            </w:r>
-            <w:r>
-              <w:rPr>
-                <w:rFonts w:eastAsia="Times New Roman"/>
-                <w:color w:val="161617"/>
-              </w:rPr>
-              <w:t>rotation angle</w:t>
-            </w:r>
+            <w:shd w:val="clear" w:color="auto" w:fill="A6A6A6" w:themeFill="background1" w:themeFillShade="A6"/>
+            <w:tcMar>
+              <w:top w:w="60" w:type="dxa"/>
+              <w:left w:w="120" w:type="dxa"/>
+              <w:bottom w:w="60" w:type="dxa"/>
+              <w:right w:w="600" w:type="dxa"/>
+            </w:tcMar>
+          </w:tcPr>
+          <w:p>
+            <w:pPr>
+              <w:pStyle w:val="NoSpacing"/>
+              <w:jc w:val="left"/>
+              <w:rPr>
+                <w:rFonts w:eastAsia="Times New Roman"/>
+                <w:b/>
+                <w:color w:val="FFFFFF" w:themeColor="background1"/>
+              </w:rPr>
+            </w:pPr>
           </w:p>
         </w:tc>
       </w:tr>
@@ -14427,7 +15414,24 @@
                 <w:rFonts w:eastAsia="Times New Roman"/>
                 <w:color w:val="161617"/>
               </w:rPr>
-              <w:t>Applies a uv offset to the brush</w:t>
+              <w:t>Brush scale</w:t>
+            </w:r>
+          </w:p>
+          <w:p>
+            <w:pPr>
+              <w:pStyle w:val="NoSpacing"/>
+              <w:jc w:val="left"/>
+              <w:rPr>
+                <w:rFonts w:eastAsia="Times New Roman"/>
+                <w:color w:val="161617"/>
+              </w:rPr>
+            </w:pPr>
+            <w:r>
+              <w:rPr>
+                <w:rFonts w:eastAsia="Times New Roman"/>
+                <w:color w:val="161617"/>
+              </w:rPr>
+              <w:t>Determines the size of the brush</w:t>
             </w:r>
           </w:p>
         </w:tc>
@@ -14458,9 +15462,17 @@
             <w:r>
               <w:rPr>
                 <w:rFonts w:eastAsia="Times New Roman"/>
-                <w:color w:val="161617"/>
-              </w:rPr>
-              <w:t>Brush translation</w:t>
+                <w:b/>
+                <w:color w:val="161617"/>
+              </w:rPr>
+              <w:t>LMB</w:t>
+            </w:r>
+            <w:r>
+              <w:rPr>
+                <w:rFonts w:eastAsia="Times New Roman"/>
+                <w:color w:val="161617"/>
+              </w:rPr>
+              <w:t xml:space="preserve"> + slide</w:t>
             </w:r>
           </w:p>
         </w:tc>
@@ -14498,7 +15510,46 @@
                 <w:rFonts w:eastAsia="Times New Roman"/>
                 <w:color w:val="161617"/>
               </w:rPr>
-              <w:t>If selected, a brush translation between 2 values is used for painting. The interval determines the frequency.</w:t>
+              <w:t>Jitter brush scale</w:t>
+            </w:r>
+            <w:r>
+              <w:rPr>
+                <w:rFonts w:eastAsia="Times New Roman"/>
+                <w:color w:val="161617"/>
+              </w:rPr>
+              <w:t xml:space="preserve"> </w:t>
+            </w:r>
+          </w:p>
+          <w:p>
+            <w:pPr>
+              <w:pStyle w:val="NoSpacing"/>
+              <w:jc w:val="left"/>
+              <w:rPr>
+                <w:rFonts w:eastAsia="Times New Roman"/>
+                <w:color w:val="161617"/>
+              </w:rPr>
+            </w:pPr>
+            <w:r>
+              <w:rPr>
+                <w:rFonts w:eastAsia="Times New Roman"/>
+                <w:color w:val="161617"/>
+              </w:rPr>
+              <w:lastRenderedPageBreak/>
+              <w:t xml:space="preserve">If </w:t>
+            </w:r>
+            <w:r>
+              <w:rPr>
+                <w:rFonts w:eastAsia="Times New Roman"/>
+                <w:color w:val="161617"/>
+              </w:rPr>
+              <w:t>checked</w:t>
+            </w:r>
+            <w:r>
+              <w:rPr>
+                <w:rFonts w:eastAsia="Times New Roman"/>
+                <w:color w:val="161617"/>
+              </w:rPr>
+              <w:t>, a brush scale between 2 values is used for painting. The interval determines the frequency.</w:t>
             </w:r>
           </w:p>
         </w:tc>
@@ -14531,7 +15582,8 @@
                 <w:rFonts w:eastAsia="Times New Roman"/>
                 <w:color w:val="161617"/>
               </w:rPr>
-              <w:t>Jitter translation</w:t>
+              <w:lastRenderedPageBreak/>
+              <w:t>Checkbox</w:t>
             </w:r>
           </w:p>
         </w:tc>
@@ -14542,67 +15594,46 @@
         </w:trPr>
         <w:tc>
           <w:tcPr>
-            <w:tcW w:w="4455" w:type="dxa"/>
-            <w:tcBorders>
-              <w:top w:val="single" w:sz="6" w:space="0" w:color="D8D8D8"/>
-              <w:bottom w:val="single" w:sz="6" w:space="0" w:color="D8D8D8"/>
-            </w:tcBorders>
-            <w:shd w:val="clear" w:color="auto" w:fill="FFFFFF"/>
-            <w:tcMar>
-              <w:top w:w="60" w:type="dxa"/>
-              <w:left w:w="120" w:type="dxa"/>
-              <w:bottom w:w="60" w:type="dxa"/>
-              <w:right w:w="600" w:type="dxa"/>
-            </w:tcMar>
-          </w:tcPr>
-          <w:p>
-            <w:pPr>
-              <w:pStyle w:val="NoSpacing"/>
-              <w:jc w:val="left"/>
-              <w:rPr>
-                <w:rFonts w:eastAsia="Times New Roman"/>
-                <w:color w:val="161617"/>
-              </w:rPr>
-            </w:pPr>
-            <w:r>
-              <w:rPr>
-                <w:rFonts w:eastAsia="Times New Roman"/>
-                <w:color w:val="161617"/>
-              </w:rPr>
-              <w:t>Determines whether the brush is mirrored horizontally</w:t>
-            </w:r>
-          </w:p>
-        </w:tc>
-        <w:tc>
-          <w:tcPr>
-            <w:tcW w:w="4545" w:type="dxa"/>
-            <w:tcBorders>
-              <w:top w:val="single" w:sz="6" w:space="0" w:color="D8D8D8"/>
-              <w:bottom w:val="single" w:sz="6" w:space="0" w:color="D8D8D8"/>
-            </w:tcBorders>
-            <w:shd w:val="clear" w:color="auto" w:fill="FFFFFF"/>
-            <w:tcMar>
-              <w:top w:w="60" w:type="dxa"/>
-              <w:left w:w="120" w:type="dxa"/>
-              <w:bottom w:w="60" w:type="dxa"/>
-              <w:right w:w="600" w:type="dxa"/>
-            </w:tcMar>
-          </w:tcPr>
-          <w:p>
-            <w:pPr>
-              <w:pStyle w:val="NoSpacing"/>
-              <w:jc w:val="left"/>
-              <w:rPr>
-                <w:rFonts w:eastAsia="Times New Roman"/>
-                <w:color w:val="161617"/>
-              </w:rPr>
-            </w:pPr>
-            <w:r>
-              <w:rPr>
-                <w:rFonts w:eastAsia="Times New Roman"/>
-                <w:color w:val="161617"/>
-              </w:rPr>
-              <w:t>Brush mirror horizontal</w:t>
+            <w:tcW w:w="9030" w:type="dxa"/>
+            <w:gridSpan w:val="2"/>
+            <w:tcBorders>
+              <w:top w:val="single" w:sz="6" w:space="0" w:color="D8D8D8"/>
+              <w:bottom w:val="single" w:sz="6" w:space="0" w:color="D8D8D8"/>
+            </w:tcBorders>
+            <w:shd w:val="clear" w:color="auto" w:fill="A6A6A6" w:themeFill="background1" w:themeFillShade="A6"/>
+            <w:tcMar>
+              <w:top w:w="60" w:type="dxa"/>
+              <w:left w:w="120" w:type="dxa"/>
+              <w:bottom w:w="60" w:type="dxa"/>
+              <w:right w:w="600" w:type="dxa"/>
+            </w:tcMar>
+          </w:tcPr>
+          <w:p>
+            <w:pPr>
+              <w:pStyle w:val="NoSpacing"/>
+              <w:jc w:val="left"/>
+              <w:rPr>
+                <w:rFonts w:eastAsia="Times New Roman"/>
+                <w:b/>
+                <w:color w:val="FFFFFF" w:themeColor="background1"/>
+              </w:rPr>
+            </w:pPr>
+            <w:r>
+              <w:rPr>
+                <w:rFonts w:eastAsia="Times New Roman"/>
+                <w:b/>
+                <w:color w:val="FFFFFF" w:themeColor="background1"/>
+              </w:rPr>
+              <w:lastRenderedPageBreak/>
+              <w:t xml:space="preserve">Brush </w:t>
+            </w:r>
+            <w:r>
+              <w:rPr>
+                <w:rFonts w:eastAsia="Times New Roman"/>
+                <w:b/>
+                <w:color w:val="FFFFFF" w:themeColor="background1"/>
+              </w:rPr>
+              <w:t>force</w:t>
             </w:r>
           </w:p>
         </w:tc>
@@ -14640,8 +15671,24 @@
                 <w:rFonts w:eastAsia="Times New Roman"/>
                 <w:color w:val="161617"/>
               </w:rPr>
-              <w:lastRenderedPageBreak/>
-              <w:t>If selected, the brush is mirrored horizontal randomly. The interval determines the frequency.</w:t>
+              <w:t>Brush force</w:t>
+            </w:r>
+          </w:p>
+          <w:p>
+            <w:pPr>
+              <w:pStyle w:val="NoSpacing"/>
+              <w:jc w:val="left"/>
+              <w:rPr>
+                <w:rFonts w:eastAsia="Times New Roman"/>
+                <w:color w:val="161617"/>
+              </w:rPr>
+            </w:pPr>
+            <w:r>
+              <w:rPr>
+                <w:rFonts w:eastAsia="Times New Roman"/>
+                <w:color w:val="161617"/>
+              </w:rPr>
+              <w:t>Determines how much ‘pressure’ is used for painting</w:t>
             </w:r>
           </w:p>
         </w:tc>
@@ -14672,10 +15719,20 @@
             <w:r>
               <w:rPr>
                 <w:rFonts w:eastAsia="Times New Roman"/>
-                <w:color w:val="161617"/>
-              </w:rPr>
-              <w:t>Jitter horizontal mirror checkbox</w:t>
-            </w:r>
+                <w:b/>
+                <w:color w:val="161617"/>
+              </w:rPr>
+              <w:t>LMB</w:t>
+            </w:r>
+            <w:r>
+              <w:rPr>
+                <w:rFonts w:eastAsia="Times New Roman"/>
+                <w:color w:val="161617"/>
+              </w:rPr>
+              <w:t xml:space="preserve"> + slide</w:t>
+            </w:r>
+            <w:bookmarkStart w:id="0" w:name="_GoBack"/>
+            <w:bookmarkEnd w:id="0"/>
           </w:p>
         </w:tc>
       </w:tr>
@@ -14712,7 +15769,38 @@
                 <w:rFonts w:eastAsia="Times New Roman"/>
                 <w:color w:val="161617"/>
               </w:rPr>
-              <w:t>Determines whether the brush is mirrored vertically</w:t>
+              <w:t>Jitter brush force</w:t>
+            </w:r>
+          </w:p>
+          <w:p>
+            <w:pPr>
+              <w:pStyle w:val="NoSpacing"/>
+              <w:jc w:val="left"/>
+              <w:rPr>
+                <w:rFonts w:eastAsia="Times New Roman"/>
+                <w:color w:val="161617"/>
+              </w:rPr>
+            </w:pPr>
+            <w:r>
+              <w:rPr>
+                <w:rFonts w:eastAsia="Times New Roman"/>
+                <w:color w:val="161617"/>
+              </w:rPr>
+              <w:t xml:space="preserve">If </w:t>
+            </w:r>
+            <w:r>
+              <w:rPr>
+                <w:rFonts w:eastAsia="Times New Roman"/>
+                <w:color w:val="161617"/>
+              </w:rPr>
+              <w:t>checked</w:t>
+            </w:r>
+            <w:r>
+              <w:rPr>
+                <w:rFonts w:eastAsia="Times New Roman"/>
+                <w:color w:val="161617"/>
+              </w:rPr>
+              <w:t>, a brush force between 2 values is used for painting. The interval determines the frequency.</w:t>
             </w:r>
           </w:p>
         </w:tc>
@@ -14745,7 +15833,7 @@
                 <w:rFonts w:eastAsia="Times New Roman"/>
                 <w:color w:val="161617"/>
               </w:rPr>
-              <w:t>Brush mirror vertical</w:t>
+              <w:t>Checkbox</w:t>
             </w:r>
           </w:p>
         </w:tc>
@@ -14756,6 +15844,47 @@
         </w:trPr>
         <w:tc>
           <w:tcPr>
+            <w:tcW w:w="9030" w:type="dxa"/>
+            <w:gridSpan w:val="2"/>
+            <w:tcBorders>
+              <w:top w:val="single" w:sz="6" w:space="0" w:color="D8D8D8"/>
+              <w:bottom w:val="single" w:sz="6" w:space="0" w:color="D8D8D8"/>
+            </w:tcBorders>
+            <w:shd w:val="clear" w:color="auto" w:fill="A6A6A6" w:themeFill="background1" w:themeFillShade="A6"/>
+            <w:tcMar>
+              <w:top w:w="60" w:type="dxa"/>
+              <w:left w:w="120" w:type="dxa"/>
+              <w:bottom w:w="60" w:type="dxa"/>
+              <w:right w:w="600" w:type="dxa"/>
+            </w:tcMar>
+          </w:tcPr>
+          <w:p>
+            <w:pPr>
+              <w:pStyle w:val="NoSpacing"/>
+              <w:jc w:val="left"/>
+              <w:rPr>
+                <w:rFonts w:eastAsia="Times New Roman"/>
+                <w:b/>
+                <w:color w:val="FFFFFF" w:themeColor="background1"/>
+              </w:rPr>
+            </w:pPr>
+            <w:r>
+              <w:rPr>
+                <w:rFonts w:eastAsia="Times New Roman"/>
+                <w:b/>
+                <w:color w:val="FFFFFF" w:themeColor="background1"/>
+              </w:rPr>
+              <w:t>Brush rotation angle</w:t>
+            </w:r>
+          </w:p>
+        </w:tc>
+      </w:tr>
+      <w:tr>
+        <w:trPr>
+          <w:tblCellSpacing w:w="15" w:type="dxa"/>
+        </w:trPr>
+        <w:tc>
+          <w:tcPr>
             <w:tcW w:w="4455" w:type="dxa"/>
             <w:tcBorders>
               <w:top w:val="single" w:sz="6" w:space="0" w:color="D8D8D8"/>
@@ -14783,7 +15912,24 @@
                 <w:rFonts w:eastAsia="Times New Roman"/>
                 <w:color w:val="161617"/>
               </w:rPr>
-              <w:t>If selected, the brush is mirrored vertical randomly. The interval determines the frequency.</w:t>
+              <w:t>Brush rotation angle</w:t>
+            </w:r>
+          </w:p>
+          <w:p>
+            <w:pPr>
+              <w:pStyle w:val="NoSpacing"/>
+              <w:jc w:val="left"/>
+              <w:rPr>
+                <w:rFonts w:eastAsia="Times New Roman"/>
+                <w:color w:val="161617"/>
+              </w:rPr>
+            </w:pPr>
+            <w:r>
+              <w:rPr>
+                <w:rFonts w:eastAsia="Times New Roman"/>
+                <w:color w:val="161617"/>
+              </w:rPr>
+              <w:t>Determines the angle of the brush in relation to the texture</w:t>
             </w:r>
           </w:p>
         </w:tc>
@@ -14814,9 +15960,854 @@
             <w:r>
               <w:rPr>
                 <w:rFonts w:eastAsia="Times New Roman"/>
-                <w:color w:val="161617"/>
-              </w:rPr>
-              <w:t>Jitter vertical mirror checkbox</w:t>
+                <w:b/>
+                <w:color w:val="161617"/>
+              </w:rPr>
+              <w:t>LMB</w:t>
+            </w:r>
+            <w:r>
+              <w:rPr>
+                <w:rFonts w:eastAsia="Times New Roman"/>
+                <w:color w:val="161617"/>
+              </w:rPr>
+              <w:t xml:space="preserve"> + slide</w:t>
+            </w:r>
+          </w:p>
+        </w:tc>
+      </w:tr>
+      <w:tr>
+        <w:trPr>
+          <w:tblCellSpacing w:w="15" w:type="dxa"/>
+        </w:trPr>
+        <w:tc>
+          <w:tcPr>
+            <w:tcW w:w="4455" w:type="dxa"/>
+            <w:tcBorders>
+              <w:top w:val="single" w:sz="6" w:space="0" w:color="D8D8D8"/>
+              <w:bottom w:val="single" w:sz="6" w:space="0" w:color="D8D8D8"/>
+            </w:tcBorders>
+            <w:shd w:val="clear" w:color="auto" w:fill="FFFFFF"/>
+            <w:tcMar>
+              <w:top w:w="60" w:type="dxa"/>
+              <w:left w:w="120" w:type="dxa"/>
+              <w:bottom w:w="60" w:type="dxa"/>
+              <w:right w:w="600" w:type="dxa"/>
+            </w:tcMar>
+          </w:tcPr>
+          <w:p>
+            <w:pPr>
+              <w:pStyle w:val="NoSpacing"/>
+              <w:jc w:val="left"/>
+              <w:rPr>
+                <w:rFonts w:eastAsia="Times New Roman"/>
+                <w:color w:val="161617"/>
+              </w:rPr>
+            </w:pPr>
+            <w:r>
+              <w:rPr>
+                <w:rFonts w:eastAsia="Times New Roman"/>
+                <w:color w:val="161617"/>
+              </w:rPr>
+              <w:t>Jitter brush rotation angle</w:t>
+            </w:r>
+          </w:p>
+          <w:p>
+            <w:pPr>
+              <w:pStyle w:val="NoSpacing"/>
+              <w:jc w:val="left"/>
+              <w:rPr>
+                <w:rFonts w:eastAsia="Times New Roman"/>
+                <w:color w:val="161617"/>
+              </w:rPr>
+            </w:pPr>
+            <w:r>
+              <w:rPr>
+                <w:rFonts w:eastAsia="Times New Roman"/>
+                <w:color w:val="161617"/>
+              </w:rPr>
+              <w:t xml:space="preserve">If </w:t>
+            </w:r>
+            <w:r>
+              <w:rPr>
+                <w:rFonts w:eastAsia="Times New Roman"/>
+                <w:color w:val="161617"/>
+              </w:rPr>
+              <w:t>checked</w:t>
+            </w:r>
+            <w:r>
+              <w:rPr>
+                <w:rFonts w:eastAsia="Times New Roman"/>
+                <w:color w:val="161617"/>
+              </w:rPr>
+              <w:t>, a brush rotation angle between 2 values is used for painting. The interval determines the frequency.</w:t>
+            </w:r>
+          </w:p>
+        </w:tc>
+        <w:tc>
+          <w:tcPr>
+            <w:tcW w:w="4545" w:type="dxa"/>
+            <w:tcBorders>
+              <w:top w:val="single" w:sz="6" w:space="0" w:color="D8D8D8"/>
+              <w:bottom w:val="single" w:sz="6" w:space="0" w:color="D8D8D8"/>
+            </w:tcBorders>
+            <w:shd w:val="clear" w:color="auto" w:fill="FFFFFF"/>
+            <w:tcMar>
+              <w:top w:w="60" w:type="dxa"/>
+              <w:left w:w="120" w:type="dxa"/>
+              <w:bottom w:w="60" w:type="dxa"/>
+              <w:right w:w="600" w:type="dxa"/>
+            </w:tcMar>
+          </w:tcPr>
+          <w:p>
+            <w:pPr>
+              <w:pStyle w:val="NoSpacing"/>
+              <w:jc w:val="left"/>
+              <w:rPr>
+                <w:rFonts w:eastAsia="Times New Roman"/>
+                <w:color w:val="161617"/>
+              </w:rPr>
+            </w:pPr>
+            <w:r>
+              <w:rPr>
+                <w:rFonts w:eastAsia="Times New Roman"/>
+                <w:color w:val="161617"/>
+              </w:rPr>
+              <w:t>Checkbox</w:t>
+            </w:r>
+          </w:p>
+        </w:tc>
+      </w:tr>
+      <w:tr>
+        <w:trPr>
+          <w:tblCellSpacing w:w="15" w:type="dxa"/>
+        </w:trPr>
+        <w:tc>
+          <w:tcPr>
+            <w:tcW w:w="9030" w:type="dxa"/>
+            <w:gridSpan w:val="2"/>
+            <w:tcBorders>
+              <w:top w:val="single" w:sz="6" w:space="0" w:color="D8D8D8"/>
+              <w:bottom w:val="single" w:sz="6" w:space="0" w:color="D8D8D8"/>
+            </w:tcBorders>
+            <w:shd w:val="clear" w:color="auto" w:fill="A6A6A6" w:themeFill="background1" w:themeFillShade="A6"/>
+            <w:tcMar>
+              <w:top w:w="60" w:type="dxa"/>
+              <w:left w:w="120" w:type="dxa"/>
+              <w:bottom w:w="60" w:type="dxa"/>
+              <w:right w:w="600" w:type="dxa"/>
+            </w:tcMar>
+          </w:tcPr>
+          <w:p>
+            <w:pPr>
+              <w:pStyle w:val="NoSpacing"/>
+              <w:jc w:val="left"/>
+              <w:rPr>
+                <w:rFonts w:eastAsia="Times New Roman"/>
+                <w:b/>
+                <w:color w:val="FFFFFF" w:themeColor="background1"/>
+              </w:rPr>
+            </w:pPr>
+            <w:r>
+              <w:rPr>
+                <w:rFonts w:eastAsia="Times New Roman"/>
+                <w:b/>
+                <w:color w:val="FFFFFF" w:themeColor="background1"/>
+              </w:rPr>
+              <w:t>Brush translation</w:t>
+            </w:r>
+          </w:p>
+        </w:tc>
+      </w:tr>
+      <w:tr>
+        <w:trPr>
+          <w:tblCellSpacing w:w="15" w:type="dxa"/>
+        </w:trPr>
+        <w:tc>
+          <w:tcPr>
+            <w:tcW w:w="4455" w:type="dxa"/>
+            <w:tcBorders>
+              <w:top w:val="single" w:sz="6" w:space="0" w:color="D8D8D8"/>
+              <w:bottom w:val="single" w:sz="6" w:space="0" w:color="D8D8D8"/>
+            </w:tcBorders>
+            <w:shd w:val="clear" w:color="auto" w:fill="FFFFFF"/>
+            <w:tcMar>
+              <w:top w:w="60" w:type="dxa"/>
+              <w:left w:w="120" w:type="dxa"/>
+              <w:bottom w:w="60" w:type="dxa"/>
+              <w:right w:w="600" w:type="dxa"/>
+            </w:tcMar>
+          </w:tcPr>
+          <w:p>
+            <w:pPr>
+              <w:pStyle w:val="NoSpacing"/>
+              <w:jc w:val="left"/>
+              <w:rPr>
+                <w:rFonts w:eastAsia="Times New Roman"/>
+                <w:color w:val="161617"/>
+              </w:rPr>
+            </w:pPr>
+            <w:r>
+              <w:rPr>
+                <w:rFonts w:eastAsia="Times New Roman"/>
+                <w:color w:val="161617"/>
+              </w:rPr>
+              <w:t>Brush translation</w:t>
+            </w:r>
+          </w:p>
+          <w:p>
+            <w:pPr>
+              <w:pStyle w:val="NoSpacing"/>
+              <w:jc w:val="left"/>
+              <w:rPr>
+                <w:rFonts w:eastAsia="Times New Roman"/>
+                <w:color w:val="161617"/>
+              </w:rPr>
+            </w:pPr>
+            <w:r>
+              <w:rPr>
+                <w:rFonts w:eastAsia="Times New Roman"/>
+                <w:color w:val="161617"/>
+              </w:rPr>
+              <w:t xml:space="preserve">Applies a </w:t>
+            </w:r>
+            <w:proofErr w:type="spellStart"/>
+            <w:r>
+              <w:rPr>
+                <w:rFonts w:eastAsia="Times New Roman"/>
+                <w:color w:val="161617"/>
+              </w:rPr>
+              <w:t>uv</w:t>
+            </w:r>
+            <w:proofErr w:type="spellEnd"/>
+            <w:r>
+              <w:rPr>
+                <w:rFonts w:eastAsia="Times New Roman"/>
+                <w:color w:val="161617"/>
+              </w:rPr>
+              <w:t xml:space="preserve"> offset to the brush</w:t>
+            </w:r>
+          </w:p>
+        </w:tc>
+        <w:tc>
+          <w:tcPr>
+            <w:tcW w:w="4545" w:type="dxa"/>
+            <w:tcBorders>
+              <w:top w:val="single" w:sz="6" w:space="0" w:color="D8D8D8"/>
+              <w:bottom w:val="single" w:sz="6" w:space="0" w:color="D8D8D8"/>
+            </w:tcBorders>
+            <w:shd w:val="clear" w:color="auto" w:fill="FFFFFF"/>
+            <w:tcMar>
+              <w:top w:w="60" w:type="dxa"/>
+              <w:left w:w="120" w:type="dxa"/>
+              <w:bottom w:w="60" w:type="dxa"/>
+              <w:right w:w="600" w:type="dxa"/>
+            </w:tcMar>
+          </w:tcPr>
+          <w:p>
+            <w:pPr>
+              <w:pStyle w:val="NoSpacing"/>
+              <w:jc w:val="left"/>
+              <w:rPr>
+                <w:rFonts w:eastAsia="Times New Roman"/>
+                <w:color w:val="161617"/>
+              </w:rPr>
+            </w:pPr>
+            <w:r>
+              <w:rPr>
+                <w:rFonts w:eastAsia="Times New Roman"/>
+                <w:b/>
+                <w:color w:val="161617"/>
+              </w:rPr>
+              <w:t>LMB</w:t>
+            </w:r>
+            <w:r>
+              <w:rPr>
+                <w:rFonts w:eastAsia="Times New Roman"/>
+                <w:color w:val="161617"/>
+              </w:rPr>
+              <w:t xml:space="preserve"> + slide</w:t>
+            </w:r>
+          </w:p>
+        </w:tc>
+      </w:tr>
+      <w:tr>
+        <w:trPr>
+          <w:tblCellSpacing w:w="15" w:type="dxa"/>
+        </w:trPr>
+        <w:tc>
+          <w:tcPr>
+            <w:tcW w:w="4455" w:type="dxa"/>
+            <w:tcBorders>
+              <w:top w:val="single" w:sz="6" w:space="0" w:color="D8D8D8"/>
+              <w:bottom w:val="single" w:sz="6" w:space="0" w:color="D8D8D8"/>
+            </w:tcBorders>
+            <w:shd w:val="clear" w:color="auto" w:fill="FFFFFF"/>
+            <w:tcMar>
+              <w:top w:w="60" w:type="dxa"/>
+              <w:left w:w="120" w:type="dxa"/>
+              <w:bottom w:w="60" w:type="dxa"/>
+              <w:right w:w="600" w:type="dxa"/>
+            </w:tcMar>
+          </w:tcPr>
+          <w:p>
+            <w:pPr>
+              <w:pStyle w:val="NoSpacing"/>
+              <w:jc w:val="left"/>
+              <w:rPr>
+                <w:rFonts w:eastAsia="Times New Roman"/>
+                <w:color w:val="161617"/>
+              </w:rPr>
+            </w:pPr>
+            <w:r>
+              <w:rPr>
+                <w:rFonts w:eastAsia="Times New Roman"/>
+                <w:color w:val="161617"/>
+              </w:rPr>
+              <w:t>Jitter translation</w:t>
+            </w:r>
+          </w:p>
+          <w:p>
+            <w:pPr>
+              <w:pStyle w:val="NoSpacing"/>
+              <w:jc w:val="left"/>
+              <w:rPr>
+                <w:rFonts w:eastAsia="Times New Roman"/>
+                <w:color w:val="161617"/>
+              </w:rPr>
+            </w:pPr>
+            <w:r>
+              <w:rPr>
+                <w:rFonts w:eastAsia="Times New Roman"/>
+                <w:color w:val="161617"/>
+              </w:rPr>
+              <w:t xml:space="preserve">If </w:t>
+            </w:r>
+            <w:r>
+              <w:rPr>
+                <w:rFonts w:eastAsia="Times New Roman"/>
+                <w:color w:val="161617"/>
+              </w:rPr>
+              <w:t>checked</w:t>
+            </w:r>
+            <w:r>
+              <w:rPr>
+                <w:rFonts w:eastAsia="Times New Roman"/>
+                <w:color w:val="161617"/>
+              </w:rPr>
+              <w:t>, a brush translation between 2 values is used for painting. The interval determines the frequency.</w:t>
+            </w:r>
+          </w:p>
+        </w:tc>
+        <w:tc>
+          <w:tcPr>
+            <w:tcW w:w="4545" w:type="dxa"/>
+            <w:tcBorders>
+              <w:top w:val="single" w:sz="6" w:space="0" w:color="D8D8D8"/>
+              <w:bottom w:val="single" w:sz="6" w:space="0" w:color="D8D8D8"/>
+            </w:tcBorders>
+            <w:shd w:val="clear" w:color="auto" w:fill="FFFFFF"/>
+            <w:tcMar>
+              <w:top w:w="60" w:type="dxa"/>
+              <w:left w:w="120" w:type="dxa"/>
+              <w:bottom w:w="60" w:type="dxa"/>
+              <w:right w:w="600" w:type="dxa"/>
+            </w:tcMar>
+          </w:tcPr>
+          <w:p>
+            <w:pPr>
+              <w:pStyle w:val="NoSpacing"/>
+              <w:jc w:val="left"/>
+              <w:rPr>
+                <w:rFonts w:eastAsia="Times New Roman"/>
+                <w:color w:val="161617"/>
+              </w:rPr>
+            </w:pPr>
+            <w:r>
+              <w:rPr>
+                <w:rFonts w:eastAsia="Times New Roman"/>
+                <w:color w:val="161617"/>
+              </w:rPr>
+              <w:t>Checkbox</w:t>
+            </w:r>
+          </w:p>
+        </w:tc>
+      </w:tr>
+      <w:tr>
+        <w:trPr>
+          <w:tblCellSpacing w:w="15" w:type="dxa"/>
+        </w:trPr>
+        <w:tc>
+          <w:tcPr>
+            <w:tcW w:w="9030" w:type="dxa"/>
+            <w:gridSpan w:val="2"/>
+            <w:tcBorders>
+              <w:top w:val="single" w:sz="6" w:space="0" w:color="D8D8D8"/>
+              <w:bottom w:val="single" w:sz="6" w:space="0" w:color="D8D8D8"/>
+            </w:tcBorders>
+            <w:shd w:val="clear" w:color="auto" w:fill="A6A6A6" w:themeFill="background1" w:themeFillShade="A6"/>
+            <w:tcMar>
+              <w:top w:w="60" w:type="dxa"/>
+              <w:left w:w="120" w:type="dxa"/>
+              <w:bottom w:w="60" w:type="dxa"/>
+              <w:right w:w="600" w:type="dxa"/>
+            </w:tcMar>
+          </w:tcPr>
+          <w:p>
+            <w:pPr>
+              <w:pStyle w:val="NoSpacing"/>
+              <w:jc w:val="left"/>
+              <w:rPr>
+                <w:rFonts w:eastAsia="Times New Roman"/>
+                <w:b/>
+                <w:color w:val="FFFFFF" w:themeColor="background1"/>
+              </w:rPr>
+            </w:pPr>
+            <w:r>
+              <w:rPr>
+                <w:rFonts w:eastAsia="Times New Roman"/>
+                <w:b/>
+                <w:color w:val="FFFFFF" w:themeColor="background1"/>
+              </w:rPr>
+              <w:t>Brush mirror horizontal</w:t>
+            </w:r>
+          </w:p>
+        </w:tc>
+      </w:tr>
+      <w:tr>
+        <w:trPr>
+          <w:tblCellSpacing w:w="15" w:type="dxa"/>
+        </w:trPr>
+        <w:tc>
+          <w:tcPr>
+            <w:tcW w:w="4455" w:type="dxa"/>
+            <w:tcBorders>
+              <w:top w:val="single" w:sz="6" w:space="0" w:color="D8D8D8"/>
+              <w:bottom w:val="single" w:sz="6" w:space="0" w:color="D8D8D8"/>
+            </w:tcBorders>
+            <w:shd w:val="clear" w:color="auto" w:fill="FFFFFF"/>
+            <w:tcMar>
+              <w:top w:w="60" w:type="dxa"/>
+              <w:left w:w="120" w:type="dxa"/>
+              <w:bottom w:w="60" w:type="dxa"/>
+              <w:right w:w="600" w:type="dxa"/>
+            </w:tcMar>
+          </w:tcPr>
+          <w:p>
+            <w:pPr>
+              <w:pStyle w:val="NoSpacing"/>
+              <w:jc w:val="left"/>
+              <w:rPr>
+                <w:rFonts w:eastAsia="Times New Roman"/>
+                <w:color w:val="161617"/>
+              </w:rPr>
+            </w:pPr>
+            <w:r>
+              <w:rPr>
+                <w:rFonts w:eastAsia="Times New Roman"/>
+                <w:color w:val="161617"/>
+              </w:rPr>
+              <w:t>Brush mirror horizontal</w:t>
+            </w:r>
+          </w:p>
+          <w:p>
+            <w:pPr>
+              <w:pStyle w:val="NoSpacing"/>
+              <w:jc w:val="left"/>
+              <w:rPr>
+                <w:rFonts w:eastAsia="Times New Roman"/>
+                <w:color w:val="161617"/>
+              </w:rPr>
+            </w:pPr>
+            <w:r>
+              <w:rPr>
+                <w:rFonts w:eastAsia="Times New Roman"/>
+                <w:color w:val="161617"/>
+              </w:rPr>
+              <w:t>Determines whether the brush is mirrored horizontally</w:t>
+            </w:r>
+          </w:p>
+        </w:tc>
+        <w:tc>
+          <w:tcPr>
+            <w:tcW w:w="4545" w:type="dxa"/>
+            <w:tcBorders>
+              <w:top w:val="single" w:sz="6" w:space="0" w:color="D8D8D8"/>
+              <w:bottom w:val="single" w:sz="6" w:space="0" w:color="D8D8D8"/>
+            </w:tcBorders>
+            <w:shd w:val="clear" w:color="auto" w:fill="FFFFFF"/>
+            <w:tcMar>
+              <w:top w:w="60" w:type="dxa"/>
+              <w:left w:w="120" w:type="dxa"/>
+              <w:bottom w:w="60" w:type="dxa"/>
+              <w:right w:w="600" w:type="dxa"/>
+            </w:tcMar>
+          </w:tcPr>
+          <w:p>
+            <w:pPr>
+              <w:pStyle w:val="NoSpacing"/>
+              <w:jc w:val="left"/>
+              <w:rPr>
+                <w:rFonts w:eastAsia="Times New Roman"/>
+                <w:color w:val="161617"/>
+              </w:rPr>
+            </w:pPr>
+            <w:r>
+              <w:rPr>
+                <w:rFonts w:eastAsia="Times New Roman"/>
+                <w:color w:val="161617"/>
+              </w:rPr>
+              <w:t>Checkbox</w:t>
+            </w:r>
+          </w:p>
+        </w:tc>
+      </w:tr>
+      <w:tr>
+        <w:trPr>
+          <w:tblCellSpacing w:w="15" w:type="dxa"/>
+        </w:trPr>
+        <w:tc>
+          <w:tcPr>
+            <w:tcW w:w="4455" w:type="dxa"/>
+            <w:tcBorders>
+              <w:top w:val="single" w:sz="6" w:space="0" w:color="D8D8D8"/>
+              <w:bottom w:val="single" w:sz="6" w:space="0" w:color="D8D8D8"/>
+            </w:tcBorders>
+            <w:shd w:val="clear" w:color="auto" w:fill="FFFFFF"/>
+            <w:tcMar>
+              <w:top w:w="60" w:type="dxa"/>
+              <w:left w:w="120" w:type="dxa"/>
+              <w:bottom w:w="60" w:type="dxa"/>
+              <w:right w:w="600" w:type="dxa"/>
+            </w:tcMar>
+          </w:tcPr>
+          <w:p>
+            <w:pPr>
+              <w:pStyle w:val="NoSpacing"/>
+              <w:jc w:val="left"/>
+              <w:rPr>
+                <w:rFonts w:eastAsia="Times New Roman"/>
+                <w:color w:val="161617"/>
+              </w:rPr>
+            </w:pPr>
+            <w:r>
+              <w:rPr>
+                <w:rFonts w:eastAsia="Times New Roman"/>
+                <w:color w:val="161617"/>
+              </w:rPr>
+              <w:t>J</w:t>
+            </w:r>
+            <w:r>
+              <w:rPr>
+                <w:rFonts w:eastAsia="Times New Roman"/>
+                <w:color w:val="161617"/>
+              </w:rPr>
+              <w:t>itter horizontal mirror</w:t>
+            </w:r>
+          </w:p>
+          <w:p>
+            <w:pPr>
+              <w:pStyle w:val="NoSpacing"/>
+              <w:jc w:val="left"/>
+              <w:rPr>
+                <w:rFonts w:eastAsia="Times New Roman"/>
+                <w:color w:val="161617"/>
+              </w:rPr>
+            </w:pPr>
+            <w:r>
+              <w:rPr>
+                <w:rFonts w:eastAsia="Times New Roman"/>
+                <w:color w:val="161617"/>
+              </w:rPr>
+              <w:t xml:space="preserve">If </w:t>
+            </w:r>
+            <w:r>
+              <w:rPr>
+                <w:rFonts w:eastAsia="Times New Roman"/>
+                <w:color w:val="161617"/>
+              </w:rPr>
+              <w:t>checked</w:t>
+            </w:r>
+            <w:r>
+              <w:rPr>
+                <w:rFonts w:eastAsia="Times New Roman"/>
+                <w:color w:val="161617"/>
+              </w:rPr>
+              <w:t>, the brush is mirrored horizontal randomly. The interval determines the frequency.</w:t>
+            </w:r>
+          </w:p>
+        </w:tc>
+        <w:tc>
+          <w:tcPr>
+            <w:tcW w:w="4545" w:type="dxa"/>
+            <w:tcBorders>
+              <w:top w:val="single" w:sz="6" w:space="0" w:color="D8D8D8"/>
+              <w:bottom w:val="single" w:sz="6" w:space="0" w:color="D8D8D8"/>
+            </w:tcBorders>
+            <w:shd w:val="clear" w:color="auto" w:fill="FFFFFF"/>
+            <w:tcMar>
+              <w:top w:w="60" w:type="dxa"/>
+              <w:left w:w="120" w:type="dxa"/>
+              <w:bottom w:w="60" w:type="dxa"/>
+              <w:right w:w="600" w:type="dxa"/>
+            </w:tcMar>
+          </w:tcPr>
+          <w:p>
+            <w:pPr>
+              <w:pStyle w:val="NoSpacing"/>
+              <w:jc w:val="left"/>
+              <w:rPr>
+                <w:rFonts w:eastAsia="Times New Roman"/>
+                <w:color w:val="161617"/>
+              </w:rPr>
+            </w:pPr>
+            <w:r>
+              <w:rPr>
+                <w:rFonts w:eastAsia="Times New Roman"/>
+                <w:color w:val="161617"/>
+              </w:rPr>
+              <w:t>Checkbox</w:t>
+            </w:r>
+          </w:p>
+        </w:tc>
+      </w:tr>
+      <w:tr>
+        <w:trPr>
+          <w:tblCellSpacing w:w="15" w:type="dxa"/>
+        </w:trPr>
+        <w:tc>
+          <w:tcPr>
+            <w:tcW w:w="9030" w:type="dxa"/>
+            <w:gridSpan w:val="2"/>
+            <w:tcBorders>
+              <w:top w:val="single" w:sz="6" w:space="0" w:color="D8D8D8"/>
+              <w:bottom w:val="single" w:sz="6" w:space="0" w:color="D8D8D8"/>
+            </w:tcBorders>
+            <w:shd w:val="clear" w:color="auto" w:fill="A6A6A6" w:themeFill="background1" w:themeFillShade="A6"/>
+            <w:tcMar>
+              <w:top w:w="60" w:type="dxa"/>
+              <w:left w:w="120" w:type="dxa"/>
+              <w:bottom w:w="60" w:type="dxa"/>
+              <w:right w:w="600" w:type="dxa"/>
+            </w:tcMar>
+          </w:tcPr>
+          <w:p>
+            <w:pPr>
+              <w:pStyle w:val="NoSpacing"/>
+              <w:jc w:val="left"/>
+              <w:rPr>
+                <w:rFonts w:eastAsia="Times New Roman"/>
+                <w:b/>
+                <w:color w:val="FFFFFF" w:themeColor="background1"/>
+              </w:rPr>
+            </w:pPr>
+            <w:r>
+              <w:rPr>
+                <w:rFonts w:eastAsia="Times New Roman"/>
+                <w:b/>
+                <w:color w:val="FFFFFF" w:themeColor="background1"/>
+              </w:rPr>
+              <w:t>Brush mirror</w:t>
+            </w:r>
+            <w:r>
+              <w:rPr>
+                <w:rFonts w:eastAsia="Times New Roman"/>
+                <w:b/>
+                <w:color w:val="FFFFFF" w:themeColor="background1"/>
+              </w:rPr>
+              <w:t xml:space="preserve"> vertical</w:t>
+            </w:r>
+          </w:p>
+        </w:tc>
+      </w:tr>
+      <w:tr>
+        <w:trPr>
+          <w:tblCellSpacing w:w="15" w:type="dxa"/>
+        </w:trPr>
+        <w:tc>
+          <w:tcPr>
+            <w:tcW w:w="4455" w:type="dxa"/>
+            <w:tcBorders>
+              <w:top w:val="single" w:sz="6" w:space="0" w:color="D8D8D8"/>
+              <w:bottom w:val="single" w:sz="6" w:space="0" w:color="D8D8D8"/>
+            </w:tcBorders>
+            <w:shd w:val="clear" w:color="auto" w:fill="FFFFFF"/>
+            <w:tcMar>
+              <w:top w:w="60" w:type="dxa"/>
+              <w:left w:w="120" w:type="dxa"/>
+              <w:bottom w:w="60" w:type="dxa"/>
+              <w:right w:w="600" w:type="dxa"/>
+            </w:tcMar>
+          </w:tcPr>
+          <w:p>
+            <w:pPr>
+              <w:pStyle w:val="NoSpacing"/>
+              <w:jc w:val="left"/>
+              <w:rPr>
+                <w:rFonts w:eastAsia="Times New Roman"/>
+                <w:color w:val="161617"/>
+              </w:rPr>
+            </w:pPr>
+            <w:r>
+              <w:rPr>
+                <w:rFonts w:eastAsia="Times New Roman"/>
+                <w:color w:val="161617"/>
+              </w:rPr>
+              <w:t>Brush mirror vertical</w:t>
+            </w:r>
+          </w:p>
+          <w:p>
+            <w:pPr>
+              <w:pStyle w:val="NoSpacing"/>
+              <w:jc w:val="left"/>
+              <w:rPr>
+                <w:rFonts w:eastAsia="Times New Roman"/>
+                <w:color w:val="161617"/>
+              </w:rPr>
+            </w:pPr>
+            <w:r>
+              <w:rPr>
+                <w:rFonts w:eastAsia="Times New Roman"/>
+                <w:color w:val="161617"/>
+              </w:rPr>
+              <w:lastRenderedPageBreak/>
+              <w:t>Determines whether the brush is mirrored vertically</w:t>
+            </w:r>
+          </w:p>
+        </w:tc>
+        <w:tc>
+          <w:tcPr>
+            <w:tcW w:w="4545" w:type="dxa"/>
+            <w:tcBorders>
+              <w:top w:val="single" w:sz="6" w:space="0" w:color="D8D8D8"/>
+              <w:bottom w:val="single" w:sz="6" w:space="0" w:color="D8D8D8"/>
+            </w:tcBorders>
+            <w:shd w:val="clear" w:color="auto" w:fill="FFFFFF"/>
+            <w:tcMar>
+              <w:top w:w="60" w:type="dxa"/>
+              <w:left w:w="120" w:type="dxa"/>
+              <w:bottom w:w="60" w:type="dxa"/>
+              <w:right w:w="600" w:type="dxa"/>
+            </w:tcMar>
+          </w:tcPr>
+          <w:p>
+            <w:pPr>
+              <w:pStyle w:val="NoSpacing"/>
+              <w:jc w:val="left"/>
+              <w:rPr>
+                <w:rFonts w:eastAsia="Times New Roman"/>
+                <w:color w:val="161617"/>
+              </w:rPr>
+            </w:pPr>
+            <w:r>
+              <w:rPr>
+                <w:rFonts w:eastAsia="Times New Roman"/>
+                <w:color w:val="161617"/>
+              </w:rPr>
+              <w:lastRenderedPageBreak/>
+              <w:t>Checkbox</w:t>
+            </w:r>
+          </w:p>
+        </w:tc>
+      </w:tr>
+      <w:tr>
+        <w:trPr>
+          <w:tblCellSpacing w:w="15" w:type="dxa"/>
+        </w:trPr>
+        <w:tc>
+          <w:tcPr>
+            <w:tcW w:w="4455" w:type="dxa"/>
+            <w:tcBorders>
+              <w:top w:val="single" w:sz="6" w:space="0" w:color="D8D8D8"/>
+              <w:bottom w:val="single" w:sz="6" w:space="0" w:color="D8D8D8"/>
+            </w:tcBorders>
+            <w:shd w:val="clear" w:color="auto" w:fill="FFFFFF"/>
+            <w:tcMar>
+              <w:top w:w="60" w:type="dxa"/>
+              <w:left w:w="120" w:type="dxa"/>
+              <w:bottom w:w="60" w:type="dxa"/>
+              <w:right w:w="600" w:type="dxa"/>
+            </w:tcMar>
+          </w:tcPr>
+          <w:p>
+            <w:pPr>
+              <w:pStyle w:val="NoSpacing"/>
+              <w:jc w:val="left"/>
+              <w:rPr>
+                <w:rFonts w:eastAsia="Times New Roman"/>
+                <w:color w:val="161617"/>
+              </w:rPr>
+            </w:pPr>
+            <w:r>
+              <w:rPr>
+                <w:rFonts w:eastAsia="Times New Roman"/>
+                <w:color w:val="161617"/>
+              </w:rPr>
+              <w:lastRenderedPageBreak/>
+              <w:t>Jitter vertical mirror</w:t>
+            </w:r>
+          </w:p>
+          <w:p>
+            <w:pPr>
+              <w:pStyle w:val="NoSpacing"/>
+              <w:jc w:val="left"/>
+              <w:rPr>
+                <w:rFonts w:eastAsia="Times New Roman"/>
+                <w:color w:val="161617"/>
+              </w:rPr>
+            </w:pPr>
+            <w:r>
+              <w:rPr>
+                <w:rFonts w:eastAsia="Times New Roman"/>
+                <w:color w:val="161617"/>
+              </w:rPr>
+              <w:t xml:space="preserve">If </w:t>
+            </w:r>
+            <w:r>
+              <w:rPr>
+                <w:rFonts w:eastAsia="Times New Roman"/>
+                <w:color w:val="161617"/>
+              </w:rPr>
+              <w:t>checked</w:t>
+            </w:r>
+            <w:r>
+              <w:rPr>
+                <w:rFonts w:eastAsia="Times New Roman"/>
+                <w:color w:val="161617"/>
+              </w:rPr>
+              <w:t>, the brush is mirrored vertical randomly. The interval determines the frequency.</w:t>
+            </w:r>
+          </w:p>
+        </w:tc>
+        <w:tc>
+          <w:tcPr>
+            <w:tcW w:w="4545" w:type="dxa"/>
+            <w:tcBorders>
+              <w:top w:val="single" w:sz="6" w:space="0" w:color="D8D8D8"/>
+              <w:bottom w:val="single" w:sz="6" w:space="0" w:color="D8D8D8"/>
+            </w:tcBorders>
+            <w:shd w:val="clear" w:color="auto" w:fill="FFFFFF"/>
+            <w:tcMar>
+              <w:top w:w="60" w:type="dxa"/>
+              <w:left w:w="120" w:type="dxa"/>
+              <w:bottom w:w="60" w:type="dxa"/>
+              <w:right w:w="600" w:type="dxa"/>
+            </w:tcMar>
+          </w:tcPr>
+          <w:p>
+            <w:pPr>
+              <w:pStyle w:val="NoSpacing"/>
+              <w:jc w:val="left"/>
+              <w:rPr>
+                <w:rFonts w:eastAsia="Times New Roman"/>
+                <w:color w:val="161617"/>
+              </w:rPr>
+            </w:pPr>
+            <w:r>
+              <w:rPr>
+                <w:rFonts w:eastAsia="Times New Roman"/>
+                <w:color w:val="161617"/>
+              </w:rPr>
+              <w:t>Checkbox</w:t>
             </w:r>
           </w:p>
         </w:tc>
@@ -15062,6 +17053,7 @@
                 <w:color w:val="161617"/>
               </w:rPr>
             </w:pPr>
+            <w:proofErr w:type="spellStart"/>
             <w:r>
               <w:rPr>
                 <w:rFonts w:eastAsia="Times New Roman"/>
@@ -15078,6 +17070,7 @@
               </w:rPr>
               <w:t>lick</w:t>
             </w:r>
+            <w:proofErr w:type="spellEnd"/>
             <w:r>
               <w:rPr>
                 <w:rFonts w:eastAsia="Times New Roman"/>
@@ -15206,7 +17199,120 @@
   <w:abstractNum w:abstractNumId="0">
     <w:nsid w:val="23B50896"/>
     <w:multiLevelType w:val="hybridMultilevel"/>
-    <w:tmpl w:val="3F841FDE"/>
+    <w:tmpl w:val="50EE4E9C"/>
+    <w:lvl w:ilvl="0" w:tplc="04090001">
+      <w:start w:val="1"/>
+      <w:numFmt w:val="bullet"/>
+      <w:lvlText w:val=""/>
+      <w:lvlJc w:val="left"/>
+      <w:pPr>
+        <w:ind w:left="360" w:hanging="360"/>
+      </w:pPr>
+      <w:rPr>
+        <w:rFonts w:ascii="Symbol" w:hAnsi="Symbol" w:hint="default"/>
+      </w:rPr>
+    </w:lvl>
+    <w:lvl w:ilvl="1" w:tplc="04090003" w:tentative="1">
+      <w:start w:val="1"/>
+      <w:numFmt w:val="bullet"/>
+      <w:lvlText w:val="o"/>
+      <w:lvlJc w:val="left"/>
+      <w:pPr>
+        <w:ind w:left="1080" w:hanging="360"/>
+      </w:pPr>
+      <w:rPr>
+        <w:rFonts w:ascii="Courier New" w:hAnsi="Courier New" w:cs="Courier New" w:hint="default"/>
+      </w:rPr>
+    </w:lvl>
+    <w:lvl w:ilvl="2" w:tplc="04090005" w:tentative="1">
+      <w:start w:val="1"/>
+      <w:numFmt w:val="bullet"/>
+      <w:lvlText w:val=""/>
+      <w:lvlJc w:val="left"/>
+      <w:pPr>
+        <w:ind w:left="1800" w:hanging="360"/>
+      </w:pPr>
+      <w:rPr>
+        <w:rFonts w:ascii="Wingdings" w:hAnsi="Wingdings" w:hint="default"/>
+      </w:rPr>
+    </w:lvl>
+    <w:lvl w:ilvl="3" w:tplc="04090001" w:tentative="1">
+      <w:start w:val="1"/>
+      <w:numFmt w:val="bullet"/>
+      <w:lvlText w:val=""/>
+      <w:lvlJc w:val="left"/>
+      <w:pPr>
+        <w:ind w:left="2520" w:hanging="360"/>
+      </w:pPr>
+      <w:rPr>
+        <w:rFonts w:ascii="Symbol" w:hAnsi="Symbol" w:hint="default"/>
+      </w:rPr>
+    </w:lvl>
+    <w:lvl w:ilvl="4" w:tplc="04090003" w:tentative="1">
+      <w:start w:val="1"/>
+      <w:numFmt w:val="bullet"/>
+      <w:lvlText w:val="o"/>
+      <w:lvlJc w:val="left"/>
+      <w:pPr>
+        <w:ind w:left="3240" w:hanging="360"/>
+      </w:pPr>
+      <w:rPr>
+        <w:rFonts w:ascii="Courier New" w:hAnsi="Courier New" w:cs="Courier New" w:hint="default"/>
+      </w:rPr>
+    </w:lvl>
+    <w:lvl w:ilvl="5" w:tplc="04090005" w:tentative="1">
+      <w:start w:val="1"/>
+      <w:numFmt w:val="bullet"/>
+      <w:lvlText w:val=""/>
+      <w:lvlJc w:val="left"/>
+      <w:pPr>
+        <w:ind w:left="3960" w:hanging="360"/>
+      </w:pPr>
+      <w:rPr>
+        <w:rFonts w:ascii="Wingdings" w:hAnsi="Wingdings" w:hint="default"/>
+      </w:rPr>
+    </w:lvl>
+    <w:lvl w:ilvl="6" w:tplc="04090001" w:tentative="1">
+      <w:start w:val="1"/>
+      <w:numFmt w:val="bullet"/>
+      <w:lvlText w:val=""/>
+      <w:lvlJc w:val="left"/>
+      <w:pPr>
+        <w:ind w:left="4680" w:hanging="360"/>
+      </w:pPr>
+      <w:rPr>
+        <w:rFonts w:ascii="Symbol" w:hAnsi="Symbol" w:hint="default"/>
+      </w:rPr>
+    </w:lvl>
+    <w:lvl w:ilvl="7" w:tplc="04090003" w:tentative="1">
+      <w:start w:val="1"/>
+      <w:numFmt w:val="bullet"/>
+      <w:lvlText w:val="o"/>
+      <w:lvlJc w:val="left"/>
+      <w:pPr>
+        <w:ind w:left="5400" w:hanging="360"/>
+      </w:pPr>
+      <w:rPr>
+        <w:rFonts w:ascii="Courier New" w:hAnsi="Courier New" w:cs="Courier New" w:hint="default"/>
+      </w:rPr>
+    </w:lvl>
+    <w:lvl w:ilvl="8" w:tplc="04090005" w:tentative="1">
+      <w:start w:val="1"/>
+      <w:numFmt w:val="bullet"/>
+      <w:lvlText w:val=""/>
+      <w:lvlJc w:val="left"/>
+      <w:pPr>
+        <w:ind w:left="6120" w:hanging="360"/>
+      </w:pPr>
+      <w:rPr>
+        <w:rFonts w:ascii="Wingdings" w:hAnsi="Wingdings" w:hint="default"/>
+      </w:rPr>
+    </w:lvl>
+  </w:abstractNum>
+  <w:abstractNum w:abstractNumId="1">
+    <w:nsid w:val="54852917"/>
+    <w:multiLevelType w:val="hybridMultilevel"/>
+    <w:tmpl w:val="123833FE"/>
     <w:lvl w:ilvl="0" w:tplc="04090001">
       <w:start w:val="1"/>
       <w:numFmt w:val="bullet"/>
@@ -15318,6 +17424,9 @@
   </w:abstractNum>
   <w:num w:numId="1">
     <w:abstractNumId w:val="0"/>
+  </w:num>
+  <w:num w:numId="2">
+    <w:abstractNumId w:val="1"/>
   </w:num>
 </w:numbering>
 </file>

</xml_diff>